<commit_message>
Added additional log-in use cases and removed a corrupted version of the use cases from git
</commit_message>
<xml_diff>
--- a/documentation/use_cases_draft.docx
+++ b/documentation/use_cases_draft.docx
@@ -181,136 +181,64 @@
         <w:pStyle w:val="Heading1"/>
       </w:pPr>
       <w:r>
-        <w:t xml:space="preserve">Use Case 2: User generates </w:t>
-      </w:r>
-      <w:r>
-        <w:t xml:space="preserve">PDF </w:t>
-      </w:r>
-      <w:r>
-        <w:t>report for Mayoral Election 2006 (filtered on Contributor Name)</w:t>
-      </w:r>
-    </w:p>
-    <w:p>
-      <w:pPr>
-        <w:pStyle w:val="ListParagraph"/>
-        <w:numPr>
-          <w:ilvl w:val="0"/>
-          <w:numId w:val="2"/>
-        </w:numPr>
-      </w:pPr>
-      <w:r>
-        <w:t xml:space="preserve">From the </w:t>
-      </w:r>
-      <w:r>
-        <w:rPr>
-          <w:i/>
-        </w:rPr>
-        <w:t>Generate Report</w:t>
-      </w:r>
-      <w:r>
-        <w:t xml:space="preserve"> page the user selects </w:t>
-      </w:r>
-      <w:r>
-        <w:rPr>
-          <w:i/>
-        </w:rPr>
-        <w:t>Mayoral Election</w:t>
-      </w:r>
-      <w:r>
-        <w:t xml:space="preserve"> from the </w:t>
-      </w:r>
-      <w:r>
-        <w:rPr>
-          <w:i/>
-        </w:rPr>
-        <w:t>Select an Election</w:t>
-      </w:r>
-      <w:r>
-        <w:t xml:space="preserve"> drop-down field</w:t>
-      </w:r>
-    </w:p>
-    <w:p>
-      <w:pPr>
-        <w:pStyle w:val="ListParagraph"/>
-        <w:numPr>
-          <w:ilvl w:val="0"/>
-          <w:numId w:val="2"/>
-        </w:numPr>
-      </w:pPr>
-      <w:r>
-        <w:t xml:space="preserve">The user then selects </w:t>
-      </w:r>
-      <w:r>
-        <w:rPr>
-          <w:i/>
-        </w:rPr>
-        <w:t>Contributor Name</w:t>
-      </w:r>
-      <w:r>
-        <w:t xml:space="preserve"> from the </w:t>
-      </w:r>
-      <w:r>
-        <w:rPr>
-          <w:i/>
-        </w:rPr>
-        <w:t>Filter by</w:t>
-      </w:r>
-      <w:r>
-        <w:t xml:space="preserve"> drop-down field</w:t>
-      </w:r>
-    </w:p>
-    <w:p>
-      <w:pPr>
-        <w:pStyle w:val="ListParagraph"/>
-        <w:numPr>
-          <w:ilvl w:val="0"/>
-          <w:numId w:val="2"/>
-        </w:numPr>
-      </w:pPr>
-      <w:r>
-        <w:t xml:space="preserve">The user then selects </w:t>
-      </w:r>
-      <w:r>
-        <w:rPr>
-          <w:i/>
-        </w:rPr>
-        <w:t>PDF</w:t>
-      </w:r>
-      <w:r>
-        <w:t xml:space="preserve"> from the </w:t>
-      </w:r>
-      <w:r>
-        <w:rPr>
-          <w:i/>
-        </w:rPr>
-        <w:t>Export As</w:t>
-      </w:r>
-      <w:r>
-        <w:t xml:space="preserve"> drop-down field</w:t>
-      </w:r>
-    </w:p>
-    <w:p>
-      <w:pPr>
-        <w:pStyle w:val="ListParagraph"/>
-        <w:numPr>
-          <w:ilvl w:val="0"/>
-          <w:numId w:val="2"/>
-        </w:numPr>
-      </w:pPr>
-      <w:r>
-        <w:t xml:space="preserve">The user </w:t>
-      </w:r>
-      <w:r>
-        <w:t xml:space="preserve">then </w:t>
-      </w:r>
-      <w:r>
-        <w:t xml:space="preserve">selects the </w:t>
-      </w:r>
-      <w:r>
-        <w:rPr>
-          <w:i/>
-        </w:rPr>
-        <w:t>Generate Report</w:t>
+        <w:t>Use Case 2: Returning user logs in</w:t>
+      </w:r>
+      <w:r>
+        <w:t xml:space="preserve"> successfully</w:t>
+      </w:r>
+    </w:p>
+    <w:p>
+      <w:pPr>
+        <w:pStyle w:val="ListBullet"/>
+        <w:numPr>
+          <w:ilvl w:val="0"/>
+          <w:numId w:val="8"/>
+        </w:numPr>
+      </w:pPr>
+      <w:r>
+        <w:t>User enters the following information on screen:</w:t>
+      </w:r>
+    </w:p>
+    <w:p>
+      <w:pPr>
+        <w:pStyle w:val="ListBullet"/>
+        <w:numPr>
+          <w:ilvl w:val="1"/>
+          <w:numId w:val="8"/>
+        </w:numPr>
+      </w:pPr>
+      <w:r>
+        <w:t>Username</w:t>
+      </w:r>
+    </w:p>
+    <w:p>
+      <w:pPr>
+        <w:pStyle w:val="ListBullet"/>
+        <w:numPr>
+          <w:ilvl w:val="1"/>
+          <w:numId w:val="8"/>
+        </w:numPr>
+      </w:pPr>
+      <w:r>
+        <w:t>Password</w:t>
+      </w:r>
+    </w:p>
+    <w:p>
+      <w:pPr>
+        <w:pStyle w:val="ListBullet"/>
+        <w:numPr>
+          <w:ilvl w:val="0"/>
+          <w:numId w:val="8"/>
+        </w:numPr>
+      </w:pPr>
+      <w:r>
+        <w:t xml:space="preserve">User then selects the </w:t>
+      </w:r>
+      <w:r>
+        <w:rPr>
+          <w:i/>
+        </w:rPr>
+        <w:t>Log-in</w:t>
       </w:r>
       <w:r>
         <w:t xml:space="preserve"> button</w:t>
@@ -318,20 +246,26 @@
     </w:p>
     <w:p>
       <w:pPr>
-        <w:pStyle w:val="ListParagraph"/>
-        <w:numPr>
-          <w:ilvl w:val="0"/>
-          <w:numId w:val="2"/>
-        </w:numPr>
-      </w:pPr>
-      <w:r>
-        <w:t xml:space="preserve">The user is re-directed to a new page which displays the </w:t>
-      </w:r>
-      <w:r>
-        <w:t>generated</w:t>
-      </w:r>
-      <w:r>
-        <w:t xml:space="preserve"> PDF</w:t>
+        <w:pStyle w:val="ListBullet"/>
+        <w:numPr>
+          <w:ilvl w:val="0"/>
+          <w:numId w:val="8"/>
+        </w:numPr>
+      </w:pPr>
+      <w:r>
+        <w:t>A welcome message is displayed to the user after successfully logging-in</w:t>
+      </w:r>
+    </w:p>
+    <w:p>
+      <w:pPr>
+        <w:pStyle w:val="ListBullet"/>
+        <w:numPr>
+          <w:ilvl w:val="0"/>
+          <w:numId w:val="8"/>
+        </w:numPr>
+      </w:pPr>
+      <w:r>
+        <w:t>A logout button is now displayed on screen</w:t>
       </w:r>
     </w:p>
     <w:p/>
@@ -340,453 +274,774 @@
         <w:pStyle w:val="Heading1"/>
       </w:pPr>
       <w:r>
-        <w:t>Use Ca</w:t>
-      </w:r>
-      <w:r>
-        <w:t>se 3: User generates Word</w:t>
-      </w:r>
-      <w:r>
-        <w:t xml:space="preserve"> report for Council Election 2010 (filtered on </w:t>
-      </w:r>
-      <w:r>
-        <w:t>Candidate Name)</w:t>
-      </w:r>
-    </w:p>
-    <w:p>
-      <w:pPr>
-        <w:pStyle w:val="ListParagraph"/>
-        <w:numPr>
-          <w:ilvl w:val="0"/>
-          <w:numId w:val="3"/>
-        </w:numPr>
-      </w:pPr>
-      <w:r>
-        <w:t xml:space="preserve">From the </w:t>
-      </w:r>
-      <w:r>
-        <w:rPr>
-          <w:i/>
-        </w:rPr>
-        <w:t>Generate Report</w:t>
-      </w:r>
-      <w:r>
-        <w:t xml:space="preserve"> page the user selects </w:t>
-      </w:r>
-      <w:r>
-        <w:rPr>
-          <w:i/>
-        </w:rPr>
-        <w:t>Council Election</w:t>
-      </w:r>
-      <w:r>
-        <w:t xml:space="preserve"> from the </w:t>
-      </w:r>
-      <w:r>
-        <w:rPr>
-          <w:i/>
-        </w:rPr>
-        <w:t>Select an Election</w:t>
-      </w:r>
-      <w:r>
-        <w:t xml:space="preserve"> drop-down field</w:t>
-      </w:r>
-    </w:p>
-    <w:p>
-      <w:pPr>
-        <w:pStyle w:val="ListParagraph"/>
-        <w:numPr>
-          <w:ilvl w:val="0"/>
-          <w:numId w:val="3"/>
-        </w:numPr>
-      </w:pPr>
-      <w:r>
-        <w:t xml:space="preserve">The user then selects </w:t>
-      </w:r>
-      <w:r>
-        <w:rPr>
-          <w:i/>
-        </w:rPr>
-        <w:t>Candidate Name</w:t>
-      </w:r>
-      <w:r>
-        <w:t xml:space="preserve"> from the </w:t>
-      </w:r>
-      <w:r>
-        <w:rPr>
-          <w:i/>
-        </w:rPr>
-        <w:t>Filter by</w:t>
-      </w:r>
-      <w:r>
-        <w:t xml:space="preserve"> drop-down field</w:t>
-      </w:r>
-    </w:p>
-    <w:p>
-      <w:pPr>
-        <w:pStyle w:val="ListParagraph"/>
-        <w:numPr>
-          <w:ilvl w:val="0"/>
-          <w:numId w:val="3"/>
-        </w:numPr>
-      </w:pPr>
-      <w:r>
-        <w:t xml:space="preserve">The user then selects </w:t>
-      </w:r>
-      <w:r>
-        <w:rPr>
-          <w:i/>
-        </w:rPr>
-        <w:t>Word Document</w:t>
-      </w:r>
-      <w:r>
-        <w:t xml:space="preserve"> from the </w:t>
-      </w:r>
-      <w:r>
-        <w:rPr>
-          <w:i/>
-        </w:rPr>
-        <w:t>Export As</w:t>
-      </w:r>
-      <w:r>
-        <w:t xml:space="preserve"> drop-down field</w:t>
-      </w:r>
-    </w:p>
-    <w:p>
-      <w:pPr>
-        <w:pStyle w:val="ListParagraph"/>
-        <w:numPr>
-          <w:ilvl w:val="0"/>
-          <w:numId w:val="3"/>
-        </w:numPr>
-      </w:pPr>
-      <w:r>
-        <w:t xml:space="preserve">The user </w:t>
-      </w:r>
-      <w:r>
-        <w:t xml:space="preserve">then </w:t>
-      </w:r>
-      <w:r>
-        <w:t xml:space="preserve">selects the </w:t>
-      </w:r>
-      <w:r>
-        <w:rPr>
-          <w:i/>
-        </w:rPr>
-        <w:t>Generate Report</w:t>
-      </w:r>
-      <w:r>
-        <w:t xml:space="preserve"> button</w:t>
-      </w:r>
-    </w:p>
-    <w:p>
-      <w:pPr>
-        <w:pStyle w:val="ListParagraph"/>
-        <w:numPr>
-          <w:ilvl w:val="0"/>
-          <w:numId w:val="3"/>
-        </w:numPr>
-      </w:pPr>
-      <w:r>
-        <w:t>The user is re-directed to a new page which displays the generated Word document</w:t>
-      </w:r>
-    </w:p>
-    <w:p/>
-    <w:p>
-      <w:pPr>
-        <w:pStyle w:val="Heading1"/>
-      </w:pPr>
-      <w:r>
-        <w:t xml:space="preserve">Use Case 4: User generates Excel report for Mayoral Election 2006 (filtered on </w:t>
-      </w:r>
-      <w:r>
-        <w:t>Donation Amount)</w:t>
-      </w:r>
-    </w:p>
-    <w:p>
-      <w:pPr>
-        <w:pStyle w:val="NoSpacing"/>
-        <w:numPr>
-          <w:ilvl w:val="0"/>
-          <w:numId w:val="4"/>
-        </w:numPr>
-      </w:pPr>
-      <w:r>
-        <w:t xml:space="preserve">From the </w:t>
-      </w:r>
-      <w:r>
-        <w:rPr>
-          <w:i/>
-        </w:rPr>
-        <w:t>Generate Report</w:t>
-      </w:r>
-      <w:r>
-        <w:t xml:space="preserve"> page the user selects </w:t>
-      </w:r>
-      <w:r>
-        <w:rPr>
-          <w:i/>
-        </w:rPr>
-        <w:t>Mayoral Election 2006</w:t>
-      </w:r>
-      <w:r>
-        <w:t xml:space="preserve"> from the </w:t>
-      </w:r>
-      <w:r>
-        <w:rPr>
-          <w:i/>
-        </w:rPr>
-        <w:t xml:space="preserve">Select an </w:t>
-      </w:r>
-      <w:r>
-        <w:rPr>
-          <w:i/>
-        </w:rPr>
-        <w:t>Election</w:t>
-      </w:r>
-      <w:r>
-        <w:t xml:space="preserve"> drop-down field</w:t>
-      </w:r>
-    </w:p>
-    <w:p>
-      <w:pPr>
-        <w:pStyle w:val="NoSpacing"/>
-        <w:numPr>
-          <w:ilvl w:val="0"/>
-          <w:numId w:val="4"/>
-        </w:numPr>
-      </w:pPr>
-      <w:r>
-        <w:t xml:space="preserve">The user then selects </w:t>
-      </w:r>
-      <w:r>
-        <w:rPr>
-          <w:i/>
-        </w:rPr>
-        <w:t>Contribution Type</w:t>
-      </w:r>
-      <w:r>
-        <w:t xml:space="preserve"> from the </w:t>
-      </w:r>
-      <w:r>
-        <w:rPr>
-          <w:i/>
-        </w:rPr>
-        <w:t>Filter by</w:t>
-      </w:r>
-      <w:r>
-        <w:t xml:space="preserve"> drop-down field</w:t>
-      </w:r>
-    </w:p>
-    <w:p>
-      <w:pPr>
-        <w:pStyle w:val="NoSpacing"/>
-        <w:numPr>
-          <w:ilvl w:val="0"/>
-          <w:numId w:val="4"/>
-        </w:numPr>
-      </w:pPr>
-      <w:r>
-        <w:lastRenderedPageBreak/>
-        <w:t xml:space="preserve">The user then selects </w:t>
-      </w:r>
-      <w:r>
-        <w:rPr>
-          <w:i/>
-        </w:rPr>
-        <w:t>Excel</w:t>
-      </w:r>
-      <w:r>
-        <w:t xml:space="preserve"> from the </w:t>
-      </w:r>
-      <w:r>
-        <w:rPr>
-          <w:i/>
-        </w:rPr>
-        <w:t>Export As</w:t>
-      </w:r>
-      <w:r>
-        <w:t xml:space="preserve"> drop-down field</w:t>
-      </w:r>
-    </w:p>
-    <w:p>
-      <w:pPr>
-        <w:pStyle w:val="NoSpacing"/>
-        <w:numPr>
-          <w:ilvl w:val="0"/>
-          <w:numId w:val="4"/>
-        </w:numPr>
-      </w:pPr>
-      <w:r>
-        <w:t xml:space="preserve">The user then selects the </w:t>
-      </w:r>
-      <w:r>
-        <w:rPr>
-          <w:i/>
-        </w:rPr>
-        <w:t>Generate Report</w:t>
-      </w:r>
-      <w:r>
-        <w:t xml:space="preserve"> button</w:t>
-      </w:r>
-    </w:p>
-    <w:p>
-      <w:pPr>
-        <w:pStyle w:val="NoSpacing"/>
-        <w:numPr>
-          <w:ilvl w:val="0"/>
-          <w:numId w:val="4"/>
-        </w:numPr>
-      </w:pPr>
-      <w:r>
-        <w:t>The user is re-directed to a new page which displays the generated Excel document</w:t>
-      </w:r>
-    </w:p>
-    <w:p>
-      <w:pPr>
-        <w:pStyle w:val="NoSpacing"/>
-      </w:pPr>
-    </w:p>
-    <w:p>
-      <w:pPr>
-        <w:pStyle w:val="Heading1"/>
-      </w:pPr>
-      <w:r>
-        <w:t>Use Case 5: User generates CSV file for Council Election 2006 (filtered on Ward No.)</w:t>
-      </w:r>
-    </w:p>
-    <w:p>
-      <w:pPr>
-        <w:pStyle w:val="ListParagraph"/>
-        <w:numPr>
-          <w:ilvl w:val="0"/>
-          <w:numId w:val="5"/>
-        </w:numPr>
-      </w:pPr>
-      <w:r>
-        <w:t xml:space="preserve">From </w:t>
-      </w:r>
-      <w:r>
-        <w:rPr>
-          <w:i/>
-        </w:rPr>
-        <w:t>Generate Report</w:t>
-      </w:r>
-      <w:r>
-        <w:t xml:space="preserve"> page the user selects </w:t>
-      </w:r>
-      <w:r>
-        <w:rPr>
-          <w:i/>
-        </w:rPr>
-        <w:t>Council Election 2006</w:t>
-      </w:r>
-      <w:r>
-        <w:t xml:space="preserve"> from the </w:t>
-      </w:r>
-      <w:r>
-        <w:rPr>
-          <w:i/>
-        </w:rPr>
-        <w:t>Select an Election</w:t>
-      </w:r>
-      <w:r>
-        <w:t xml:space="preserve"> drop-down field</w:t>
-      </w:r>
-    </w:p>
-    <w:p>
-      <w:pPr>
-        <w:pStyle w:val="ListParagraph"/>
-        <w:numPr>
-          <w:ilvl w:val="0"/>
-          <w:numId w:val="5"/>
-        </w:numPr>
-      </w:pPr>
-      <w:r>
-        <w:t xml:space="preserve">The user then selects </w:t>
-      </w:r>
-      <w:r>
-        <w:rPr>
-          <w:i/>
-        </w:rPr>
-        <w:t>Ward No.</w:t>
-      </w:r>
-      <w:r>
-        <w:t xml:space="preserve"> from the </w:t>
-      </w:r>
-      <w:r>
-        <w:rPr>
-          <w:i/>
-        </w:rPr>
-        <w:t>Filter by</w:t>
-      </w:r>
-      <w:r>
-        <w:t xml:space="preserve"> drop-down field</w:t>
-      </w:r>
-    </w:p>
-    <w:p>
-      <w:pPr>
-        <w:pStyle w:val="ListParagraph"/>
-        <w:numPr>
-          <w:ilvl w:val="0"/>
-          <w:numId w:val="5"/>
-        </w:numPr>
-      </w:pPr>
-      <w:r>
-        <w:t xml:space="preserve">The user then selects </w:t>
-      </w:r>
-      <w:r>
-        <w:rPr>
-          <w:i/>
-        </w:rPr>
-        <w:t>CSV</w:t>
-      </w:r>
-      <w:r>
-        <w:t xml:space="preserve"> from the </w:t>
-      </w:r>
-      <w:r>
-        <w:rPr>
-          <w:i/>
-        </w:rPr>
-        <w:t>Export As</w:t>
-      </w:r>
-      <w:r>
-        <w:t xml:space="preserve"> drop-down field</w:t>
-      </w:r>
-    </w:p>
-    <w:p>
-      <w:pPr>
-        <w:pStyle w:val="ListParagraph"/>
-        <w:numPr>
-          <w:ilvl w:val="0"/>
-          <w:numId w:val="5"/>
-        </w:numPr>
-      </w:pPr>
-      <w:r>
-        <w:t xml:space="preserve">The user then selects the </w:t>
-      </w:r>
-      <w:r>
-        <w:rPr>
-          <w:i/>
-        </w:rPr>
-        <w:t>Generate Report</w:t>
-      </w:r>
-      <w:r>
-        <w:t xml:space="preserve"> button</w:t>
-      </w:r>
-    </w:p>
-    <w:p>
-      <w:pPr>
-        <w:pStyle w:val="ListParagraph"/>
-        <w:numPr>
-          <w:ilvl w:val="0"/>
-          <w:numId w:val="5"/>
-        </w:numPr>
-      </w:pPr>
-      <w:r>
-        <w:t>The is re-directed to a new page which displays the generated CSV file</w:t>
+        <w:t>Use Case 4: Returning user</w:t>
       </w:r>
       <w:bookmarkStart w:id="0" w:name="_GoBack"/>
       <w:bookmarkEnd w:id="0"/>
+      <w:r>
+        <w:t xml:space="preserve"> unable to log in</w:t>
+      </w:r>
+    </w:p>
+    <w:p>
+      <w:pPr>
+        <w:pStyle w:val="ListParagraph"/>
+        <w:numPr>
+          <w:ilvl w:val="0"/>
+          <w:numId w:val="9"/>
+        </w:numPr>
+      </w:pPr>
+      <w:r>
+        <w:t>User enters the following information on screen:</w:t>
+      </w:r>
+    </w:p>
+    <w:p>
+      <w:pPr>
+        <w:pStyle w:val="ListParagraph"/>
+        <w:numPr>
+          <w:ilvl w:val="1"/>
+          <w:numId w:val="9"/>
+        </w:numPr>
+      </w:pPr>
+      <w:r>
+        <w:t>Incorrect username</w:t>
+      </w:r>
+    </w:p>
+    <w:p>
+      <w:pPr>
+        <w:pStyle w:val="ListParagraph"/>
+        <w:numPr>
+          <w:ilvl w:val="1"/>
+          <w:numId w:val="9"/>
+        </w:numPr>
+      </w:pPr>
+      <w:r>
+        <w:t>Password</w:t>
+      </w:r>
+    </w:p>
+    <w:p>
+      <w:pPr>
+        <w:pStyle w:val="ListParagraph"/>
+        <w:numPr>
+          <w:ilvl w:val="0"/>
+          <w:numId w:val="9"/>
+        </w:numPr>
+        <w:jc w:val="both"/>
+      </w:pPr>
+      <w:r>
+        <w:t xml:space="preserve">User then selects the </w:t>
+      </w:r>
+      <w:r>
+        <w:rPr>
+          <w:i/>
+        </w:rPr>
+        <w:t>Log-in</w:t>
+      </w:r>
+      <w:r>
+        <w:t xml:space="preserve"> button</w:t>
+      </w:r>
+    </w:p>
+    <w:p>
+      <w:pPr>
+        <w:pStyle w:val="ListParagraph"/>
+        <w:numPr>
+          <w:ilvl w:val="0"/>
+          <w:numId w:val="9"/>
+        </w:numPr>
+        <w:jc w:val="both"/>
+      </w:pPr>
+      <w:r>
+        <w:t>A message is displayed to the user stating that either the username or the password is incorrect and they have not logged in successfully</w:t>
+      </w:r>
+    </w:p>
+    <w:p>
+      <w:pPr>
+        <w:pStyle w:val="ListParagraph"/>
+        <w:numPr>
+          <w:ilvl w:val="0"/>
+          <w:numId w:val="9"/>
+        </w:numPr>
+        <w:jc w:val="both"/>
+      </w:pPr>
+      <w:r>
+        <w:t>User enters the following information on screen:</w:t>
+      </w:r>
+    </w:p>
+    <w:p>
+      <w:pPr>
+        <w:pStyle w:val="ListParagraph"/>
+        <w:numPr>
+          <w:ilvl w:val="1"/>
+          <w:numId w:val="9"/>
+        </w:numPr>
+        <w:jc w:val="both"/>
+      </w:pPr>
+      <w:r>
+        <w:t>Username</w:t>
+      </w:r>
+    </w:p>
+    <w:p>
+      <w:pPr>
+        <w:pStyle w:val="ListParagraph"/>
+        <w:numPr>
+          <w:ilvl w:val="1"/>
+          <w:numId w:val="9"/>
+        </w:numPr>
+        <w:jc w:val="both"/>
+      </w:pPr>
+      <w:r>
+        <w:t>Incorrect Password</w:t>
+      </w:r>
+    </w:p>
+    <w:p>
+      <w:pPr>
+        <w:pStyle w:val="ListParagraph"/>
+        <w:numPr>
+          <w:ilvl w:val="0"/>
+          <w:numId w:val="9"/>
+        </w:numPr>
+        <w:jc w:val="both"/>
+      </w:pPr>
+      <w:r>
+        <w:t xml:space="preserve">User then selects the </w:t>
+      </w:r>
+      <w:r>
+        <w:rPr>
+          <w:i/>
+        </w:rPr>
+        <w:t>Log-in</w:t>
+      </w:r>
+      <w:r>
+        <w:t xml:space="preserve"> button</w:t>
+      </w:r>
+    </w:p>
+    <w:p>
+      <w:pPr>
+        <w:pStyle w:val="ListParagraph"/>
+        <w:numPr>
+          <w:ilvl w:val="0"/>
+          <w:numId w:val="9"/>
+        </w:numPr>
+        <w:jc w:val="both"/>
+      </w:pPr>
+      <w:r>
+        <w:t>A message is displayed to the user stating that either the username or the password is incorrect and they have not logged in successfully</w:t>
+      </w:r>
+    </w:p>
+    <w:p>
+      <w:pPr>
+        <w:pStyle w:val="Heading1"/>
+      </w:pPr>
+      <w:r>
+        <w:lastRenderedPageBreak/>
+        <w:t>Use Case 3</w:t>
+      </w:r>
+      <w:r>
+        <w:t xml:space="preserve">: User generates </w:t>
+      </w:r>
+      <w:r>
+        <w:t xml:space="preserve">PDF </w:t>
+      </w:r>
+      <w:r>
+        <w:t>report for Mayoral Election 2006 (filtered on Contributor Name)</w:t>
+      </w:r>
+    </w:p>
+    <w:p>
+      <w:pPr>
+        <w:pStyle w:val="ListParagraph"/>
+        <w:numPr>
+          <w:ilvl w:val="0"/>
+          <w:numId w:val="2"/>
+        </w:numPr>
+      </w:pPr>
+      <w:r>
+        <w:t xml:space="preserve">From the </w:t>
+      </w:r>
+      <w:r>
+        <w:rPr>
+          <w:i/>
+        </w:rPr>
+        <w:t>Generate Report</w:t>
+      </w:r>
+      <w:r>
+        <w:t xml:space="preserve"> page the user selects </w:t>
+      </w:r>
+      <w:r>
+        <w:rPr>
+          <w:i/>
+        </w:rPr>
+        <w:t>Mayoral Election</w:t>
+      </w:r>
+      <w:r>
+        <w:t xml:space="preserve"> from the </w:t>
+      </w:r>
+      <w:r>
+        <w:rPr>
+          <w:i/>
+        </w:rPr>
+        <w:t>Select an Election</w:t>
+      </w:r>
+      <w:r>
+        <w:t xml:space="preserve"> drop-down field</w:t>
+      </w:r>
+    </w:p>
+    <w:p>
+      <w:pPr>
+        <w:pStyle w:val="ListParagraph"/>
+        <w:numPr>
+          <w:ilvl w:val="0"/>
+          <w:numId w:val="2"/>
+        </w:numPr>
+      </w:pPr>
+      <w:r>
+        <w:t xml:space="preserve">The user then selects </w:t>
+      </w:r>
+      <w:r>
+        <w:rPr>
+          <w:i/>
+        </w:rPr>
+        <w:t>Contributor Name</w:t>
+      </w:r>
+      <w:r>
+        <w:t xml:space="preserve"> from the </w:t>
+      </w:r>
+      <w:r>
+        <w:rPr>
+          <w:i/>
+        </w:rPr>
+        <w:t>Filter by</w:t>
+      </w:r>
+      <w:r>
+        <w:t xml:space="preserve"> drop-down field</w:t>
+      </w:r>
+    </w:p>
+    <w:p>
+      <w:pPr>
+        <w:pStyle w:val="ListParagraph"/>
+        <w:numPr>
+          <w:ilvl w:val="0"/>
+          <w:numId w:val="2"/>
+        </w:numPr>
+      </w:pPr>
+      <w:r>
+        <w:t xml:space="preserve">The user then selects </w:t>
+      </w:r>
+      <w:r>
+        <w:rPr>
+          <w:i/>
+        </w:rPr>
+        <w:t>PDF</w:t>
+      </w:r>
+      <w:r>
+        <w:t xml:space="preserve"> from the </w:t>
+      </w:r>
+      <w:r>
+        <w:rPr>
+          <w:i/>
+        </w:rPr>
+        <w:t>Export As</w:t>
+      </w:r>
+      <w:r>
+        <w:t xml:space="preserve"> drop-down field</w:t>
+      </w:r>
+    </w:p>
+    <w:p>
+      <w:pPr>
+        <w:pStyle w:val="ListParagraph"/>
+        <w:numPr>
+          <w:ilvl w:val="0"/>
+          <w:numId w:val="2"/>
+        </w:numPr>
+      </w:pPr>
+      <w:r>
+        <w:t xml:space="preserve">The user </w:t>
+      </w:r>
+      <w:r>
+        <w:t xml:space="preserve">then </w:t>
+      </w:r>
+      <w:r>
+        <w:t xml:space="preserve">selects the </w:t>
+      </w:r>
+      <w:r>
+        <w:rPr>
+          <w:i/>
+        </w:rPr>
+        <w:t>Generate Report</w:t>
+      </w:r>
+      <w:r>
+        <w:t xml:space="preserve"> button</w:t>
+      </w:r>
+    </w:p>
+    <w:p>
+      <w:pPr>
+        <w:pStyle w:val="ListParagraph"/>
+        <w:numPr>
+          <w:ilvl w:val="0"/>
+          <w:numId w:val="2"/>
+        </w:numPr>
+      </w:pPr>
+      <w:r>
+        <w:t xml:space="preserve">The user is re-directed to a new page which displays the </w:t>
+      </w:r>
+      <w:r>
+        <w:t>generated</w:t>
+      </w:r>
+      <w:r>
+        <w:t xml:space="preserve"> PDF</w:t>
+      </w:r>
+    </w:p>
+    <w:p/>
+    <w:p>
+      <w:pPr>
+        <w:pStyle w:val="Heading1"/>
+      </w:pPr>
+      <w:r>
+        <w:t>Use Ca</w:t>
+      </w:r>
+      <w:r>
+        <w:t>se 4</w:t>
+      </w:r>
+      <w:r>
+        <w:t>: User generates Word</w:t>
+      </w:r>
+      <w:r>
+        <w:t xml:space="preserve"> report for Council Election 2010 (filtered on </w:t>
+      </w:r>
+      <w:r>
+        <w:t>Candidate Name)</w:t>
+      </w:r>
+    </w:p>
+    <w:p>
+      <w:pPr>
+        <w:pStyle w:val="ListParagraph"/>
+        <w:numPr>
+          <w:ilvl w:val="0"/>
+          <w:numId w:val="3"/>
+        </w:numPr>
+      </w:pPr>
+      <w:r>
+        <w:t xml:space="preserve">From the </w:t>
+      </w:r>
+      <w:r>
+        <w:rPr>
+          <w:i/>
+        </w:rPr>
+        <w:t>Generate Report</w:t>
+      </w:r>
+      <w:r>
+        <w:t xml:space="preserve"> page the user selects </w:t>
+      </w:r>
+      <w:r>
+        <w:rPr>
+          <w:i/>
+        </w:rPr>
+        <w:t>Council Election</w:t>
+      </w:r>
+      <w:r>
+        <w:t xml:space="preserve"> from the </w:t>
+      </w:r>
+      <w:r>
+        <w:rPr>
+          <w:i/>
+        </w:rPr>
+        <w:t>Select an Election</w:t>
+      </w:r>
+      <w:r>
+        <w:t xml:space="preserve"> drop-down field</w:t>
+      </w:r>
+    </w:p>
+    <w:p>
+      <w:pPr>
+        <w:pStyle w:val="ListParagraph"/>
+        <w:numPr>
+          <w:ilvl w:val="0"/>
+          <w:numId w:val="3"/>
+        </w:numPr>
+      </w:pPr>
+      <w:r>
+        <w:t xml:space="preserve">The user then selects </w:t>
+      </w:r>
+      <w:r>
+        <w:rPr>
+          <w:i/>
+        </w:rPr>
+        <w:t>Candidate Name</w:t>
+      </w:r>
+      <w:r>
+        <w:t xml:space="preserve"> from the </w:t>
+      </w:r>
+      <w:r>
+        <w:rPr>
+          <w:i/>
+        </w:rPr>
+        <w:t>Filter by</w:t>
+      </w:r>
+      <w:r>
+        <w:t xml:space="preserve"> drop-down field</w:t>
+      </w:r>
+    </w:p>
+    <w:p>
+      <w:pPr>
+        <w:pStyle w:val="ListParagraph"/>
+        <w:numPr>
+          <w:ilvl w:val="0"/>
+          <w:numId w:val="3"/>
+        </w:numPr>
+      </w:pPr>
+      <w:r>
+        <w:t xml:space="preserve">The user then selects </w:t>
+      </w:r>
+      <w:r>
+        <w:rPr>
+          <w:i/>
+        </w:rPr>
+        <w:t>Word Document</w:t>
+      </w:r>
+      <w:r>
+        <w:t xml:space="preserve"> from the </w:t>
+      </w:r>
+      <w:r>
+        <w:rPr>
+          <w:i/>
+        </w:rPr>
+        <w:t>Export As</w:t>
+      </w:r>
+      <w:r>
+        <w:t xml:space="preserve"> drop-down field</w:t>
+      </w:r>
+    </w:p>
+    <w:p>
+      <w:pPr>
+        <w:pStyle w:val="ListParagraph"/>
+        <w:numPr>
+          <w:ilvl w:val="0"/>
+          <w:numId w:val="3"/>
+        </w:numPr>
+      </w:pPr>
+      <w:r>
+        <w:t xml:space="preserve">The user </w:t>
+      </w:r>
+      <w:r>
+        <w:t xml:space="preserve">then </w:t>
+      </w:r>
+      <w:r>
+        <w:t xml:space="preserve">selects the </w:t>
+      </w:r>
+      <w:r>
+        <w:rPr>
+          <w:i/>
+        </w:rPr>
+        <w:t>Generate Report</w:t>
+      </w:r>
+      <w:r>
+        <w:t xml:space="preserve"> button</w:t>
+      </w:r>
+    </w:p>
+    <w:p>
+      <w:pPr>
+        <w:pStyle w:val="ListParagraph"/>
+        <w:numPr>
+          <w:ilvl w:val="0"/>
+          <w:numId w:val="3"/>
+        </w:numPr>
+      </w:pPr>
+      <w:r>
+        <w:t>The user is re-directed to a new page which displays the generated Word document</w:t>
+      </w:r>
+    </w:p>
+    <w:p/>
+    <w:p>
+      <w:pPr>
+        <w:pStyle w:val="Heading1"/>
+      </w:pPr>
+      <w:r>
+        <w:t xml:space="preserve">Use Case 4: User generates Excel report for Mayoral Election 2006 (filtered on </w:t>
+      </w:r>
+      <w:r>
+        <w:t>Donation Amount)</w:t>
+      </w:r>
+    </w:p>
+    <w:p>
+      <w:pPr>
+        <w:pStyle w:val="NoSpacing"/>
+        <w:numPr>
+          <w:ilvl w:val="0"/>
+          <w:numId w:val="4"/>
+        </w:numPr>
+      </w:pPr>
+      <w:r>
+        <w:t xml:space="preserve">From the </w:t>
+      </w:r>
+      <w:r>
+        <w:rPr>
+          <w:i/>
+        </w:rPr>
+        <w:t>Generate Report</w:t>
+      </w:r>
+      <w:r>
+        <w:t xml:space="preserve"> page the user selects </w:t>
+      </w:r>
+      <w:r>
+        <w:rPr>
+          <w:i/>
+        </w:rPr>
+        <w:t>Mayoral Election 2006</w:t>
+      </w:r>
+      <w:r>
+        <w:t xml:space="preserve"> from the </w:t>
+      </w:r>
+      <w:r>
+        <w:rPr>
+          <w:i/>
+        </w:rPr>
+        <w:t xml:space="preserve">Select an </w:t>
+      </w:r>
+      <w:r>
+        <w:rPr>
+          <w:i/>
+        </w:rPr>
+        <w:t>Election</w:t>
+      </w:r>
+      <w:r>
+        <w:t xml:space="preserve"> drop-down field</w:t>
+      </w:r>
+    </w:p>
+    <w:p>
+      <w:pPr>
+        <w:pStyle w:val="NoSpacing"/>
+        <w:numPr>
+          <w:ilvl w:val="0"/>
+          <w:numId w:val="4"/>
+        </w:numPr>
+      </w:pPr>
+      <w:r>
+        <w:t xml:space="preserve">The user then selects </w:t>
+      </w:r>
+      <w:r>
+        <w:rPr>
+          <w:i/>
+        </w:rPr>
+        <w:t>Contribution Type</w:t>
+      </w:r>
+      <w:r>
+        <w:t xml:space="preserve"> from the </w:t>
+      </w:r>
+      <w:r>
+        <w:rPr>
+          <w:i/>
+        </w:rPr>
+        <w:t>Filter by</w:t>
+      </w:r>
+      <w:r>
+        <w:t xml:space="preserve"> drop-down field</w:t>
+      </w:r>
+    </w:p>
+    <w:p>
+      <w:pPr>
+        <w:pStyle w:val="NoSpacing"/>
+        <w:numPr>
+          <w:ilvl w:val="0"/>
+          <w:numId w:val="4"/>
+        </w:numPr>
+      </w:pPr>
+      <w:r>
+        <w:t xml:space="preserve">The user then selects </w:t>
+      </w:r>
+      <w:r>
+        <w:rPr>
+          <w:i/>
+        </w:rPr>
+        <w:t>Excel</w:t>
+      </w:r>
+      <w:r>
+        <w:t xml:space="preserve"> from the </w:t>
+      </w:r>
+      <w:r>
+        <w:rPr>
+          <w:i/>
+        </w:rPr>
+        <w:t>Export As</w:t>
+      </w:r>
+      <w:r>
+        <w:t xml:space="preserve"> drop-down field</w:t>
+      </w:r>
+    </w:p>
+    <w:p>
+      <w:pPr>
+        <w:pStyle w:val="NoSpacing"/>
+        <w:numPr>
+          <w:ilvl w:val="0"/>
+          <w:numId w:val="4"/>
+        </w:numPr>
+      </w:pPr>
+      <w:r>
+        <w:t xml:space="preserve">The user then selects the </w:t>
+      </w:r>
+      <w:r>
+        <w:rPr>
+          <w:i/>
+        </w:rPr>
+        <w:t>Generate Report</w:t>
+      </w:r>
+      <w:r>
+        <w:t xml:space="preserve"> button</w:t>
+      </w:r>
+    </w:p>
+    <w:p>
+      <w:pPr>
+        <w:pStyle w:val="NoSpacing"/>
+        <w:numPr>
+          <w:ilvl w:val="0"/>
+          <w:numId w:val="4"/>
+        </w:numPr>
+      </w:pPr>
+      <w:r>
+        <w:t>The user is re-directed to a new page which displays the generated Excel document</w:t>
+      </w:r>
+    </w:p>
+    <w:p>
+      <w:pPr>
+        <w:pStyle w:val="NoSpacing"/>
+      </w:pPr>
+    </w:p>
+    <w:p>
+      <w:pPr>
+        <w:pStyle w:val="Heading1"/>
+      </w:pPr>
+      <w:r>
+        <w:t>Use Case 5: User generates CSV file for Council Election 2006 (filtered on Ward No.)</w:t>
+      </w:r>
+    </w:p>
+    <w:p>
+      <w:pPr>
+        <w:pStyle w:val="ListParagraph"/>
+        <w:numPr>
+          <w:ilvl w:val="0"/>
+          <w:numId w:val="5"/>
+        </w:numPr>
+      </w:pPr>
+      <w:r>
+        <w:t xml:space="preserve">From </w:t>
+      </w:r>
+      <w:r>
+        <w:rPr>
+          <w:i/>
+        </w:rPr>
+        <w:t>Generate Report</w:t>
+      </w:r>
+      <w:r>
+        <w:t xml:space="preserve"> page the user selects </w:t>
+      </w:r>
+      <w:r>
+        <w:rPr>
+          <w:i/>
+        </w:rPr>
+        <w:t>Council Election 2006</w:t>
+      </w:r>
+      <w:r>
+        <w:t xml:space="preserve"> from the </w:t>
+      </w:r>
+      <w:r>
+        <w:rPr>
+          <w:i/>
+        </w:rPr>
+        <w:t>Select an Election</w:t>
+      </w:r>
+      <w:r>
+        <w:t xml:space="preserve"> drop-down field</w:t>
+      </w:r>
+    </w:p>
+    <w:p>
+      <w:pPr>
+        <w:pStyle w:val="ListParagraph"/>
+        <w:numPr>
+          <w:ilvl w:val="0"/>
+          <w:numId w:val="5"/>
+        </w:numPr>
+      </w:pPr>
+      <w:r>
+        <w:t xml:space="preserve">The user then selects </w:t>
+      </w:r>
+      <w:r>
+        <w:rPr>
+          <w:i/>
+        </w:rPr>
+        <w:t>Ward No.</w:t>
+      </w:r>
+      <w:r>
+        <w:t xml:space="preserve"> from the </w:t>
+      </w:r>
+      <w:r>
+        <w:rPr>
+          <w:i/>
+        </w:rPr>
+        <w:t>Filter by</w:t>
+      </w:r>
+      <w:r>
+        <w:t xml:space="preserve"> drop-down field</w:t>
+      </w:r>
+    </w:p>
+    <w:p>
+      <w:pPr>
+        <w:pStyle w:val="ListParagraph"/>
+        <w:numPr>
+          <w:ilvl w:val="0"/>
+          <w:numId w:val="5"/>
+        </w:numPr>
+      </w:pPr>
+      <w:r>
+        <w:t xml:space="preserve">The user then selects </w:t>
+      </w:r>
+      <w:r>
+        <w:rPr>
+          <w:i/>
+        </w:rPr>
+        <w:t>CSV</w:t>
+      </w:r>
+      <w:r>
+        <w:t xml:space="preserve"> from the </w:t>
+      </w:r>
+      <w:r>
+        <w:rPr>
+          <w:i/>
+        </w:rPr>
+        <w:t>Export As</w:t>
+      </w:r>
+      <w:r>
+        <w:t xml:space="preserve"> drop-down field</w:t>
+      </w:r>
+    </w:p>
+    <w:p>
+      <w:pPr>
+        <w:pStyle w:val="ListParagraph"/>
+        <w:numPr>
+          <w:ilvl w:val="0"/>
+          <w:numId w:val="5"/>
+        </w:numPr>
+      </w:pPr>
+      <w:r>
+        <w:t xml:space="preserve">The user then selects the </w:t>
+      </w:r>
+      <w:r>
+        <w:rPr>
+          <w:i/>
+        </w:rPr>
+        <w:t>Generate Report</w:t>
+      </w:r>
+      <w:r>
+        <w:t xml:space="preserve"> button</w:t>
+      </w:r>
+    </w:p>
+    <w:p>
+      <w:pPr>
+        <w:pStyle w:val="ListParagraph"/>
+        <w:numPr>
+          <w:ilvl w:val="0"/>
+          <w:numId w:val="5"/>
+        </w:numPr>
+      </w:pPr>
+      <w:r>
+        <w:t>The is re-directed to a new page which displays the generated CSV file</w:t>
+      </w:r>
     </w:p>
     <w:sectPr>
       <w:pgSz w:w="11906" w:h="16838"/>
@@ -801,6 +1056,27 @@
 <file path=word/numbering.xml><?xml version="1.0" encoding="utf-8"?>
 <w:numbering xmlns:wpc="http://schemas.microsoft.com/office/word/2010/wordprocessingCanvas" xmlns:mc="http://schemas.openxmlformats.org/markup-compatibility/2006" xmlns:o="urn:schemas-microsoft-com:office:office" xmlns:r="http://schemas.openxmlformats.org/officeDocument/2006/relationships" xmlns:m="http://schemas.openxmlformats.org/officeDocument/2006/math" xmlns:v="urn:schemas-microsoft-com:vml" xmlns:wp14="http://schemas.microsoft.com/office/word/2010/wordprocessingDrawing" xmlns:wp="http://schemas.openxmlformats.org/drawingml/2006/wordprocessingDrawing" xmlns:w10="urn:schemas-microsoft-com:office:word" xmlns:w="http://schemas.openxmlformats.org/wordprocessingml/2006/main" xmlns:w14="http://schemas.microsoft.com/office/word/2010/wordml" xmlns:wpg="http://schemas.microsoft.com/office/word/2010/wordprocessingGroup" xmlns:wpi="http://schemas.microsoft.com/office/word/2010/wordprocessingInk" xmlns:wne="http://schemas.microsoft.com/office/word/2006/wordml" xmlns:wps="http://schemas.microsoft.com/office/word/2010/wordprocessingShape" mc:Ignorable="w14 wp14">
   <w:abstractNum w:abstractNumId="0">
+    <w:nsid w:val="FFFFFF89"/>
+    <w:multiLevelType w:val="singleLevel"/>
+    <w:tmpl w:val="9D5E98FA"/>
+    <w:lvl w:ilvl="0">
+      <w:start w:val="1"/>
+      <w:numFmt w:val="bullet"/>
+      <w:pStyle w:val="ListBullet"/>
+      <w:lvlText w:val=""/>
+      <w:lvlJc w:val="left"/>
+      <w:pPr>
+        <w:tabs>
+          <w:tab w:val="num" w:pos="360"/>
+        </w:tabs>
+        <w:ind w:left="360" w:hanging="360"/>
+      </w:pPr>
+      <w:rPr>
+        <w:rFonts w:ascii="Symbol" w:hAnsi="Symbol" w:hint="default"/>
+      </w:rPr>
+    </w:lvl>
+  </w:abstractNum>
+  <w:abstractNum w:abstractNumId="1">
     <w:nsid w:val="0387005E"/>
     <w:multiLevelType w:val="hybridMultilevel"/>
     <w:tmpl w:val="AC3E40F6"/>
@@ -913,7 +1189,7 @@
       </w:rPr>
     </w:lvl>
   </w:abstractNum>
-  <w:abstractNum w:abstractNumId="1">
+  <w:abstractNum w:abstractNumId="2">
     <w:nsid w:val="165B4D04"/>
     <w:multiLevelType w:val="hybridMultilevel"/>
     <w:tmpl w:val="C32A9E52"/>
@@ -1026,7 +1302,233 @@
       </w:rPr>
     </w:lvl>
   </w:abstractNum>
-  <w:abstractNum w:abstractNumId="2">
+  <w:abstractNum w:abstractNumId="3">
+    <w:nsid w:val="3678520F"/>
+    <w:multiLevelType w:val="hybridMultilevel"/>
+    <w:tmpl w:val="B7EEB1AE"/>
+    <w:lvl w:ilvl="0" w:tplc="18090001">
+      <w:start w:val="1"/>
+      <w:numFmt w:val="bullet"/>
+      <w:lvlText w:val=""/>
+      <w:lvlJc w:val="left"/>
+      <w:pPr>
+        <w:ind w:left="720" w:hanging="360"/>
+      </w:pPr>
+      <w:rPr>
+        <w:rFonts w:ascii="Symbol" w:hAnsi="Symbol" w:hint="default"/>
+      </w:rPr>
+    </w:lvl>
+    <w:lvl w:ilvl="1" w:tplc="18090003" w:tentative="1">
+      <w:start w:val="1"/>
+      <w:numFmt w:val="bullet"/>
+      <w:lvlText w:val="o"/>
+      <w:lvlJc w:val="left"/>
+      <w:pPr>
+        <w:ind w:left="1440" w:hanging="360"/>
+      </w:pPr>
+      <w:rPr>
+        <w:rFonts w:ascii="Courier New" w:hAnsi="Courier New" w:cs="Courier New" w:hint="default"/>
+      </w:rPr>
+    </w:lvl>
+    <w:lvl w:ilvl="2" w:tplc="18090005" w:tentative="1">
+      <w:start w:val="1"/>
+      <w:numFmt w:val="bullet"/>
+      <w:lvlText w:val=""/>
+      <w:lvlJc w:val="left"/>
+      <w:pPr>
+        <w:ind w:left="2160" w:hanging="360"/>
+      </w:pPr>
+      <w:rPr>
+        <w:rFonts w:ascii="Wingdings" w:hAnsi="Wingdings" w:hint="default"/>
+      </w:rPr>
+    </w:lvl>
+    <w:lvl w:ilvl="3" w:tplc="18090001" w:tentative="1">
+      <w:start w:val="1"/>
+      <w:numFmt w:val="bullet"/>
+      <w:lvlText w:val=""/>
+      <w:lvlJc w:val="left"/>
+      <w:pPr>
+        <w:ind w:left="2880" w:hanging="360"/>
+      </w:pPr>
+      <w:rPr>
+        <w:rFonts w:ascii="Symbol" w:hAnsi="Symbol" w:hint="default"/>
+      </w:rPr>
+    </w:lvl>
+    <w:lvl w:ilvl="4" w:tplc="18090003" w:tentative="1">
+      <w:start w:val="1"/>
+      <w:numFmt w:val="bullet"/>
+      <w:lvlText w:val="o"/>
+      <w:lvlJc w:val="left"/>
+      <w:pPr>
+        <w:ind w:left="3600" w:hanging="360"/>
+      </w:pPr>
+      <w:rPr>
+        <w:rFonts w:ascii="Courier New" w:hAnsi="Courier New" w:cs="Courier New" w:hint="default"/>
+      </w:rPr>
+    </w:lvl>
+    <w:lvl w:ilvl="5" w:tplc="18090005" w:tentative="1">
+      <w:start w:val="1"/>
+      <w:numFmt w:val="bullet"/>
+      <w:lvlText w:val=""/>
+      <w:lvlJc w:val="left"/>
+      <w:pPr>
+        <w:ind w:left="4320" w:hanging="360"/>
+      </w:pPr>
+      <w:rPr>
+        <w:rFonts w:ascii="Wingdings" w:hAnsi="Wingdings" w:hint="default"/>
+      </w:rPr>
+    </w:lvl>
+    <w:lvl w:ilvl="6" w:tplc="18090001" w:tentative="1">
+      <w:start w:val="1"/>
+      <w:numFmt w:val="bullet"/>
+      <w:lvlText w:val=""/>
+      <w:lvlJc w:val="left"/>
+      <w:pPr>
+        <w:ind w:left="5040" w:hanging="360"/>
+      </w:pPr>
+      <w:rPr>
+        <w:rFonts w:ascii="Symbol" w:hAnsi="Symbol" w:hint="default"/>
+      </w:rPr>
+    </w:lvl>
+    <w:lvl w:ilvl="7" w:tplc="18090003" w:tentative="1">
+      <w:start w:val="1"/>
+      <w:numFmt w:val="bullet"/>
+      <w:lvlText w:val="o"/>
+      <w:lvlJc w:val="left"/>
+      <w:pPr>
+        <w:ind w:left="5760" w:hanging="360"/>
+      </w:pPr>
+      <w:rPr>
+        <w:rFonts w:ascii="Courier New" w:hAnsi="Courier New" w:cs="Courier New" w:hint="default"/>
+      </w:rPr>
+    </w:lvl>
+    <w:lvl w:ilvl="8" w:tplc="18090005" w:tentative="1">
+      <w:start w:val="1"/>
+      <w:numFmt w:val="bullet"/>
+      <w:lvlText w:val=""/>
+      <w:lvlJc w:val="left"/>
+      <w:pPr>
+        <w:ind w:left="6480" w:hanging="360"/>
+      </w:pPr>
+      <w:rPr>
+        <w:rFonts w:ascii="Wingdings" w:hAnsi="Wingdings" w:hint="default"/>
+      </w:rPr>
+    </w:lvl>
+  </w:abstractNum>
+  <w:abstractNum w:abstractNumId="4">
+    <w:nsid w:val="3ED00114"/>
+    <w:multiLevelType w:val="hybridMultilevel"/>
+    <w:tmpl w:val="1C50A1AE"/>
+    <w:lvl w:ilvl="0" w:tplc="18090001">
+      <w:start w:val="1"/>
+      <w:numFmt w:val="bullet"/>
+      <w:lvlText w:val=""/>
+      <w:lvlJc w:val="left"/>
+      <w:pPr>
+        <w:ind w:left="720" w:hanging="360"/>
+      </w:pPr>
+      <w:rPr>
+        <w:rFonts w:ascii="Symbol" w:hAnsi="Symbol" w:hint="default"/>
+      </w:rPr>
+    </w:lvl>
+    <w:lvl w:ilvl="1" w:tplc="18090003">
+      <w:start w:val="1"/>
+      <w:numFmt w:val="bullet"/>
+      <w:lvlText w:val="o"/>
+      <w:lvlJc w:val="left"/>
+      <w:pPr>
+        <w:ind w:left="1440" w:hanging="360"/>
+      </w:pPr>
+      <w:rPr>
+        <w:rFonts w:ascii="Courier New" w:hAnsi="Courier New" w:cs="Courier New" w:hint="default"/>
+      </w:rPr>
+    </w:lvl>
+    <w:lvl w:ilvl="2" w:tplc="18090005" w:tentative="1">
+      <w:start w:val="1"/>
+      <w:numFmt w:val="bullet"/>
+      <w:lvlText w:val=""/>
+      <w:lvlJc w:val="left"/>
+      <w:pPr>
+        <w:ind w:left="2160" w:hanging="360"/>
+      </w:pPr>
+      <w:rPr>
+        <w:rFonts w:ascii="Wingdings" w:hAnsi="Wingdings" w:hint="default"/>
+      </w:rPr>
+    </w:lvl>
+    <w:lvl w:ilvl="3" w:tplc="18090001" w:tentative="1">
+      <w:start w:val="1"/>
+      <w:numFmt w:val="bullet"/>
+      <w:lvlText w:val=""/>
+      <w:lvlJc w:val="left"/>
+      <w:pPr>
+        <w:ind w:left="2880" w:hanging="360"/>
+      </w:pPr>
+      <w:rPr>
+        <w:rFonts w:ascii="Symbol" w:hAnsi="Symbol" w:hint="default"/>
+      </w:rPr>
+    </w:lvl>
+    <w:lvl w:ilvl="4" w:tplc="18090003" w:tentative="1">
+      <w:start w:val="1"/>
+      <w:numFmt w:val="bullet"/>
+      <w:lvlText w:val="o"/>
+      <w:lvlJc w:val="left"/>
+      <w:pPr>
+        <w:ind w:left="3600" w:hanging="360"/>
+      </w:pPr>
+      <w:rPr>
+        <w:rFonts w:ascii="Courier New" w:hAnsi="Courier New" w:cs="Courier New" w:hint="default"/>
+      </w:rPr>
+    </w:lvl>
+    <w:lvl w:ilvl="5" w:tplc="18090005" w:tentative="1">
+      <w:start w:val="1"/>
+      <w:numFmt w:val="bullet"/>
+      <w:lvlText w:val=""/>
+      <w:lvlJc w:val="left"/>
+      <w:pPr>
+        <w:ind w:left="4320" w:hanging="360"/>
+      </w:pPr>
+      <w:rPr>
+        <w:rFonts w:ascii="Wingdings" w:hAnsi="Wingdings" w:hint="default"/>
+      </w:rPr>
+    </w:lvl>
+    <w:lvl w:ilvl="6" w:tplc="18090001" w:tentative="1">
+      <w:start w:val="1"/>
+      <w:numFmt w:val="bullet"/>
+      <w:lvlText w:val=""/>
+      <w:lvlJc w:val="left"/>
+      <w:pPr>
+        <w:ind w:left="5040" w:hanging="360"/>
+      </w:pPr>
+      <w:rPr>
+        <w:rFonts w:ascii="Symbol" w:hAnsi="Symbol" w:hint="default"/>
+      </w:rPr>
+    </w:lvl>
+    <w:lvl w:ilvl="7" w:tplc="18090003" w:tentative="1">
+      <w:start w:val="1"/>
+      <w:numFmt w:val="bullet"/>
+      <w:lvlText w:val="o"/>
+      <w:lvlJc w:val="left"/>
+      <w:pPr>
+        <w:ind w:left="5760" w:hanging="360"/>
+      </w:pPr>
+      <w:rPr>
+        <w:rFonts w:ascii="Courier New" w:hAnsi="Courier New" w:cs="Courier New" w:hint="default"/>
+      </w:rPr>
+    </w:lvl>
+    <w:lvl w:ilvl="8" w:tplc="18090005" w:tentative="1">
+      <w:start w:val="1"/>
+      <w:numFmt w:val="bullet"/>
+      <w:lvlText w:val=""/>
+      <w:lvlJc w:val="left"/>
+      <w:pPr>
+        <w:ind w:left="6480" w:hanging="360"/>
+      </w:pPr>
+      <w:rPr>
+        <w:rFonts w:ascii="Wingdings" w:hAnsi="Wingdings" w:hint="default"/>
+      </w:rPr>
+    </w:lvl>
+  </w:abstractNum>
+  <w:abstractNum w:abstractNumId="5">
     <w:nsid w:val="3F166BCE"/>
     <w:multiLevelType w:val="hybridMultilevel"/>
     <w:tmpl w:val="FE6870BC"/>
@@ -1139,7 +1641,7 @@
       </w:rPr>
     </w:lvl>
   </w:abstractNum>
-  <w:abstractNum w:abstractNumId="3">
+  <w:abstractNum w:abstractNumId="6">
     <w:nsid w:val="4E47439C"/>
     <w:multiLevelType w:val="hybridMultilevel"/>
     <w:tmpl w:val="EECA405C"/>
@@ -1252,7 +1754,7 @@
       </w:rPr>
     </w:lvl>
   </w:abstractNum>
-  <w:abstractNum w:abstractNumId="4">
+  <w:abstractNum w:abstractNumId="7">
     <w:nsid w:val="5A7867B8"/>
     <w:multiLevelType w:val="hybridMultilevel"/>
     <w:tmpl w:val="94E218B6"/>
@@ -1365,20 +1867,145 @@
       </w:rPr>
     </w:lvl>
   </w:abstractNum>
+  <w:abstractNum w:abstractNumId="8">
+    <w:nsid w:val="7AB43034"/>
+    <w:multiLevelType w:val="hybridMultilevel"/>
+    <w:tmpl w:val="EC8EA80E"/>
+    <w:lvl w:ilvl="0" w:tplc="18090001">
+      <w:start w:val="1"/>
+      <w:numFmt w:val="bullet"/>
+      <w:lvlText w:val=""/>
+      <w:lvlJc w:val="left"/>
+      <w:pPr>
+        <w:ind w:left="720" w:hanging="360"/>
+      </w:pPr>
+      <w:rPr>
+        <w:rFonts w:ascii="Symbol" w:hAnsi="Symbol" w:hint="default"/>
+      </w:rPr>
+    </w:lvl>
+    <w:lvl w:ilvl="1" w:tplc="18090003">
+      <w:start w:val="1"/>
+      <w:numFmt w:val="bullet"/>
+      <w:lvlText w:val="o"/>
+      <w:lvlJc w:val="left"/>
+      <w:pPr>
+        <w:ind w:left="1440" w:hanging="360"/>
+      </w:pPr>
+      <w:rPr>
+        <w:rFonts w:ascii="Courier New" w:hAnsi="Courier New" w:cs="Courier New" w:hint="default"/>
+      </w:rPr>
+    </w:lvl>
+    <w:lvl w:ilvl="2" w:tplc="18090005" w:tentative="1">
+      <w:start w:val="1"/>
+      <w:numFmt w:val="bullet"/>
+      <w:lvlText w:val=""/>
+      <w:lvlJc w:val="left"/>
+      <w:pPr>
+        <w:ind w:left="2160" w:hanging="360"/>
+      </w:pPr>
+      <w:rPr>
+        <w:rFonts w:ascii="Wingdings" w:hAnsi="Wingdings" w:hint="default"/>
+      </w:rPr>
+    </w:lvl>
+    <w:lvl w:ilvl="3" w:tplc="18090001" w:tentative="1">
+      <w:start w:val="1"/>
+      <w:numFmt w:val="bullet"/>
+      <w:lvlText w:val=""/>
+      <w:lvlJc w:val="left"/>
+      <w:pPr>
+        <w:ind w:left="2880" w:hanging="360"/>
+      </w:pPr>
+      <w:rPr>
+        <w:rFonts w:ascii="Symbol" w:hAnsi="Symbol" w:hint="default"/>
+      </w:rPr>
+    </w:lvl>
+    <w:lvl w:ilvl="4" w:tplc="18090003" w:tentative="1">
+      <w:start w:val="1"/>
+      <w:numFmt w:val="bullet"/>
+      <w:lvlText w:val="o"/>
+      <w:lvlJc w:val="left"/>
+      <w:pPr>
+        <w:ind w:left="3600" w:hanging="360"/>
+      </w:pPr>
+      <w:rPr>
+        <w:rFonts w:ascii="Courier New" w:hAnsi="Courier New" w:cs="Courier New" w:hint="default"/>
+      </w:rPr>
+    </w:lvl>
+    <w:lvl w:ilvl="5" w:tplc="18090005" w:tentative="1">
+      <w:start w:val="1"/>
+      <w:numFmt w:val="bullet"/>
+      <w:lvlText w:val=""/>
+      <w:lvlJc w:val="left"/>
+      <w:pPr>
+        <w:ind w:left="4320" w:hanging="360"/>
+      </w:pPr>
+      <w:rPr>
+        <w:rFonts w:ascii="Wingdings" w:hAnsi="Wingdings" w:hint="default"/>
+      </w:rPr>
+    </w:lvl>
+    <w:lvl w:ilvl="6" w:tplc="18090001" w:tentative="1">
+      <w:start w:val="1"/>
+      <w:numFmt w:val="bullet"/>
+      <w:lvlText w:val=""/>
+      <w:lvlJc w:val="left"/>
+      <w:pPr>
+        <w:ind w:left="5040" w:hanging="360"/>
+      </w:pPr>
+      <w:rPr>
+        <w:rFonts w:ascii="Symbol" w:hAnsi="Symbol" w:hint="default"/>
+      </w:rPr>
+    </w:lvl>
+    <w:lvl w:ilvl="7" w:tplc="18090003" w:tentative="1">
+      <w:start w:val="1"/>
+      <w:numFmt w:val="bullet"/>
+      <w:lvlText w:val="o"/>
+      <w:lvlJc w:val="left"/>
+      <w:pPr>
+        <w:ind w:left="5760" w:hanging="360"/>
+      </w:pPr>
+      <w:rPr>
+        <w:rFonts w:ascii="Courier New" w:hAnsi="Courier New" w:cs="Courier New" w:hint="default"/>
+      </w:rPr>
+    </w:lvl>
+    <w:lvl w:ilvl="8" w:tplc="18090005" w:tentative="1">
+      <w:start w:val="1"/>
+      <w:numFmt w:val="bullet"/>
+      <w:lvlText w:val=""/>
+      <w:lvlJc w:val="left"/>
+      <w:pPr>
+        <w:ind w:left="6480" w:hanging="360"/>
+      </w:pPr>
+      <w:rPr>
+        <w:rFonts w:ascii="Wingdings" w:hAnsi="Wingdings" w:hint="default"/>
+      </w:rPr>
+    </w:lvl>
+  </w:abstractNum>
   <w:num w:numId="1">
+    <w:abstractNumId w:val="7"/>
+  </w:num>
+  <w:num w:numId="2">
+    <w:abstractNumId w:val="6"/>
+  </w:num>
+  <w:num w:numId="3">
+    <w:abstractNumId w:val="1"/>
+  </w:num>
+  <w:num w:numId="4">
+    <w:abstractNumId w:val="2"/>
+  </w:num>
+  <w:num w:numId="5">
+    <w:abstractNumId w:val="5"/>
+  </w:num>
+  <w:num w:numId="6">
+    <w:abstractNumId w:val="3"/>
+  </w:num>
+  <w:num w:numId="7">
+    <w:abstractNumId w:val="0"/>
+  </w:num>
+  <w:num w:numId="8">
     <w:abstractNumId w:val="4"/>
   </w:num>
-  <w:num w:numId="2">
-    <w:abstractNumId w:val="3"/>
-  </w:num>
-  <w:num w:numId="3">
-    <w:abstractNumId w:val="0"/>
-  </w:num>
-  <w:num w:numId="4">
-    <w:abstractNumId w:val="1"/>
-  </w:num>
-  <w:num w:numId="5">
-    <w:abstractNumId w:val="2"/>
+  <w:num w:numId="9">
+    <w:abstractNumId w:val="8"/>
   </w:num>
 </w:numbering>
 </file>
@@ -1628,6 +2255,19 @@
       <w:spacing w:after="0" w:line="240" w:lineRule="auto"/>
     </w:pPr>
   </w:style>
+  <w:style w:type="paragraph" w:styleId="ListBullet">
+    <w:name w:val="List Bullet"/>
+    <w:basedOn w:val="Normal"/>
+    <w:uiPriority w:val="99"/>
+    <w:unhideWhenUsed/>
+    <w:rsid w:val="00BE54A5"/>
+    <w:pPr>
+      <w:numPr>
+        <w:numId w:val="7"/>
+      </w:numPr>
+      <w:contextualSpacing/>
+    </w:pPr>
+  </w:style>
 </w:styles>
 </file>
 
@@ -1874,6 +2514,19 @@
     <w:rsid w:val="00D75455"/>
     <w:pPr>
       <w:spacing w:after="0" w:line="240" w:lineRule="auto"/>
+    </w:pPr>
+  </w:style>
+  <w:style w:type="paragraph" w:styleId="ListBullet">
+    <w:name w:val="List Bullet"/>
+    <w:basedOn w:val="Normal"/>
+    <w:uiPriority w:val="99"/>
+    <w:unhideWhenUsed/>
+    <w:rsid w:val="00BE54A5"/>
+    <w:pPr>
+      <w:numPr>
+        <w:numId w:val="7"/>
+      </w:numPr>
+      <w:contextualSpacing/>
     </w:pPr>
   </w:style>
 </w:styles>

</xml_diff>

<commit_message>
Added BLL, excel version
I threw in an extra use case. The user will be able to query data set to
get total contributions & total votes per candidate per year. From this
we will use a Least Square Liner Regression model to calculate the most
likely amount of votes that a give contribution total should yield of
vice vera. We don't need to chart it as it is a user query that requires
an answer not a diagram. However a chart for illustrative purposes could
be good. Explanation & chart in draft chart.xls, 2006 tab.
</commit_message>
<xml_diff>
--- a/documentation/use_cases_draft.docx
+++ b/documentation/use_cases_draft.docx
@@ -1,6 +1,6 @@
 
 <file path=word/document.xml><?xml version="1.0" encoding="utf-8"?>
-<w:document xmlns:wpc="http://schemas.microsoft.com/office/word/2010/wordprocessingCanvas" xmlns:mc="http://schemas.openxmlformats.org/markup-compatibility/2006" xmlns:o="urn:schemas-microsoft-com:office:office" xmlns:r="http://schemas.openxmlformats.org/officeDocument/2006/relationships" xmlns:m="http://schemas.openxmlformats.org/officeDocument/2006/math" xmlns:v="urn:schemas-microsoft-com:vml" xmlns:wp14="http://schemas.microsoft.com/office/word/2010/wordprocessingDrawing" xmlns:wp="http://schemas.openxmlformats.org/drawingml/2006/wordprocessingDrawing" xmlns:w10="urn:schemas-microsoft-com:office:word" xmlns:w="http://schemas.openxmlformats.org/wordprocessingml/2006/main" xmlns:w14="http://schemas.microsoft.com/office/word/2010/wordml" xmlns:wpg="http://schemas.microsoft.com/office/word/2010/wordprocessingGroup" xmlns:wpi="http://schemas.microsoft.com/office/word/2010/wordprocessingInk" xmlns:wne="http://schemas.microsoft.com/office/word/2006/wordml" xmlns:wps="http://schemas.microsoft.com/office/word/2010/wordprocessingShape" mc:Ignorable="w14 wp14">
+<w:document xmlns:ve="http://schemas.openxmlformats.org/markup-compatibility/2006" xmlns:o="urn:schemas-microsoft-com:office:office" xmlns:r="http://schemas.openxmlformats.org/officeDocument/2006/relationships" xmlns:m="http://schemas.openxmlformats.org/officeDocument/2006/math" xmlns:v="urn:schemas-microsoft-com:vml" xmlns:wp="http://schemas.openxmlformats.org/drawingml/2006/wordprocessingDrawing" xmlns:w10="urn:schemas-microsoft-com:office:word" xmlns:w="http://schemas.openxmlformats.org/wordprocessingml/2006/main" xmlns:wne="http://schemas.microsoft.com/office/word/2006/wordml">
   <w:body>
     <w:p>
       <w:pPr>
@@ -181,262 +181,7 @@
         <w:pStyle w:val="Heading1"/>
       </w:pPr>
       <w:r>
-        <w:t>Use Case 2: Returning user logs in</w:t>
-      </w:r>
-      <w:r>
-        <w:t xml:space="preserve"> successfully</w:t>
-      </w:r>
-    </w:p>
-    <w:p>
-      <w:pPr>
-        <w:pStyle w:val="ListBullet"/>
-        <w:numPr>
-          <w:ilvl w:val="0"/>
-          <w:numId w:val="8"/>
-        </w:numPr>
-      </w:pPr>
-      <w:r>
-        <w:t>User enters the following information on screen:</w:t>
-      </w:r>
-    </w:p>
-    <w:p>
-      <w:pPr>
-        <w:pStyle w:val="ListBullet"/>
-        <w:numPr>
-          <w:ilvl w:val="1"/>
-          <w:numId w:val="8"/>
-        </w:numPr>
-      </w:pPr>
-      <w:r>
-        <w:t>Username</w:t>
-      </w:r>
-    </w:p>
-    <w:p>
-      <w:pPr>
-        <w:pStyle w:val="ListBullet"/>
-        <w:numPr>
-          <w:ilvl w:val="1"/>
-          <w:numId w:val="8"/>
-        </w:numPr>
-      </w:pPr>
-      <w:r>
-        <w:t>Password</w:t>
-      </w:r>
-    </w:p>
-    <w:p>
-      <w:pPr>
-        <w:pStyle w:val="ListBullet"/>
-        <w:numPr>
-          <w:ilvl w:val="0"/>
-          <w:numId w:val="8"/>
-        </w:numPr>
-      </w:pPr>
-      <w:r>
-        <w:t xml:space="preserve">User then selects the </w:t>
-      </w:r>
-      <w:r>
-        <w:rPr>
-          <w:i/>
-        </w:rPr>
-        <w:t>Log-in</w:t>
-      </w:r>
-      <w:r>
-        <w:t xml:space="preserve"> button</w:t>
-      </w:r>
-    </w:p>
-    <w:p>
-      <w:pPr>
-        <w:pStyle w:val="ListBullet"/>
-        <w:numPr>
-          <w:ilvl w:val="0"/>
-          <w:numId w:val="8"/>
-        </w:numPr>
-      </w:pPr>
-      <w:r>
-        <w:t>A welcome message is displayed to the user after successfully logging-in</w:t>
-      </w:r>
-    </w:p>
-    <w:p>
-      <w:pPr>
-        <w:pStyle w:val="ListBullet"/>
-        <w:numPr>
-          <w:ilvl w:val="0"/>
-          <w:numId w:val="8"/>
-        </w:numPr>
-      </w:pPr>
-      <w:r>
-        <w:t>A logout button is now displayed on screen</w:t>
-      </w:r>
-    </w:p>
-    <w:p/>
-    <w:p>
-      <w:pPr>
-        <w:pStyle w:val="Heading1"/>
-      </w:pPr>
-      <w:r>
-        <w:t>Use Case 4: Returning user</w:t>
-      </w:r>
-      <w:bookmarkStart w:id="0" w:name="_GoBack"/>
-      <w:bookmarkEnd w:id="0"/>
-      <w:r>
-        <w:t xml:space="preserve"> unable to log in</w:t>
-      </w:r>
-    </w:p>
-    <w:p>
-      <w:pPr>
-        <w:pStyle w:val="ListParagraph"/>
-        <w:numPr>
-          <w:ilvl w:val="0"/>
-          <w:numId w:val="9"/>
-        </w:numPr>
-      </w:pPr>
-      <w:r>
-        <w:t>User enters the following information on screen:</w:t>
-      </w:r>
-    </w:p>
-    <w:p>
-      <w:pPr>
-        <w:pStyle w:val="ListParagraph"/>
-        <w:numPr>
-          <w:ilvl w:val="1"/>
-          <w:numId w:val="9"/>
-        </w:numPr>
-      </w:pPr>
-      <w:r>
-        <w:t>Incorrect username</w:t>
-      </w:r>
-    </w:p>
-    <w:p>
-      <w:pPr>
-        <w:pStyle w:val="ListParagraph"/>
-        <w:numPr>
-          <w:ilvl w:val="1"/>
-          <w:numId w:val="9"/>
-        </w:numPr>
-      </w:pPr>
-      <w:r>
-        <w:t>Password</w:t>
-      </w:r>
-    </w:p>
-    <w:p>
-      <w:pPr>
-        <w:pStyle w:val="ListParagraph"/>
-        <w:numPr>
-          <w:ilvl w:val="0"/>
-          <w:numId w:val="9"/>
-        </w:numPr>
-        <w:jc w:val="both"/>
-      </w:pPr>
-      <w:r>
-        <w:t xml:space="preserve">User then selects the </w:t>
-      </w:r>
-      <w:r>
-        <w:rPr>
-          <w:i/>
-        </w:rPr>
-        <w:t>Log-in</w:t>
-      </w:r>
-      <w:r>
-        <w:t xml:space="preserve"> button</w:t>
-      </w:r>
-    </w:p>
-    <w:p>
-      <w:pPr>
-        <w:pStyle w:val="ListParagraph"/>
-        <w:numPr>
-          <w:ilvl w:val="0"/>
-          <w:numId w:val="9"/>
-        </w:numPr>
-        <w:jc w:val="both"/>
-      </w:pPr>
-      <w:r>
-        <w:t>A message is displayed to the user stating that either the username or the password is incorrect and they have not logged in successfully</w:t>
-      </w:r>
-    </w:p>
-    <w:p>
-      <w:pPr>
-        <w:pStyle w:val="ListParagraph"/>
-        <w:numPr>
-          <w:ilvl w:val="0"/>
-          <w:numId w:val="9"/>
-        </w:numPr>
-        <w:jc w:val="both"/>
-      </w:pPr>
-      <w:r>
-        <w:t>User enters the following information on screen:</w:t>
-      </w:r>
-    </w:p>
-    <w:p>
-      <w:pPr>
-        <w:pStyle w:val="ListParagraph"/>
-        <w:numPr>
-          <w:ilvl w:val="1"/>
-          <w:numId w:val="9"/>
-        </w:numPr>
-        <w:jc w:val="both"/>
-      </w:pPr>
-      <w:r>
-        <w:t>Username</w:t>
-      </w:r>
-    </w:p>
-    <w:p>
-      <w:pPr>
-        <w:pStyle w:val="ListParagraph"/>
-        <w:numPr>
-          <w:ilvl w:val="1"/>
-          <w:numId w:val="9"/>
-        </w:numPr>
-        <w:jc w:val="both"/>
-      </w:pPr>
-      <w:r>
-        <w:t>Incorrect Password</w:t>
-      </w:r>
-    </w:p>
-    <w:p>
-      <w:pPr>
-        <w:pStyle w:val="ListParagraph"/>
-        <w:numPr>
-          <w:ilvl w:val="0"/>
-          <w:numId w:val="9"/>
-        </w:numPr>
-        <w:jc w:val="both"/>
-      </w:pPr>
-      <w:r>
-        <w:t xml:space="preserve">User then selects the </w:t>
-      </w:r>
-      <w:r>
-        <w:rPr>
-          <w:i/>
-        </w:rPr>
-        <w:t>Log-in</w:t>
-      </w:r>
-      <w:r>
-        <w:t xml:space="preserve"> button</w:t>
-      </w:r>
-    </w:p>
-    <w:p>
-      <w:pPr>
-        <w:pStyle w:val="ListParagraph"/>
-        <w:numPr>
-          <w:ilvl w:val="0"/>
-          <w:numId w:val="9"/>
-        </w:numPr>
-        <w:jc w:val="both"/>
-      </w:pPr>
-      <w:r>
-        <w:t>A message is displayed to the user stating that either the username or the password is incorrect and they have not logged in successfully</w:t>
-      </w:r>
-    </w:p>
-    <w:p>
-      <w:pPr>
-        <w:pStyle w:val="Heading1"/>
-      </w:pPr>
-      <w:r>
-        <w:lastRenderedPageBreak/>
-        <w:t>Use Case 3</w:t>
-      </w:r>
-      <w:r>
-        <w:t xml:space="preserve">: User generates </w:t>
+        <w:t xml:space="preserve">Use Case 2: User generates </w:t>
       </w:r>
       <w:r>
         <w:t xml:space="preserve">PDF </w:t>
@@ -598,10 +343,7 @@
         <w:t>Use Ca</w:t>
       </w:r>
       <w:r>
-        <w:t>se 4</w:t>
-      </w:r>
-      <w:r>
-        <w:t>: User generates Word</w:t>
+        <w:t>se 3: User generates Word</w:t>
       </w:r>
       <w:r>
         <w:t xml:space="preserve"> report for Council Election 2010 (filtered on </w:t>
@@ -844,6 +586,7 @@
         </w:numPr>
       </w:pPr>
       <w:r>
+        <w:lastRenderedPageBreak/>
         <w:t xml:space="preserve">The user then selects </w:t>
       </w:r>
       <w:r>
@@ -908,7 +651,15 @@
         <w:pStyle w:val="Heading1"/>
       </w:pPr>
       <w:r>
-        <w:t>Use Case 5: User generates CSV file for Council Election 2006 (filtered on Ward No.)</w:t>
+        <w:t xml:space="preserve">Use Case 5: User generates CSV file for Council Election 2006 (filtered on Ward </w:t>
+      </w:r>
+      <w:proofErr w:type="gramStart"/>
+      <w:r>
+        <w:t>No</w:t>
+      </w:r>
+      <w:proofErr w:type="gramEnd"/>
+      <w:r>
+        <w:t>.)</w:t>
       </w:r>
     </w:p>
     <w:p>
@@ -1042,7 +793,2109 @@
       <w:r>
         <w:t>The is re-directed to a new page which displays the generated CSV file</w:t>
       </w:r>
-    </w:p>
+      <w:bookmarkStart w:id="0" w:name="_GoBack"/>
+      <w:bookmarkEnd w:id="0"/>
+    </w:p>
+    <w:p>
+      <w:pPr>
+        <w:pStyle w:val="Heading1"/>
+      </w:pPr>
+      <w:r>
+        <w:t xml:space="preserve">Use Case 6: </w:t>
+      </w:r>
+      <w:r>
+        <w:t xml:space="preserve">Analyse data for Contributions </w:t>
+      </w:r>
+      <w:proofErr w:type="gramStart"/>
+      <w:r>
+        <w:t>Versus</w:t>
+      </w:r>
+      <w:proofErr w:type="gramEnd"/>
+      <w:r>
+        <w:t xml:space="preserve"> V</w:t>
+      </w:r>
+      <w:r>
+        <w:t>otes to determine the approximate contribution amount requ</w:t>
+      </w:r>
+      <w:r>
+        <w:t>ired for a give number of votes or vice versa</w:t>
+      </w:r>
+    </w:p>
+    <w:p>
+      <w:pPr>
+        <w:pStyle w:val="ListParagraph"/>
+        <w:numPr>
+          <w:ilvl w:val="0"/>
+          <w:numId w:val="5"/>
+        </w:numPr>
+      </w:pPr>
+      <w:r>
+        <w:t>Using a Least Squares Regression method, the total number of votes and contributions per c</w:t>
+      </w:r>
+      <w:r>
+        <w:t>andidate will be analysed  to determine how much</w:t>
+      </w:r>
+      <w:r>
+        <w:t xml:space="preserve"> c</w:t>
+      </w:r>
+      <w:r>
+        <w:t>ontributions it takes</w:t>
+      </w:r>
+      <w:r>
+        <w:t xml:space="preserve"> to achieve a given number of votes</w:t>
+      </w:r>
+    </w:p>
+    <w:p>
+      <w:pPr>
+        <w:pStyle w:val="ListParagraph"/>
+        <w:numPr>
+          <w:ilvl w:val="0"/>
+          <w:numId w:val="5"/>
+        </w:numPr>
+      </w:pPr>
+      <w:r>
+        <w:t xml:space="preserve">The initial model will be </w:t>
+      </w:r>
+      <w:r>
+        <w:t xml:space="preserve">based on a </w:t>
+      </w:r>
+      <w:r>
+        <w:t>linear</w:t>
+      </w:r>
+      <w:r>
+        <w:t xml:space="preserve"> “best fit” line</w:t>
+      </w:r>
+    </w:p>
+    <w:p>
+      <w:pPr>
+        <w:pStyle w:val="ListParagraph"/>
+        <w:numPr>
+          <w:ilvl w:val="0"/>
+          <w:numId w:val="5"/>
+        </w:numPr>
+      </w:pPr>
+      <w:r>
+        <w:t xml:space="preserve">The difference between 2006 and 2010 will be analysed </w:t>
+      </w:r>
+      <w:r>
+        <w:t xml:space="preserve">allowing the </w:t>
+      </w:r>
+      <w:r>
+        <w:t xml:space="preserve">user </w:t>
+      </w:r>
+      <w:r>
+        <w:t>to query for instance how many votes is $60,000 worth of contributions likely to achieve or how much contributions are approximately required to achieve 10,000 votes.</w:t>
+      </w:r>
+    </w:p>
+    <w:p>
+      <w:r>
+        <w:t xml:space="preserve">Our formula or calculation in the </w:t>
+      </w:r>
+      <w:proofErr w:type="spellStart"/>
+      <w:r>
+        <w:t>Businiess</w:t>
+      </w:r>
+      <w:proofErr w:type="spellEnd"/>
+      <w:r>
+        <w:t xml:space="preserve"> Logic Layer will be based on the following, (from</w:t>
+      </w:r>
+    </w:p>
+    <w:p>
+      <w:pPr>
+        <w:spacing w:before="100" w:beforeAutospacing="1" w:after="100" w:afterAutospacing="1" w:line="240" w:lineRule="auto"/>
+      </w:pPr>
+      <w:hyperlink r:id="rId5" w:history="1">
+        <w:r>
+          <w:rPr>
+            <w:rStyle w:val="Hyperlink"/>
+          </w:rPr>
+          <w:t>http://people.hofstra.edu/stefan_waner/calctopic1/regression.html</w:t>
+        </w:r>
+      </w:hyperlink>
+      <w:r>
+        <w:t>):</w:t>
+      </w:r>
+    </w:p>
+    <w:p>
+      <w:pPr>
+        <w:spacing w:before="100" w:beforeAutospacing="1" w:after="100" w:afterAutospacing="1" w:line="240" w:lineRule="auto"/>
+        <w:rPr>
+          <w:rFonts w:ascii="Times New Roman" w:eastAsia="Times New Roman" w:hAnsi="Times New Roman" w:cs="Times New Roman"/>
+          <w:sz w:val="24"/>
+          <w:szCs w:val="24"/>
+          <w:lang w:eastAsia="en-IE"/>
+        </w:rPr>
+      </w:pPr>
+      <w:r>
+        <w:rPr>
+          <w:rFonts w:ascii="Times New Roman" w:eastAsia="Times New Roman" w:hAnsi="Times New Roman" w:cs="Times New Roman"/>
+          <w:sz w:val="24"/>
+          <w:szCs w:val="24"/>
+          <w:lang w:eastAsia="en-IE"/>
+        </w:rPr>
+        <w:t>The best fit line associated with the n points (x</w:t>
+      </w:r>
+      <w:r>
+        <w:rPr>
+          <w:rFonts w:ascii="Times New Roman" w:eastAsia="Times New Roman" w:hAnsi="Times New Roman" w:cs="Times New Roman"/>
+          <w:sz w:val="24"/>
+          <w:szCs w:val="24"/>
+          <w:vertAlign w:val="subscript"/>
+          <w:lang w:eastAsia="en-IE"/>
+        </w:rPr>
+        <w:t>1</w:t>
+      </w:r>
+      <w:r>
+        <w:rPr>
+          <w:rFonts w:ascii="Times New Roman" w:eastAsia="Times New Roman" w:hAnsi="Times New Roman" w:cs="Times New Roman"/>
+          <w:sz w:val="24"/>
+          <w:szCs w:val="24"/>
+          <w:lang w:eastAsia="en-IE"/>
+        </w:rPr>
+        <w:t>, y</w:t>
+      </w:r>
+      <w:r>
+        <w:rPr>
+          <w:rFonts w:ascii="Times New Roman" w:eastAsia="Times New Roman" w:hAnsi="Times New Roman" w:cs="Times New Roman"/>
+          <w:sz w:val="24"/>
+          <w:szCs w:val="24"/>
+          <w:vertAlign w:val="subscript"/>
+          <w:lang w:eastAsia="en-IE"/>
+        </w:rPr>
+        <w:t>1</w:t>
+      </w:r>
+      <w:r>
+        <w:rPr>
+          <w:rFonts w:ascii="Times New Roman" w:eastAsia="Times New Roman" w:hAnsi="Times New Roman" w:cs="Times New Roman"/>
+          <w:sz w:val="24"/>
+          <w:szCs w:val="24"/>
+          <w:lang w:eastAsia="en-IE"/>
+        </w:rPr>
+        <w:t>), (x</w:t>
+      </w:r>
+      <w:r>
+        <w:rPr>
+          <w:rFonts w:ascii="Times New Roman" w:eastAsia="Times New Roman" w:hAnsi="Times New Roman" w:cs="Times New Roman"/>
+          <w:sz w:val="24"/>
+          <w:szCs w:val="24"/>
+          <w:vertAlign w:val="subscript"/>
+          <w:lang w:eastAsia="en-IE"/>
+        </w:rPr>
+        <w:t>2</w:t>
+      </w:r>
+      <w:r>
+        <w:rPr>
+          <w:rFonts w:ascii="Times New Roman" w:eastAsia="Times New Roman" w:hAnsi="Times New Roman" w:cs="Times New Roman"/>
+          <w:sz w:val="24"/>
+          <w:szCs w:val="24"/>
+          <w:lang w:eastAsia="en-IE"/>
+        </w:rPr>
+        <w:t>, y</w:t>
+      </w:r>
+      <w:r>
+        <w:rPr>
+          <w:rFonts w:ascii="Times New Roman" w:eastAsia="Times New Roman" w:hAnsi="Times New Roman" w:cs="Times New Roman"/>
+          <w:sz w:val="24"/>
+          <w:szCs w:val="24"/>
+          <w:vertAlign w:val="subscript"/>
+          <w:lang w:eastAsia="en-IE"/>
+        </w:rPr>
+        <w:t>2</w:t>
+      </w:r>
+      <w:r>
+        <w:rPr>
+          <w:rFonts w:ascii="Times New Roman" w:eastAsia="Times New Roman" w:hAnsi="Times New Roman" w:cs="Times New Roman"/>
+          <w:sz w:val="24"/>
+          <w:szCs w:val="24"/>
+          <w:lang w:eastAsia="en-IE"/>
+        </w:rPr>
+        <w:t xml:space="preserve">), . </w:t>
+      </w:r>
+      <w:proofErr w:type="gramStart"/>
+      <w:r>
+        <w:rPr>
+          <w:rFonts w:ascii="Times New Roman" w:eastAsia="Times New Roman" w:hAnsi="Times New Roman" w:cs="Times New Roman"/>
+          <w:sz w:val="24"/>
+          <w:szCs w:val="24"/>
+          <w:lang w:eastAsia="en-IE"/>
+        </w:rPr>
+        <w:t>. . ,</w:t>
+      </w:r>
+      <w:proofErr w:type="gramEnd"/>
+      <w:r>
+        <w:rPr>
+          <w:rFonts w:ascii="Times New Roman" w:eastAsia="Times New Roman" w:hAnsi="Times New Roman" w:cs="Times New Roman"/>
+          <w:sz w:val="24"/>
+          <w:szCs w:val="24"/>
+          <w:lang w:eastAsia="en-IE"/>
+        </w:rPr>
+        <w:t xml:space="preserve"> (</w:t>
+      </w:r>
+      <w:proofErr w:type="spellStart"/>
+      <w:r>
+        <w:rPr>
+          <w:rFonts w:ascii="Times New Roman" w:eastAsia="Times New Roman" w:hAnsi="Times New Roman" w:cs="Times New Roman"/>
+          <w:sz w:val="24"/>
+          <w:szCs w:val="24"/>
+          <w:lang w:eastAsia="en-IE"/>
+        </w:rPr>
+        <w:t>x</w:t>
+      </w:r>
+      <w:r>
+        <w:rPr>
+          <w:rFonts w:ascii="Times New Roman" w:eastAsia="Times New Roman" w:hAnsi="Times New Roman" w:cs="Times New Roman"/>
+          <w:sz w:val="24"/>
+          <w:szCs w:val="24"/>
+          <w:vertAlign w:val="subscript"/>
+          <w:lang w:eastAsia="en-IE"/>
+        </w:rPr>
+        <w:t>n</w:t>
+      </w:r>
+      <w:proofErr w:type="spellEnd"/>
+      <w:r>
+        <w:rPr>
+          <w:rFonts w:ascii="Times New Roman" w:eastAsia="Times New Roman" w:hAnsi="Times New Roman" w:cs="Times New Roman"/>
+          <w:sz w:val="24"/>
+          <w:szCs w:val="24"/>
+          <w:lang w:eastAsia="en-IE"/>
+        </w:rPr>
+        <w:t xml:space="preserve">, </w:t>
+      </w:r>
+      <w:proofErr w:type="spellStart"/>
+      <w:r>
+        <w:rPr>
+          <w:rFonts w:ascii="Times New Roman" w:eastAsia="Times New Roman" w:hAnsi="Times New Roman" w:cs="Times New Roman"/>
+          <w:sz w:val="24"/>
+          <w:szCs w:val="24"/>
+          <w:lang w:eastAsia="en-IE"/>
+        </w:rPr>
+        <w:t>y</w:t>
+      </w:r>
+      <w:r>
+        <w:rPr>
+          <w:rFonts w:ascii="Times New Roman" w:eastAsia="Times New Roman" w:hAnsi="Times New Roman" w:cs="Times New Roman"/>
+          <w:sz w:val="24"/>
+          <w:szCs w:val="24"/>
+          <w:vertAlign w:val="subscript"/>
+          <w:lang w:eastAsia="en-IE"/>
+        </w:rPr>
+        <w:t>n</w:t>
+      </w:r>
+      <w:proofErr w:type="spellEnd"/>
+      <w:r>
+        <w:rPr>
+          <w:rFonts w:ascii="Times New Roman" w:eastAsia="Times New Roman" w:hAnsi="Times New Roman" w:cs="Times New Roman"/>
+          <w:sz w:val="24"/>
+          <w:szCs w:val="24"/>
+          <w:lang w:eastAsia="en-IE"/>
+        </w:rPr>
+        <w:t xml:space="preserve">) has the form </w:t>
+      </w:r>
+    </w:p>
+    <w:p>
+      <w:pPr>
+        <w:spacing w:after="0" w:line="240" w:lineRule="auto"/>
+        <w:ind w:left="720"/>
+        <w:rPr>
+          <w:rFonts w:ascii="Times New Roman" w:eastAsia="Times New Roman" w:hAnsi="Times New Roman" w:cs="Times New Roman"/>
+          <w:sz w:val="24"/>
+          <w:szCs w:val="24"/>
+          <w:lang w:eastAsia="en-IE"/>
+        </w:rPr>
+      </w:pPr>
+      <w:r>
+        <w:rPr>
+          <w:rFonts w:ascii="Times New Roman" w:eastAsia="Times New Roman" w:hAnsi="Times New Roman" w:cs="Times New Roman"/>
+          <w:sz w:val="24"/>
+          <w:szCs w:val="24"/>
+          <w:lang w:eastAsia="en-IE"/>
+        </w:rPr>
+        <w:t xml:space="preserve">y = </w:t>
+      </w:r>
+      <w:proofErr w:type="spellStart"/>
+      <w:r>
+        <w:rPr>
+          <w:rFonts w:ascii="Times New Roman" w:eastAsia="Times New Roman" w:hAnsi="Times New Roman" w:cs="Times New Roman"/>
+          <w:sz w:val="24"/>
+          <w:szCs w:val="24"/>
+          <w:lang w:eastAsia="en-IE"/>
+        </w:rPr>
+        <w:t>mx</w:t>
+      </w:r>
+      <w:proofErr w:type="spellEnd"/>
+      <w:r>
+        <w:rPr>
+          <w:rFonts w:ascii="Times New Roman" w:eastAsia="Times New Roman" w:hAnsi="Times New Roman" w:cs="Times New Roman"/>
+          <w:sz w:val="24"/>
+          <w:szCs w:val="24"/>
+          <w:lang w:eastAsia="en-IE"/>
+        </w:rPr>
+        <w:t xml:space="preserve"> + b </w:t>
+      </w:r>
+    </w:p>
+    <w:p>
+      <w:pPr>
+        <w:spacing w:after="0" w:line="240" w:lineRule="auto"/>
+        <w:rPr>
+          <w:rFonts w:ascii="Times New Roman" w:eastAsia="Times New Roman" w:hAnsi="Times New Roman" w:cs="Times New Roman"/>
+          <w:sz w:val="24"/>
+          <w:szCs w:val="24"/>
+          <w:lang w:eastAsia="en-IE"/>
+        </w:rPr>
+      </w:pPr>
+      <w:proofErr w:type="gramStart"/>
+      <w:r>
+        <w:rPr>
+          <w:rFonts w:ascii="Times New Roman" w:eastAsia="Times New Roman" w:hAnsi="Times New Roman" w:cs="Times New Roman"/>
+          <w:sz w:val="24"/>
+          <w:szCs w:val="24"/>
+          <w:lang w:eastAsia="en-IE"/>
+        </w:rPr>
+        <w:t>where</w:t>
+      </w:r>
+      <w:proofErr w:type="gramEnd"/>
+      <w:r>
+        <w:rPr>
+          <w:rFonts w:ascii="Times New Roman" w:eastAsia="Times New Roman" w:hAnsi="Times New Roman" w:cs="Times New Roman"/>
+          <w:sz w:val="24"/>
+          <w:szCs w:val="24"/>
+          <w:lang w:eastAsia="en-IE"/>
+        </w:rPr>
+        <w:t xml:space="preserve"> </w:t>
+      </w:r>
+    </w:p>
+    <w:tbl>
+      <w:tblPr>
+        <w:tblW w:w="0" w:type="auto"/>
+        <w:tblCellSpacing w:w="15" w:type="dxa"/>
+        <w:tblInd w:w="720" w:type="dxa"/>
+        <w:tblCellMar>
+          <w:left w:w="0" w:type="dxa"/>
+          <w:right w:w="0" w:type="dxa"/>
+        </w:tblCellMar>
+        <w:tblLook w:val="04A0"/>
+      </w:tblPr>
+      <w:tblGrid>
+        <w:gridCol w:w="994"/>
+        <w:gridCol w:w="166"/>
+        <w:gridCol w:w="1977"/>
+      </w:tblGrid>
+      <w:tr>
+        <w:trPr>
+          <w:tblCellSpacing w:w="15" w:type="dxa"/>
+        </w:trPr>
+        <w:tc>
+          <w:tcPr>
+            <w:tcW w:w="0" w:type="auto"/>
+            <w:vAlign w:val="center"/>
+            <w:hideMark/>
+          </w:tcPr>
+          <w:p>
+            <w:pPr>
+              <w:spacing w:after="0" w:line="240" w:lineRule="auto"/>
+              <w:rPr>
+                <w:rFonts w:ascii="Times New Roman" w:eastAsia="Times New Roman" w:hAnsi="Times New Roman" w:cs="Times New Roman"/>
+                <w:sz w:val="24"/>
+                <w:szCs w:val="24"/>
+                <w:lang w:eastAsia="en-IE"/>
+              </w:rPr>
+            </w:pPr>
+            <w:r>
+              <w:rPr>
+                <w:rFonts w:ascii="Times New Roman" w:eastAsia="Times New Roman" w:hAnsi="Times New Roman" w:cs="Times New Roman"/>
+                <w:sz w:val="24"/>
+                <w:szCs w:val="24"/>
+                <w:lang w:eastAsia="en-IE"/>
+              </w:rPr>
+              <w:t>slope = m</w:t>
+            </w:r>
+          </w:p>
+        </w:tc>
+        <w:tc>
+          <w:tcPr>
+            <w:tcW w:w="0" w:type="auto"/>
+            <w:vAlign w:val="center"/>
+            <w:hideMark/>
+          </w:tcPr>
+          <w:p>
+            <w:pPr>
+              <w:spacing w:after="0" w:line="240" w:lineRule="auto"/>
+              <w:rPr>
+                <w:rFonts w:ascii="Times New Roman" w:eastAsia="Times New Roman" w:hAnsi="Times New Roman" w:cs="Times New Roman"/>
+                <w:sz w:val="24"/>
+                <w:szCs w:val="24"/>
+                <w:lang w:eastAsia="en-IE"/>
+              </w:rPr>
+            </w:pPr>
+            <w:r>
+              <w:rPr>
+                <w:rFonts w:ascii="Times New Roman" w:eastAsia="Times New Roman" w:hAnsi="Times New Roman" w:cs="Times New Roman"/>
+                <w:sz w:val="24"/>
+                <w:szCs w:val="24"/>
+                <w:lang w:eastAsia="en-IE"/>
+              </w:rPr>
+              <w:t>=</w:t>
+            </w:r>
+          </w:p>
+        </w:tc>
+        <w:tc>
+          <w:tcPr>
+            <w:tcW w:w="0" w:type="auto"/>
+            <w:vAlign w:val="center"/>
+            <w:hideMark/>
+          </w:tcPr>
+          <w:tbl>
+            <w:tblPr>
+              <w:tblW w:w="0" w:type="auto"/>
+              <w:tblCellSpacing w:w="15" w:type="dxa"/>
+              <w:tblCellMar>
+                <w:left w:w="0" w:type="dxa"/>
+                <w:right w:w="0" w:type="dxa"/>
+              </w:tblCellMar>
+              <w:tblLook w:val="04A0"/>
+            </w:tblPr>
+            <w:tblGrid>
+              <w:gridCol w:w="1932"/>
+            </w:tblGrid>
+            <w:tr>
+              <w:trPr>
+                <w:tblCellSpacing w:w="15" w:type="dxa"/>
+              </w:trPr>
+              <w:tc>
+                <w:tcPr>
+                  <w:tcW w:w="0" w:type="auto"/>
+                  <w:vAlign w:val="center"/>
+                  <w:hideMark/>
+                </w:tcPr>
+                <w:p>
+                  <w:pPr>
+                    <w:spacing w:after="0" w:line="240" w:lineRule="auto"/>
+                    <w:jc w:val="center"/>
+                    <w:rPr>
+                      <w:rFonts w:ascii="Times New Roman" w:eastAsia="Times New Roman" w:hAnsi="Times New Roman" w:cs="Times New Roman"/>
+                      <w:sz w:val="24"/>
+                      <w:szCs w:val="24"/>
+                      <w:lang w:eastAsia="en-IE"/>
+                    </w:rPr>
+                  </w:pPr>
+                  <w:r>
+                    <w:rPr>
+                      <w:rFonts w:ascii="Times New Roman" w:eastAsia="Times New Roman" w:hAnsi="Times New Roman" w:cs="Times New Roman"/>
+                      <w:sz w:val="24"/>
+                      <w:szCs w:val="24"/>
+                      <w:lang w:eastAsia="en-IE"/>
+                    </w:rPr>
+                    <w:t>n(</w:t>
+                  </w:r>
+                  <w:r>
+                    <w:rPr>
+                      <w:rFonts w:ascii="Times New Roman" w:eastAsia="Times New Roman" w:hAnsi="Times New Roman" w:cs="Times New Roman"/>
+                      <w:noProof/>
+                      <w:sz w:val="24"/>
+                      <w:szCs w:val="24"/>
+                      <w:lang w:eastAsia="en-IE"/>
+                    </w:rPr>
+                    <w:drawing>
+                      <wp:inline distT="0" distB="0" distL="0" distR="0">
+                        <wp:extent cx="95250" cy="114300"/>
+                        <wp:effectExtent l="19050" t="0" r="0" b="0"/>
+                        <wp:docPr id="141" name="Picture 141" descr="http://people.hofstra.edu/stefan_waner/calctopic1/SYMB/SIG.GIF"/>
+                        <wp:cNvGraphicFramePr>
+                          <a:graphicFrameLocks xmlns:a="http://schemas.openxmlformats.org/drawingml/2006/main" noChangeAspect="1"/>
+                        </wp:cNvGraphicFramePr>
+                        <a:graphic xmlns:a="http://schemas.openxmlformats.org/drawingml/2006/main">
+                          <a:graphicData uri="http://schemas.openxmlformats.org/drawingml/2006/picture">
+                            <pic:pic xmlns:pic="http://schemas.openxmlformats.org/drawingml/2006/picture">
+                              <pic:nvPicPr>
+                                <pic:cNvPr id="0" name="Picture 141" descr="http://people.hofstra.edu/stefan_waner/calctopic1/SYMB/SIG.GIF"/>
+                                <pic:cNvPicPr>
+                                  <a:picLocks noChangeAspect="1" noChangeArrowheads="1"/>
+                                </pic:cNvPicPr>
+                              </pic:nvPicPr>
+                              <pic:blipFill>
+                                <a:blip r:embed="rId6" cstate="print"/>
+                                <a:srcRect/>
+                                <a:stretch>
+                                  <a:fillRect/>
+                                </a:stretch>
+                              </pic:blipFill>
+                              <pic:spPr bwMode="auto">
+                                <a:xfrm>
+                                  <a:off x="0" y="0"/>
+                                  <a:ext cx="95250" cy="114300"/>
+                                </a:xfrm>
+                                <a:prstGeom prst="rect">
+                                  <a:avLst/>
+                                </a:prstGeom>
+                                <a:noFill/>
+                                <a:ln w="9525">
+                                  <a:noFill/>
+                                  <a:miter lim="800000"/>
+                                  <a:headEnd/>
+                                  <a:tailEnd/>
+                                </a:ln>
+                              </pic:spPr>
+                            </pic:pic>
+                          </a:graphicData>
+                        </a:graphic>
+                      </wp:inline>
+                    </w:drawing>
+                  </w:r>
+                  <w:proofErr w:type="spellStart"/>
+                  <w:r>
+                    <w:rPr>
+                      <w:rFonts w:ascii="Times New Roman" w:eastAsia="Times New Roman" w:hAnsi="Times New Roman" w:cs="Times New Roman"/>
+                      <w:sz w:val="24"/>
+                      <w:szCs w:val="24"/>
+                      <w:lang w:eastAsia="en-IE"/>
+                    </w:rPr>
+                    <w:t>xy</w:t>
+                  </w:r>
+                  <w:proofErr w:type="spellEnd"/>
+                  <w:r>
+                    <w:rPr>
+                      <w:rFonts w:ascii="Times New Roman" w:eastAsia="Times New Roman" w:hAnsi="Times New Roman" w:cs="Times New Roman"/>
+                      <w:sz w:val="24"/>
+                      <w:szCs w:val="24"/>
+                      <w:lang w:eastAsia="en-IE"/>
+                    </w:rPr>
+                    <w:t xml:space="preserve">) </w:t>
+                  </w:r>
+                  <w:r>
+                    <w:rPr>
+                      <w:rFonts w:ascii="Symbol" w:eastAsia="Times New Roman" w:hAnsi="Symbol" w:cs="Times New Roman"/>
+                      <w:sz w:val="24"/>
+                      <w:szCs w:val="24"/>
+                      <w:lang w:eastAsia="en-IE"/>
+                    </w:rPr>
+                    <w:t></w:t>
+                  </w:r>
+                  <w:r>
+                    <w:rPr>
+                      <w:rFonts w:ascii="Times New Roman" w:eastAsia="Times New Roman" w:hAnsi="Times New Roman" w:cs="Times New Roman"/>
+                      <w:sz w:val="24"/>
+                      <w:szCs w:val="24"/>
+                      <w:lang w:eastAsia="en-IE"/>
+                    </w:rPr>
+                    <w:t xml:space="preserve"> (</w:t>
+                  </w:r>
+                  <w:r>
+                    <w:rPr>
+                      <w:rFonts w:ascii="Times New Roman" w:eastAsia="Times New Roman" w:hAnsi="Times New Roman" w:cs="Times New Roman"/>
+                      <w:noProof/>
+                      <w:sz w:val="24"/>
+                      <w:szCs w:val="24"/>
+                      <w:lang w:eastAsia="en-IE"/>
+                    </w:rPr>
+                    <w:drawing>
+                      <wp:inline distT="0" distB="0" distL="0" distR="0">
+                        <wp:extent cx="95250" cy="114300"/>
+                        <wp:effectExtent l="19050" t="0" r="0" b="0"/>
+                        <wp:docPr id="142" name="Picture 142" descr="http://people.hofstra.edu/stefan_waner/calctopic1/SYMB/SIG.GIF"/>
+                        <wp:cNvGraphicFramePr>
+                          <a:graphicFrameLocks xmlns:a="http://schemas.openxmlformats.org/drawingml/2006/main" noChangeAspect="1"/>
+                        </wp:cNvGraphicFramePr>
+                        <a:graphic xmlns:a="http://schemas.openxmlformats.org/drawingml/2006/main">
+                          <a:graphicData uri="http://schemas.openxmlformats.org/drawingml/2006/picture">
+                            <pic:pic xmlns:pic="http://schemas.openxmlformats.org/drawingml/2006/picture">
+                              <pic:nvPicPr>
+                                <pic:cNvPr id="0" name="Picture 142" descr="http://people.hofstra.edu/stefan_waner/calctopic1/SYMB/SIG.GIF"/>
+                                <pic:cNvPicPr>
+                                  <a:picLocks noChangeAspect="1" noChangeArrowheads="1"/>
+                                </pic:cNvPicPr>
+                              </pic:nvPicPr>
+                              <pic:blipFill>
+                                <a:blip r:embed="rId6" cstate="print"/>
+                                <a:srcRect/>
+                                <a:stretch>
+                                  <a:fillRect/>
+                                </a:stretch>
+                              </pic:blipFill>
+                              <pic:spPr bwMode="auto">
+                                <a:xfrm>
+                                  <a:off x="0" y="0"/>
+                                  <a:ext cx="95250" cy="114300"/>
+                                </a:xfrm>
+                                <a:prstGeom prst="rect">
+                                  <a:avLst/>
+                                </a:prstGeom>
+                                <a:noFill/>
+                                <a:ln w="9525">
+                                  <a:noFill/>
+                                  <a:miter lim="800000"/>
+                                  <a:headEnd/>
+                                  <a:tailEnd/>
+                                </a:ln>
+                              </pic:spPr>
+                            </pic:pic>
+                          </a:graphicData>
+                        </a:graphic>
+                      </wp:inline>
+                    </w:drawing>
+                  </w:r>
+                  <w:r>
+                    <w:rPr>
+                      <w:rFonts w:ascii="Times New Roman" w:eastAsia="Times New Roman" w:hAnsi="Times New Roman" w:cs="Times New Roman"/>
+                      <w:sz w:val="24"/>
+                      <w:szCs w:val="24"/>
+                      <w:lang w:eastAsia="en-IE"/>
+                    </w:rPr>
+                    <w:t>x)(</w:t>
+                  </w:r>
+                  <w:r>
+                    <w:rPr>
+                      <w:rFonts w:ascii="Times New Roman" w:eastAsia="Times New Roman" w:hAnsi="Times New Roman" w:cs="Times New Roman"/>
+                      <w:noProof/>
+                      <w:sz w:val="24"/>
+                      <w:szCs w:val="24"/>
+                      <w:lang w:eastAsia="en-IE"/>
+                    </w:rPr>
+                    <w:drawing>
+                      <wp:inline distT="0" distB="0" distL="0" distR="0">
+                        <wp:extent cx="95250" cy="114300"/>
+                        <wp:effectExtent l="19050" t="0" r="0" b="0"/>
+                        <wp:docPr id="143" name="Picture 143" descr="http://people.hofstra.edu/stefan_waner/calctopic1/SYMB/SIG.GIF"/>
+                        <wp:cNvGraphicFramePr>
+                          <a:graphicFrameLocks xmlns:a="http://schemas.openxmlformats.org/drawingml/2006/main" noChangeAspect="1"/>
+                        </wp:cNvGraphicFramePr>
+                        <a:graphic xmlns:a="http://schemas.openxmlformats.org/drawingml/2006/main">
+                          <a:graphicData uri="http://schemas.openxmlformats.org/drawingml/2006/picture">
+                            <pic:pic xmlns:pic="http://schemas.openxmlformats.org/drawingml/2006/picture">
+                              <pic:nvPicPr>
+                                <pic:cNvPr id="0" name="Picture 143" descr="http://people.hofstra.edu/stefan_waner/calctopic1/SYMB/SIG.GIF"/>
+                                <pic:cNvPicPr>
+                                  <a:picLocks noChangeAspect="1" noChangeArrowheads="1"/>
+                                </pic:cNvPicPr>
+                              </pic:nvPicPr>
+                              <pic:blipFill>
+                                <a:blip r:embed="rId6" cstate="print"/>
+                                <a:srcRect/>
+                                <a:stretch>
+                                  <a:fillRect/>
+                                </a:stretch>
+                              </pic:blipFill>
+                              <pic:spPr bwMode="auto">
+                                <a:xfrm>
+                                  <a:off x="0" y="0"/>
+                                  <a:ext cx="95250" cy="114300"/>
+                                </a:xfrm>
+                                <a:prstGeom prst="rect">
+                                  <a:avLst/>
+                                </a:prstGeom>
+                                <a:noFill/>
+                                <a:ln w="9525">
+                                  <a:noFill/>
+                                  <a:miter lim="800000"/>
+                                  <a:headEnd/>
+                                  <a:tailEnd/>
+                                </a:ln>
+                              </pic:spPr>
+                            </pic:pic>
+                          </a:graphicData>
+                        </a:graphic>
+                      </wp:inline>
+                    </w:drawing>
+                  </w:r>
+                  <w:r>
+                    <w:rPr>
+                      <w:rFonts w:ascii="Times New Roman" w:eastAsia="Times New Roman" w:hAnsi="Times New Roman" w:cs="Times New Roman"/>
+                      <w:sz w:val="24"/>
+                      <w:szCs w:val="24"/>
+                      <w:lang w:eastAsia="en-IE"/>
+                    </w:rPr>
+                    <w:t>y)</w:t>
+                  </w:r>
+                  <w:r>
+                    <w:rPr>
+                      <w:rFonts w:ascii="Times New Roman" w:eastAsia="Times New Roman" w:hAnsi="Times New Roman" w:cs="Times New Roman"/>
+                      <w:sz w:val="24"/>
+                      <w:szCs w:val="24"/>
+                      <w:lang w:eastAsia="en-IE"/>
+                    </w:rPr>
+                    <w:br/>
+                  </w:r>
+                  <w:r>
+                    <w:rPr>
+                      <w:rFonts w:ascii="Times New Roman" w:eastAsia="Times New Roman" w:hAnsi="Times New Roman" w:cs="Times New Roman"/>
+                      <w:noProof/>
+                      <w:sz w:val="24"/>
+                      <w:szCs w:val="24"/>
+                      <w:lang w:eastAsia="en-IE"/>
+                    </w:rPr>
+                    <w:drawing>
+                      <wp:inline distT="0" distB="0" distL="0" distR="0">
+                        <wp:extent cx="952500" cy="9525"/>
+                        <wp:effectExtent l="19050" t="0" r="0" b="0"/>
+                        <wp:docPr id="144" name="Picture 144" descr="http://people.hofstra.edu/stefan_waner/calctopic1/SYMB/FR.GIF"/>
+                        <wp:cNvGraphicFramePr>
+                          <a:graphicFrameLocks xmlns:a="http://schemas.openxmlformats.org/drawingml/2006/main" noChangeAspect="1"/>
+                        </wp:cNvGraphicFramePr>
+                        <a:graphic xmlns:a="http://schemas.openxmlformats.org/drawingml/2006/main">
+                          <a:graphicData uri="http://schemas.openxmlformats.org/drawingml/2006/picture">
+                            <pic:pic xmlns:pic="http://schemas.openxmlformats.org/drawingml/2006/picture">
+                              <pic:nvPicPr>
+                                <pic:cNvPr id="0" name="Picture 144" descr="http://people.hofstra.edu/stefan_waner/calctopic1/SYMB/FR.GIF"/>
+                                <pic:cNvPicPr>
+                                  <a:picLocks noChangeAspect="1" noChangeArrowheads="1"/>
+                                </pic:cNvPicPr>
+                              </pic:nvPicPr>
+                              <pic:blipFill>
+                                <a:blip r:embed="rId7"/>
+                                <a:srcRect/>
+                                <a:stretch>
+                                  <a:fillRect/>
+                                </a:stretch>
+                              </pic:blipFill>
+                              <pic:spPr bwMode="auto">
+                                <a:xfrm>
+                                  <a:off x="0" y="0"/>
+                                  <a:ext cx="952500" cy="9525"/>
+                                </a:xfrm>
+                                <a:prstGeom prst="rect">
+                                  <a:avLst/>
+                                </a:prstGeom>
+                                <a:noFill/>
+                                <a:ln w="9525">
+                                  <a:noFill/>
+                                  <a:miter lim="800000"/>
+                                  <a:headEnd/>
+                                  <a:tailEnd/>
+                                </a:ln>
+                              </pic:spPr>
+                            </pic:pic>
+                          </a:graphicData>
+                        </a:graphic>
+                      </wp:inline>
+                    </w:drawing>
+                  </w:r>
+                  <w:r>
+                    <w:rPr>
+                      <w:rFonts w:ascii="Times New Roman" w:eastAsia="Times New Roman" w:hAnsi="Times New Roman" w:cs="Times New Roman"/>
+                      <w:sz w:val="24"/>
+                      <w:szCs w:val="24"/>
+                      <w:lang w:eastAsia="en-IE"/>
+                    </w:rPr>
+                    <w:br/>
+                    <w:t>n(</w:t>
+                  </w:r>
+                  <w:r>
+                    <w:rPr>
+                      <w:rFonts w:ascii="Times New Roman" w:eastAsia="Times New Roman" w:hAnsi="Times New Roman" w:cs="Times New Roman"/>
+                      <w:noProof/>
+                      <w:sz w:val="24"/>
+                      <w:szCs w:val="24"/>
+                      <w:lang w:eastAsia="en-IE"/>
+                    </w:rPr>
+                    <w:drawing>
+                      <wp:inline distT="0" distB="0" distL="0" distR="0">
+                        <wp:extent cx="95250" cy="114300"/>
+                        <wp:effectExtent l="19050" t="0" r="0" b="0"/>
+                        <wp:docPr id="145" name="Picture 145" descr="http://people.hofstra.edu/stefan_waner/calctopic1/SYMB/SIG.GIF"/>
+                        <wp:cNvGraphicFramePr>
+                          <a:graphicFrameLocks xmlns:a="http://schemas.openxmlformats.org/drawingml/2006/main" noChangeAspect="1"/>
+                        </wp:cNvGraphicFramePr>
+                        <a:graphic xmlns:a="http://schemas.openxmlformats.org/drawingml/2006/main">
+                          <a:graphicData uri="http://schemas.openxmlformats.org/drawingml/2006/picture">
+                            <pic:pic xmlns:pic="http://schemas.openxmlformats.org/drawingml/2006/picture">
+                              <pic:nvPicPr>
+                                <pic:cNvPr id="0" name="Picture 145" descr="http://people.hofstra.edu/stefan_waner/calctopic1/SYMB/SIG.GIF"/>
+                                <pic:cNvPicPr>
+                                  <a:picLocks noChangeAspect="1" noChangeArrowheads="1"/>
+                                </pic:cNvPicPr>
+                              </pic:nvPicPr>
+                              <pic:blipFill>
+                                <a:blip r:embed="rId6" cstate="print"/>
+                                <a:srcRect/>
+                                <a:stretch>
+                                  <a:fillRect/>
+                                </a:stretch>
+                              </pic:blipFill>
+                              <pic:spPr bwMode="auto">
+                                <a:xfrm>
+                                  <a:off x="0" y="0"/>
+                                  <a:ext cx="95250" cy="114300"/>
+                                </a:xfrm>
+                                <a:prstGeom prst="rect">
+                                  <a:avLst/>
+                                </a:prstGeom>
+                                <a:noFill/>
+                                <a:ln w="9525">
+                                  <a:noFill/>
+                                  <a:miter lim="800000"/>
+                                  <a:headEnd/>
+                                  <a:tailEnd/>
+                                </a:ln>
+                              </pic:spPr>
+                            </pic:pic>
+                          </a:graphicData>
+                        </a:graphic>
+                      </wp:inline>
+                    </w:drawing>
+                  </w:r>
+                  <w:r>
+                    <w:rPr>
+                      <w:rFonts w:ascii="Times New Roman" w:eastAsia="Times New Roman" w:hAnsi="Times New Roman" w:cs="Times New Roman"/>
+                      <w:sz w:val="24"/>
+                      <w:szCs w:val="24"/>
+                      <w:lang w:eastAsia="en-IE"/>
+                    </w:rPr>
+                    <w:t>x</w:t>
+                  </w:r>
+                  <w:r>
+                    <w:rPr>
+                      <w:rFonts w:ascii="Times New Roman" w:eastAsia="Times New Roman" w:hAnsi="Times New Roman" w:cs="Times New Roman"/>
+                      <w:sz w:val="24"/>
+                      <w:szCs w:val="24"/>
+                      <w:vertAlign w:val="superscript"/>
+                      <w:lang w:eastAsia="en-IE"/>
+                    </w:rPr>
+                    <w:t>2</w:t>
+                  </w:r>
+                  <w:r>
+                    <w:rPr>
+                      <w:rFonts w:ascii="Times New Roman" w:eastAsia="Times New Roman" w:hAnsi="Times New Roman" w:cs="Times New Roman"/>
+                      <w:sz w:val="24"/>
+                      <w:szCs w:val="24"/>
+                      <w:lang w:eastAsia="en-IE"/>
+                    </w:rPr>
+                    <w:t xml:space="preserve">) </w:t>
+                  </w:r>
+                  <w:r>
+                    <w:rPr>
+                      <w:rFonts w:ascii="Symbol" w:eastAsia="Times New Roman" w:hAnsi="Symbol" w:cs="Times New Roman"/>
+                      <w:sz w:val="24"/>
+                      <w:szCs w:val="24"/>
+                      <w:lang w:eastAsia="en-IE"/>
+                    </w:rPr>
+                    <w:t></w:t>
+                  </w:r>
+                  <w:r>
+                    <w:rPr>
+                      <w:rFonts w:ascii="Times New Roman" w:eastAsia="Times New Roman" w:hAnsi="Times New Roman" w:cs="Times New Roman"/>
+                      <w:sz w:val="24"/>
+                      <w:szCs w:val="24"/>
+                      <w:lang w:eastAsia="en-IE"/>
+                    </w:rPr>
+                    <w:t xml:space="preserve"> (</w:t>
+                  </w:r>
+                  <w:r>
+                    <w:rPr>
+                      <w:rFonts w:ascii="Times New Roman" w:eastAsia="Times New Roman" w:hAnsi="Times New Roman" w:cs="Times New Roman"/>
+                      <w:noProof/>
+                      <w:sz w:val="24"/>
+                      <w:szCs w:val="24"/>
+                      <w:lang w:eastAsia="en-IE"/>
+                    </w:rPr>
+                    <w:drawing>
+                      <wp:inline distT="0" distB="0" distL="0" distR="0">
+                        <wp:extent cx="95250" cy="114300"/>
+                        <wp:effectExtent l="19050" t="0" r="0" b="0"/>
+                        <wp:docPr id="146" name="Picture 146" descr="http://people.hofstra.edu/stefan_waner/calctopic1/SYMB/SIG.GIF"/>
+                        <wp:cNvGraphicFramePr>
+                          <a:graphicFrameLocks xmlns:a="http://schemas.openxmlformats.org/drawingml/2006/main" noChangeAspect="1"/>
+                        </wp:cNvGraphicFramePr>
+                        <a:graphic xmlns:a="http://schemas.openxmlformats.org/drawingml/2006/main">
+                          <a:graphicData uri="http://schemas.openxmlformats.org/drawingml/2006/picture">
+                            <pic:pic xmlns:pic="http://schemas.openxmlformats.org/drawingml/2006/picture">
+                              <pic:nvPicPr>
+                                <pic:cNvPr id="0" name="Picture 146" descr="http://people.hofstra.edu/stefan_waner/calctopic1/SYMB/SIG.GIF"/>
+                                <pic:cNvPicPr>
+                                  <a:picLocks noChangeAspect="1" noChangeArrowheads="1"/>
+                                </pic:cNvPicPr>
+                              </pic:nvPicPr>
+                              <pic:blipFill>
+                                <a:blip r:embed="rId6" cstate="print"/>
+                                <a:srcRect/>
+                                <a:stretch>
+                                  <a:fillRect/>
+                                </a:stretch>
+                              </pic:blipFill>
+                              <pic:spPr bwMode="auto">
+                                <a:xfrm>
+                                  <a:off x="0" y="0"/>
+                                  <a:ext cx="95250" cy="114300"/>
+                                </a:xfrm>
+                                <a:prstGeom prst="rect">
+                                  <a:avLst/>
+                                </a:prstGeom>
+                                <a:noFill/>
+                                <a:ln w="9525">
+                                  <a:noFill/>
+                                  <a:miter lim="800000"/>
+                                  <a:headEnd/>
+                                  <a:tailEnd/>
+                                </a:ln>
+                              </pic:spPr>
+                            </pic:pic>
+                          </a:graphicData>
+                        </a:graphic>
+                      </wp:inline>
+                    </w:drawing>
+                  </w:r>
+                  <w:r>
+                    <w:rPr>
+                      <w:rFonts w:ascii="Times New Roman" w:eastAsia="Times New Roman" w:hAnsi="Times New Roman" w:cs="Times New Roman"/>
+                      <w:sz w:val="24"/>
+                      <w:szCs w:val="24"/>
+                      <w:lang w:eastAsia="en-IE"/>
+                    </w:rPr>
+                    <w:t>x)</w:t>
+                  </w:r>
+                  <w:r>
+                    <w:rPr>
+                      <w:rFonts w:ascii="Times New Roman" w:eastAsia="Times New Roman" w:hAnsi="Times New Roman" w:cs="Times New Roman"/>
+                      <w:sz w:val="24"/>
+                      <w:szCs w:val="24"/>
+                      <w:vertAlign w:val="superscript"/>
+                      <w:lang w:eastAsia="en-IE"/>
+                    </w:rPr>
+                    <w:t>2</w:t>
+                  </w:r>
+                </w:p>
+              </w:tc>
+            </w:tr>
+          </w:tbl>
+          <w:p>
+            <w:pPr>
+              <w:spacing w:after="0" w:line="240" w:lineRule="auto"/>
+              <w:rPr>
+                <w:rFonts w:ascii="Times New Roman" w:eastAsia="Times New Roman" w:hAnsi="Times New Roman" w:cs="Times New Roman"/>
+                <w:sz w:val="24"/>
+                <w:szCs w:val="24"/>
+                <w:lang w:eastAsia="en-IE"/>
+              </w:rPr>
+            </w:pPr>
+          </w:p>
+        </w:tc>
+      </w:tr>
+    </w:tbl>
+    <w:p>
+      <w:pPr>
+        <w:spacing w:after="0" w:line="240" w:lineRule="auto"/>
+        <w:ind w:left="720"/>
+        <w:rPr>
+          <w:rFonts w:ascii="Times New Roman" w:eastAsia="Times New Roman" w:hAnsi="Times New Roman" w:cs="Times New Roman"/>
+          <w:sz w:val="24"/>
+          <w:szCs w:val="24"/>
+          <w:lang w:eastAsia="en-IE"/>
+        </w:rPr>
+      </w:pPr>
+    </w:p>
+    <w:tbl>
+      <w:tblPr>
+        <w:tblW w:w="0" w:type="auto"/>
+        <w:tblCellSpacing w:w="15" w:type="dxa"/>
+        <w:tblInd w:w="720" w:type="dxa"/>
+        <w:tblCellMar>
+          <w:left w:w="0" w:type="dxa"/>
+          <w:right w:w="0" w:type="dxa"/>
+        </w:tblCellMar>
+        <w:tblLook w:val="04A0"/>
+      </w:tblPr>
+      <w:tblGrid>
+        <w:gridCol w:w="1260"/>
+        <w:gridCol w:w="166"/>
+        <w:gridCol w:w="1304"/>
+      </w:tblGrid>
+      <w:tr>
+        <w:trPr>
+          <w:tblCellSpacing w:w="15" w:type="dxa"/>
+        </w:trPr>
+        <w:tc>
+          <w:tcPr>
+            <w:tcW w:w="0" w:type="auto"/>
+            <w:vAlign w:val="center"/>
+            <w:hideMark/>
+          </w:tcPr>
+          <w:p>
+            <w:pPr>
+              <w:spacing w:after="0" w:line="240" w:lineRule="auto"/>
+              <w:rPr>
+                <w:rFonts w:ascii="Times New Roman" w:eastAsia="Times New Roman" w:hAnsi="Times New Roman" w:cs="Times New Roman"/>
+                <w:sz w:val="24"/>
+                <w:szCs w:val="24"/>
+                <w:lang w:eastAsia="en-IE"/>
+              </w:rPr>
+            </w:pPr>
+            <w:r>
+              <w:rPr>
+                <w:rFonts w:ascii="Times New Roman" w:eastAsia="Times New Roman" w:hAnsi="Times New Roman" w:cs="Times New Roman"/>
+                <w:sz w:val="24"/>
+                <w:szCs w:val="24"/>
+                <w:lang w:eastAsia="en-IE"/>
+              </w:rPr>
+              <w:t>intercept = b</w:t>
+            </w:r>
+          </w:p>
+        </w:tc>
+        <w:tc>
+          <w:tcPr>
+            <w:tcW w:w="0" w:type="auto"/>
+            <w:vAlign w:val="center"/>
+            <w:hideMark/>
+          </w:tcPr>
+          <w:p>
+            <w:pPr>
+              <w:spacing w:after="0" w:line="240" w:lineRule="auto"/>
+              <w:rPr>
+                <w:rFonts w:ascii="Times New Roman" w:eastAsia="Times New Roman" w:hAnsi="Times New Roman" w:cs="Times New Roman"/>
+                <w:sz w:val="24"/>
+                <w:szCs w:val="24"/>
+                <w:lang w:eastAsia="en-IE"/>
+              </w:rPr>
+            </w:pPr>
+            <w:r>
+              <w:rPr>
+                <w:rFonts w:ascii="Times New Roman" w:eastAsia="Times New Roman" w:hAnsi="Times New Roman" w:cs="Times New Roman"/>
+                <w:sz w:val="24"/>
+                <w:szCs w:val="24"/>
+                <w:lang w:eastAsia="en-IE"/>
+              </w:rPr>
+              <w:t>=</w:t>
+            </w:r>
+          </w:p>
+        </w:tc>
+        <w:tc>
+          <w:tcPr>
+            <w:tcW w:w="0" w:type="auto"/>
+            <w:vAlign w:val="center"/>
+            <w:hideMark/>
+          </w:tcPr>
+          <w:tbl>
+            <w:tblPr>
+              <w:tblW w:w="0" w:type="auto"/>
+              <w:tblCellSpacing w:w="15" w:type="dxa"/>
+              <w:tblCellMar>
+                <w:left w:w="0" w:type="dxa"/>
+                <w:right w:w="0" w:type="dxa"/>
+              </w:tblCellMar>
+              <w:tblLook w:val="04A0"/>
+            </w:tblPr>
+            <w:tblGrid>
+              <w:gridCol w:w="1259"/>
+            </w:tblGrid>
+            <w:tr>
+              <w:trPr>
+                <w:tblCellSpacing w:w="15" w:type="dxa"/>
+              </w:trPr>
+              <w:tc>
+                <w:tcPr>
+                  <w:tcW w:w="0" w:type="auto"/>
+                  <w:vAlign w:val="center"/>
+                  <w:hideMark/>
+                </w:tcPr>
+                <w:p>
+                  <w:pPr>
+                    <w:spacing w:after="0" w:line="240" w:lineRule="auto"/>
+                    <w:jc w:val="center"/>
+                    <w:rPr>
+                      <w:rFonts w:ascii="Times New Roman" w:eastAsia="Times New Roman" w:hAnsi="Times New Roman" w:cs="Times New Roman"/>
+                      <w:sz w:val="24"/>
+                      <w:szCs w:val="24"/>
+                      <w:lang w:eastAsia="en-IE"/>
+                    </w:rPr>
+                  </w:pPr>
+                  <w:r>
+                    <w:rPr>
+                      <w:rFonts w:ascii="Times New Roman" w:eastAsia="Times New Roman" w:hAnsi="Times New Roman" w:cs="Times New Roman"/>
+                      <w:noProof/>
+                      <w:sz w:val="24"/>
+                      <w:szCs w:val="24"/>
+                      <w:lang w:eastAsia="en-IE"/>
+                    </w:rPr>
+                    <w:drawing>
+                      <wp:inline distT="0" distB="0" distL="0" distR="0">
+                        <wp:extent cx="95250" cy="114300"/>
+                        <wp:effectExtent l="19050" t="0" r="0" b="0"/>
+                        <wp:docPr id="147" name="Picture 147" descr="http://people.hofstra.edu/stefan_waner/calctopic1/SYMB/SIG.GIF"/>
+                        <wp:cNvGraphicFramePr>
+                          <a:graphicFrameLocks xmlns:a="http://schemas.openxmlformats.org/drawingml/2006/main" noChangeAspect="1"/>
+                        </wp:cNvGraphicFramePr>
+                        <a:graphic xmlns:a="http://schemas.openxmlformats.org/drawingml/2006/main">
+                          <a:graphicData uri="http://schemas.openxmlformats.org/drawingml/2006/picture">
+                            <pic:pic xmlns:pic="http://schemas.openxmlformats.org/drawingml/2006/picture">
+                              <pic:nvPicPr>
+                                <pic:cNvPr id="0" name="Picture 147" descr="http://people.hofstra.edu/stefan_waner/calctopic1/SYMB/SIG.GIF"/>
+                                <pic:cNvPicPr>
+                                  <a:picLocks noChangeAspect="1" noChangeArrowheads="1"/>
+                                </pic:cNvPicPr>
+                              </pic:nvPicPr>
+                              <pic:blipFill>
+                                <a:blip r:embed="rId6" cstate="print"/>
+                                <a:srcRect/>
+                                <a:stretch>
+                                  <a:fillRect/>
+                                </a:stretch>
+                              </pic:blipFill>
+                              <pic:spPr bwMode="auto">
+                                <a:xfrm>
+                                  <a:off x="0" y="0"/>
+                                  <a:ext cx="95250" cy="114300"/>
+                                </a:xfrm>
+                                <a:prstGeom prst="rect">
+                                  <a:avLst/>
+                                </a:prstGeom>
+                                <a:noFill/>
+                                <a:ln w="9525">
+                                  <a:noFill/>
+                                  <a:miter lim="800000"/>
+                                  <a:headEnd/>
+                                  <a:tailEnd/>
+                                </a:ln>
+                              </pic:spPr>
+                            </pic:pic>
+                          </a:graphicData>
+                        </a:graphic>
+                      </wp:inline>
+                    </w:drawing>
+                  </w:r>
+                  <w:r>
+                    <w:rPr>
+                      <w:rFonts w:ascii="Times New Roman" w:eastAsia="Times New Roman" w:hAnsi="Times New Roman" w:cs="Times New Roman"/>
+                      <w:sz w:val="24"/>
+                      <w:szCs w:val="24"/>
+                      <w:lang w:eastAsia="en-IE"/>
+                    </w:rPr>
+                    <w:t xml:space="preserve">y </w:t>
+                  </w:r>
+                  <w:r>
+                    <w:rPr>
+                      <w:rFonts w:ascii="Symbol" w:eastAsia="Times New Roman" w:hAnsi="Symbol" w:cs="Times New Roman"/>
+                      <w:sz w:val="24"/>
+                      <w:szCs w:val="24"/>
+                      <w:lang w:eastAsia="en-IE"/>
+                    </w:rPr>
+                    <w:t></w:t>
+                  </w:r>
+                  <w:r>
+                    <w:rPr>
+                      <w:rFonts w:ascii="Times New Roman" w:eastAsia="Times New Roman" w:hAnsi="Times New Roman" w:cs="Times New Roman"/>
+                      <w:sz w:val="24"/>
+                      <w:szCs w:val="24"/>
+                      <w:lang w:eastAsia="en-IE"/>
+                    </w:rPr>
+                    <w:t xml:space="preserve"> m(</w:t>
+                  </w:r>
+                  <w:r>
+                    <w:rPr>
+                      <w:rFonts w:ascii="Times New Roman" w:eastAsia="Times New Roman" w:hAnsi="Times New Roman" w:cs="Times New Roman"/>
+                      <w:noProof/>
+                      <w:sz w:val="24"/>
+                      <w:szCs w:val="24"/>
+                      <w:lang w:eastAsia="en-IE"/>
+                    </w:rPr>
+                    <w:drawing>
+                      <wp:inline distT="0" distB="0" distL="0" distR="0">
+                        <wp:extent cx="95250" cy="114300"/>
+                        <wp:effectExtent l="19050" t="0" r="0" b="0"/>
+                        <wp:docPr id="148" name="Picture 148" descr="http://people.hofstra.edu/stefan_waner/calctopic1/SYMB/SIG.GIF"/>
+                        <wp:cNvGraphicFramePr>
+                          <a:graphicFrameLocks xmlns:a="http://schemas.openxmlformats.org/drawingml/2006/main" noChangeAspect="1"/>
+                        </wp:cNvGraphicFramePr>
+                        <a:graphic xmlns:a="http://schemas.openxmlformats.org/drawingml/2006/main">
+                          <a:graphicData uri="http://schemas.openxmlformats.org/drawingml/2006/picture">
+                            <pic:pic xmlns:pic="http://schemas.openxmlformats.org/drawingml/2006/picture">
+                              <pic:nvPicPr>
+                                <pic:cNvPr id="0" name="Picture 148" descr="http://people.hofstra.edu/stefan_waner/calctopic1/SYMB/SIG.GIF"/>
+                                <pic:cNvPicPr>
+                                  <a:picLocks noChangeAspect="1" noChangeArrowheads="1"/>
+                                </pic:cNvPicPr>
+                              </pic:nvPicPr>
+                              <pic:blipFill>
+                                <a:blip r:embed="rId6" cstate="print"/>
+                                <a:srcRect/>
+                                <a:stretch>
+                                  <a:fillRect/>
+                                </a:stretch>
+                              </pic:blipFill>
+                              <pic:spPr bwMode="auto">
+                                <a:xfrm>
+                                  <a:off x="0" y="0"/>
+                                  <a:ext cx="95250" cy="114300"/>
+                                </a:xfrm>
+                                <a:prstGeom prst="rect">
+                                  <a:avLst/>
+                                </a:prstGeom>
+                                <a:noFill/>
+                                <a:ln w="9525">
+                                  <a:noFill/>
+                                  <a:miter lim="800000"/>
+                                  <a:headEnd/>
+                                  <a:tailEnd/>
+                                </a:ln>
+                              </pic:spPr>
+                            </pic:pic>
+                          </a:graphicData>
+                        </a:graphic>
+                      </wp:inline>
+                    </w:drawing>
+                  </w:r>
+                  <w:r>
+                    <w:rPr>
+                      <w:rFonts w:ascii="Times New Roman" w:eastAsia="Times New Roman" w:hAnsi="Times New Roman" w:cs="Times New Roman"/>
+                      <w:sz w:val="24"/>
+                      <w:szCs w:val="24"/>
+                      <w:lang w:eastAsia="en-IE"/>
+                    </w:rPr>
+                    <w:t>x)</w:t>
+                  </w:r>
+                  <w:r>
+                    <w:rPr>
+                      <w:rFonts w:ascii="Times New Roman" w:eastAsia="Times New Roman" w:hAnsi="Times New Roman" w:cs="Times New Roman"/>
+                      <w:sz w:val="24"/>
+                      <w:szCs w:val="24"/>
+                      <w:lang w:eastAsia="en-IE"/>
+                    </w:rPr>
+                    <w:br/>
+                  </w:r>
+                  <w:r>
+                    <w:rPr>
+                      <w:rFonts w:ascii="Times New Roman" w:eastAsia="Times New Roman" w:hAnsi="Times New Roman" w:cs="Times New Roman"/>
+                      <w:noProof/>
+                      <w:sz w:val="24"/>
+                      <w:szCs w:val="24"/>
+                      <w:lang w:eastAsia="en-IE"/>
+                    </w:rPr>
+                    <w:drawing>
+                      <wp:inline distT="0" distB="0" distL="0" distR="0">
+                        <wp:extent cx="571500" cy="9525"/>
+                        <wp:effectExtent l="19050" t="0" r="0" b="0"/>
+                        <wp:docPr id="149" name="Picture 149" descr="http://people.hofstra.edu/stefan_waner/calctopic1/SYMB/FR.GIF"/>
+                        <wp:cNvGraphicFramePr>
+                          <a:graphicFrameLocks xmlns:a="http://schemas.openxmlformats.org/drawingml/2006/main" noChangeAspect="1"/>
+                        </wp:cNvGraphicFramePr>
+                        <a:graphic xmlns:a="http://schemas.openxmlformats.org/drawingml/2006/main">
+                          <a:graphicData uri="http://schemas.openxmlformats.org/drawingml/2006/picture">
+                            <pic:pic xmlns:pic="http://schemas.openxmlformats.org/drawingml/2006/picture">
+                              <pic:nvPicPr>
+                                <pic:cNvPr id="0" name="Picture 149" descr="http://people.hofstra.edu/stefan_waner/calctopic1/SYMB/FR.GIF"/>
+                                <pic:cNvPicPr>
+                                  <a:picLocks noChangeAspect="1" noChangeArrowheads="1"/>
+                                </pic:cNvPicPr>
+                              </pic:nvPicPr>
+                              <pic:blipFill>
+                                <a:blip r:embed="rId7"/>
+                                <a:srcRect/>
+                                <a:stretch>
+                                  <a:fillRect/>
+                                </a:stretch>
+                              </pic:blipFill>
+                              <pic:spPr bwMode="auto">
+                                <a:xfrm>
+                                  <a:off x="0" y="0"/>
+                                  <a:ext cx="571500" cy="9525"/>
+                                </a:xfrm>
+                                <a:prstGeom prst="rect">
+                                  <a:avLst/>
+                                </a:prstGeom>
+                                <a:noFill/>
+                                <a:ln w="9525">
+                                  <a:noFill/>
+                                  <a:miter lim="800000"/>
+                                  <a:headEnd/>
+                                  <a:tailEnd/>
+                                </a:ln>
+                              </pic:spPr>
+                            </pic:pic>
+                          </a:graphicData>
+                        </a:graphic>
+                      </wp:inline>
+                    </w:drawing>
+                  </w:r>
+                  <w:r>
+                    <w:rPr>
+                      <w:rFonts w:ascii="Times New Roman" w:eastAsia="Times New Roman" w:hAnsi="Times New Roman" w:cs="Times New Roman"/>
+                      <w:sz w:val="24"/>
+                      <w:szCs w:val="24"/>
+                      <w:lang w:eastAsia="en-IE"/>
+                    </w:rPr>
+                    <w:br/>
+                    <w:t>n</w:t>
+                  </w:r>
+                </w:p>
+              </w:tc>
+            </w:tr>
+          </w:tbl>
+          <w:p>
+            <w:pPr>
+              <w:spacing w:after="0" w:line="240" w:lineRule="auto"/>
+              <w:rPr>
+                <w:rFonts w:ascii="Times New Roman" w:eastAsia="Times New Roman" w:hAnsi="Times New Roman" w:cs="Times New Roman"/>
+                <w:sz w:val="24"/>
+                <w:szCs w:val="24"/>
+                <w:lang w:eastAsia="en-IE"/>
+              </w:rPr>
+            </w:pPr>
+          </w:p>
+        </w:tc>
+      </w:tr>
+    </w:tbl>
+    <w:p>
+      <w:pPr>
+        <w:spacing w:after="0" w:line="240" w:lineRule="auto"/>
+        <w:rPr>
+          <w:rFonts w:ascii="Times New Roman" w:eastAsia="Times New Roman" w:hAnsi="Times New Roman" w:cs="Times New Roman"/>
+          <w:sz w:val="24"/>
+          <w:szCs w:val="24"/>
+          <w:lang w:eastAsia="en-IE"/>
+        </w:rPr>
+      </w:pPr>
+      <w:r>
+        <w:rPr>
+          <w:rFonts w:ascii="Times New Roman" w:eastAsia="Times New Roman" w:hAnsi="Times New Roman" w:cs="Times New Roman"/>
+          <w:sz w:val="24"/>
+          <w:szCs w:val="24"/>
+          <w:lang w:eastAsia="en-IE"/>
+        </w:rPr>
+        <w:t xml:space="preserve">Here, </w:t>
+      </w:r>
+      <w:r>
+        <w:rPr>
+          <w:rFonts w:ascii="Times New Roman" w:eastAsia="Times New Roman" w:hAnsi="Times New Roman" w:cs="Times New Roman"/>
+          <w:noProof/>
+          <w:sz w:val="24"/>
+          <w:szCs w:val="24"/>
+          <w:lang w:eastAsia="en-IE"/>
+        </w:rPr>
+        <w:drawing>
+          <wp:inline distT="0" distB="0" distL="0" distR="0">
+            <wp:extent cx="95250" cy="114300"/>
+            <wp:effectExtent l="19050" t="0" r="0" b="0"/>
+            <wp:docPr id="150" name="Picture 150" descr="http://people.hofstra.edu/stefan_waner/calctopic1/SYMB/SIG.GIF"/>
+            <wp:cNvGraphicFramePr>
+              <a:graphicFrameLocks xmlns:a="http://schemas.openxmlformats.org/drawingml/2006/main" noChangeAspect="1"/>
+            </wp:cNvGraphicFramePr>
+            <a:graphic xmlns:a="http://schemas.openxmlformats.org/drawingml/2006/main">
+              <a:graphicData uri="http://schemas.openxmlformats.org/drawingml/2006/picture">
+                <pic:pic xmlns:pic="http://schemas.openxmlformats.org/drawingml/2006/picture">
+                  <pic:nvPicPr>
+                    <pic:cNvPr id="0" name="Picture 150" descr="http://people.hofstra.edu/stefan_waner/calctopic1/SYMB/SIG.GIF"/>
+                    <pic:cNvPicPr>
+                      <a:picLocks noChangeAspect="1" noChangeArrowheads="1"/>
+                    </pic:cNvPicPr>
+                  </pic:nvPicPr>
+                  <pic:blipFill>
+                    <a:blip r:embed="rId6" cstate="print"/>
+                    <a:srcRect/>
+                    <a:stretch>
+                      <a:fillRect/>
+                    </a:stretch>
+                  </pic:blipFill>
+                  <pic:spPr bwMode="auto">
+                    <a:xfrm>
+                      <a:off x="0" y="0"/>
+                      <a:ext cx="95250" cy="114300"/>
+                    </a:xfrm>
+                    <a:prstGeom prst="rect">
+                      <a:avLst/>
+                    </a:prstGeom>
+                    <a:noFill/>
+                    <a:ln w="9525">
+                      <a:noFill/>
+                      <a:miter lim="800000"/>
+                      <a:headEnd/>
+                      <a:tailEnd/>
+                    </a:ln>
+                  </pic:spPr>
+                </pic:pic>
+              </a:graphicData>
+            </a:graphic>
+          </wp:inline>
+        </w:drawing>
+      </w:r>
+      <w:r>
+        <w:rPr>
+          <w:rFonts w:ascii="Times New Roman" w:eastAsia="Times New Roman" w:hAnsi="Times New Roman" w:cs="Times New Roman"/>
+          <w:sz w:val="24"/>
+          <w:szCs w:val="24"/>
+          <w:lang w:eastAsia="en-IE"/>
+        </w:rPr>
+        <w:t xml:space="preserve">means "the sum of." Thus </w:t>
+      </w:r>
+    </w:p>
+    <w:p>
+      <w:pPr>
+        <w:spacing w:after="0" w:line="240" w:lineRule="auto"/>
+        <w:ind w:left="720"/>
+        <w:rPr>
+          <w:rFonts w:ascii="Times New Roman" w:eastAsia="Times New Roman" w:hAnsi="Times New Roman" w:cs="Times New Roman"/>
+          <w:sz w:val="24"/>
+          <w:szCs w:val="24"/>
+          <w:lang w:eastAsia="en-IE"/>
+        </w:rPr>
+      </w:pPr>
+      <w:r>
+        <w:rPr>
+          <w:rFonts w:ascii="Times New Roman" w:eastAsia="Times New Roman" w:hAnsi="Times New Roman" w:cs="Times New Roman"/>
+          <w:noProof/>
+          <w:sz w:val="24"/>
+          <w:szCs w:val="24"/>
+          <w:lang w:eastAsia="en-IE"/>
+        </w:rPr>
+        <w:drawing>
+          <wp:inline distT="0" distB="0" distL="0" distR="0">
+            <wp:extent cx="95250" cy="114300"/>
+            <wp:effectExtent l="19050" t="0" r="0" b="0"/>
+            <wp:docPr id="151" name="Picture 151" descr="http://people.hofstra.edu/stefan_waner/calctopic1/SYMB/SIG.GIF"/>
+            <wp:cNvGraphicFramePr>
+              <a:graphicFrameLocks xmlns:a="http://schemas.openxmlformats.org/drawingml/2006/main" noChangeAspect="1"/>
+            </wp:cNvGraphicFramePr>
+            <a:graphic xmlns:a="http://schemas.openxmlformats.org/drawingml/2006/main">
+              <a:graphicData uri="http://schemas.openxmlformats.org/drawingml/2006/picture">
+                <pic:pic xmlns:pic="http://schemas.openxmlformats.org/drawingml/2006/picture">
+                  <pic:nvPicPr>
+                    <pic:cNvPr id="0" name="Picture 151" descr="http://people.hofstra.edu/stefan_waner/calctopic1/SYMB/SIG.GIF"/>
+                    <pic:cNvPicPr>
+                      <a:picLocks noChangeAspect="1" noChangeArrowheads="1"/>
+                    </pic:cNvPicPr>
+                  </pic:nvPicPr>
+                  <pic:blipFill>
+                    <a:blip r:embed="rId6" cstate="print"/>
+                    <a:srcRect/>
+                    <a:stretch>
+                      <a:fillRect/>
+                    </a:stretch>
+                  </pic:blipFill>
+                  <pic:spPr bwMode="auto">
+                    <a:xfrm>
+                      <a:off x="0" y="0"/>
+                      <a:ext cx="95250" cy="114300"/>
+                    </a:xfrm>
+                    <a:prstGeom prst="rect">
+                      <a:avLst/>
+                    </a:prstGeom>
+                    <a:noFill/>
+                    <a:ln w="9525">
+                      <a:noFill/>
+                      <a:miter lim="800000"/>
+                      <a:headEnd/>
+                      <a:tailEnd/>
+                    </a:ln>
+                  </pic:spPr>
+                </pic:pic>
+              </a:graphicData>
+            </a:graphic>
+          </wp:inline>
+        </w:drawing>
+      </w:r>
+      <w:proofErr w:type="spellStart"/>
+      <w:proofErr w:type="gramStart"/>
+      <w:r>
+        <w:rPr>
+          <w:rFonts w:ascii="Times New Roman" w:eastAsia="Times New Roman" w:hAnsi="Times New Roman" w:cs="Times New Roman"/>
+          <w:sz w:val="24"/>
+          <w:szCs w:val="24"/>
+          <w:lang w:eastAsia="en-IE"/>
+        </w:rPr>
+        <w:t>xy</w:t>
+      </w:r>
+      <w:proofErr w:type="spellEnd"/>
+      <w:proofErr w:type="gramEnd"/>
+      <w:r>
+        <w:rPr>
+          <w:rFonts w:ascii="Times New Roman" w:eastAsia="Times New Roman" w:hAnsi="Times New Roman" w:cs="Times New Roman"/>
+          <w:sz w:val="24"/>
+          <w:szCs w:val="24"/>
+          <w:lang w:eastAsia="en-IE"/>
+        </w:rPr>
+        <w:t xml:space="preserve"> = sum of products = x</w:t>
+      </w:r>
+      <w:r>
+        <w:rPr>
+          <w:rFonts w:ascii="Times New Roman" w:eastAsia="Times New Roman" w:hAnsi="Times New Roman" w:cs="Times New Roman"/>
+          <w:sz w:val="24"/>
+          <w:szCs w:val="24"/>
+          <w:vertAlign w:val="subscript"/>
+          <w:lang w:eastAsia="en-IE"/>
+        </w:rPr>
+        <w:t>1</w:t>
+      </w:r>
+      <w:r>
+        <w:rPr>
+          <w:rFonts w:ascii="Times New Roman" w:eastAsia="Times New Roman" w:hAnsi="Times New Roman" w:cs="Times New Roman"/>
+          <w:sz w:val="24"/>
+          <w:szCs w:val="24"/>
+          <w:lang w:eastAsia="en-IE"/>
+        </w:rPr>
+        <w:t>y</w:t>
+      </w:r>
+      <w:r>
+        <w:rPr>
+          <w:rFonts w:ascii="Times New Roman" w:eastAsia="Times New Roman" w:hAnsi="Times New Roman" w:cs="Times New Roman"/>
+          <w:sz w:val="24"/>
+          <w:szCs w:val="24"/>
+          <w:vertAlign w:val="subscript"/>
+          <w:lang w:eastAsia="en-IE"/>
+        </w:rPr>
+        <w:t>1</w:t>
+      </w:r>
+      <w:r>
+        <w:rPr>
+          <w:rFonts w:ascii="Times New Roman" w:eastAsia="Times New Roman" w:hAnsi="Times New Roman" w:cs="Times New Roman"/>
+          <w:sz w:val="24"/>
+          <w:szCs w:val="24"/>
+          <w:lang w:eastAsia="en-IE"/>
+        </w:rPr>
+        <w:t xml:space="preserve"> + x</w:t>
+      </w:r>
+      <w:r>
+        <w:rPr>
+          <w:rFonts w:ascii="Times New Roman" w:eastAsia="Times New Roman" w:hAnsi="Times New Roman" w:cs="Times New Roman"/>
+          <w:sz w:val="24"/>
+          <w:szCs w:val="24"/>
+          <w:vertAlign w:val="subscript"/>
+          <w:lang w:eastAsia="en-IE"/>
+        </w:rPr>
+        <w:t>2</w:t>
+      </w:r>
+      <w:r>
+        <w:rPr>
+          <w:rFonts w:ascii="Times New Roman" w:eastAsia="Times New Roman" w:hAnsi="Times New Roman" w:cs="Times New Roman"/>
+          <w:sz w:val="24"/>
+          <w:szCs w:val="24"/>
+          <w:lang w:eastAsia="en-IE"/>
+        </w:rPr>
+        <w:t>y</w:t>
+      </w:r>
+      <w:r>
+        <w:rPr>
+          <w:rFonts w:ascii="Times New Roman" w:eastAsia="Times New Roman" w:hAnsi="Times New Roman" w:cs="Times New Roman"/>
+          <w:sz w:val="24"/>
+          <w:szCs w:val="24"/>
+          <w:vertAlign w:val="subscript"/>
+          <w:lang w:eastAsia="en-IE"/>
+        </w:rPr>
+        <w:t>2</w:t>
+      </w:r>
+      <w:r>
+        <w:rPr>
+          <w:rFonts w:ascii="Times New Roman" w:eastAsia="Times New Roman" w:hAnsi="Times New Roman" w:cs="Times New Roman"/>
+          <w:sz w:val="24"/>
+          <w:szCs w:val="24"/>
+          <w:lang w:eastAsia="en-IE"/>
+        </w:rPr>
+        <w:t xml:space="preserve"> + . . . + </w:t>
+      </w:r>
+      <w:proofErr w:type="spellStart"/>
+      <w:r>
+        <w:rPr>
+          <w:rFonts w:ascii="Times New Roman" w:eastAsia="Times New Roman" w:hAnsi="Times New Roman" w:cs="Times New Roman"/>
+          <w:sz w:val="24"/>
+          <w:szCs w:val="24"/>
+          <w:lang w:eastAsia="en-IE"/>
+        </w:rPr>
+        <w:t>x</w:t>
+      </w:r>
+      <w:r>
+        <w:rPr>
+          <w:rFonts w:ascii="Times New Roman" w:eastAsia="Times New Roman" w:hAnsi="Times New Roman" w:cs="Times New Roman"/>
+          <w:sz w:val="24"/>
+          <w:szCs w:val="24"/>
+          <w:vertAlign w:val="subscript"/>
+          <w:lang w:eastAsia="en-IE"/>
+        </w:rPr>
+        <w:t>n</w:t>
+      </w:r>
+      <w:r>
+        <w:rPr>
+          <w:rFonts w:ascii="Times New Roman" w:eastAsia="Times New Roman" w:hAnsi="Times New Roman" w:cs="Times New Roman"/>
+          <w:sz w:val="24"/>
+          <w:szCs w:val="24"/>
+          <w:lang w:eastAsia="en-IE"/>
+        </w:rPr>
+        <w:t>y</w:t>
+      </w:r>
+      <w:r>
+        <w:rPr>
+          <w:rFonts w:ascii="Times New Roman" w:eastAsia="Times New Roman" w:hAnsi="Times New Roman" w:cs="Times New Roman"/>
+          <w:sz w:val="24"/>
+          <w:szCs w:val="24"/>
+          <w:vertAlign w:val="subscript"/>
+          <w:lang w:eastAsia="en-IE"/>
+        </w:rPr>
+        <w:t>n</w:t>
+      </w:r>
+      <w:proofErr w:type="spellEnd"/>
+      <w:r>
+        <w:rPr>
+          <w:rFonts w:ascii="Times New Roman" w:eastAsia="Times New Roman" w:hAnsi="Times New Roman" w:cs="Times New Roman"/>
+          <w:sz w:val="24"/>
+          <w:szCs w:val="24"/>
+          <w:lang w:eastAsia="en-IE"/>
+        </w:rPr>
+        <w:t xml:space="preserve"> </w:t>
+      </w:r>
+      <w:r>
+        <w:rPr>
+          <w:rFonts w:ascii="Times New Roman" w:eastAsia="Times New Roman" w:hAnsi="Times New Roman" w:cs="Times New Roman"/>
+          <w:sz w:val="24"/>
+          <w:szCs w:val="24"/>
+          <w:lang w:eastAsia="en-IE"/>
+        </w:rPr>
+        <w:br/>
+      </w:r>
+      <w:r>
+        <w:rPr>
+          <w:rFonts w:ascii="Times New Roman" w:eastAsia="Times New Roman" w:hAnsi="Times New Roman" w:cs="Times New Roman"/>
+          <w:noProof/>
+          <w:sz w:val="24"/>
+          <w:szCs w:val="24"/>
+          <w:lang w:eastAsia="en-IE"/>
+        </w:rPr>
+        <w:drawing>
+          <wp:inline distT="0" distB="0" distL="0" distR="0">
+            <wp:extent cx="95250" cy="114300"/>
+            <wp:effectExtent l="19050" t="0" r="0" b="0"/>
+            <wp:docPr id="152" name="Picture 152" descr="http://people.hofstra.edu/stefan_waner/calctopic1/SYMB/SIG.GIF"/>
+            <wp:cNvGraphicFramePr>
+              <a:graphicFrameLocks xmlns:a="http://schemas.openxmlformats.org/drawingml/2006/main" noChangeAspect="1"/>
+            </wp:cNvGraphicFramePr>
+            <a:graphic xmlns:a="http://schemas.openxmlformats.org/drawingml/2006/main">
+              <a:graphicData uri="http://schemas.openxmlformats.org/drawingml/2006/picture">
+                <pic:pic xmlns:pic="http://schemas.openxmlformats.org/drawingml/2006/picture">
+                  <pic:nvPicPr>
+                    <pic:cNvPr id="0" name="Picture 152" descr="http://people.hofstra.edu/stefan_waner/calctopic1/SYMB/SIG.GIF"/>
+                    <pic:cNvPicPr>
+                      <a:picLocks noChangeAspect="1" noChangeArrowheads="1"/>
+                    </pic:cNvPicPr>
+                  </pic:nvPicPr>
+                  <pic:blipFill>
+                    <a:blip r:embed="rId6" cstate="print"/>
+                    <a:srcRect/>
+                    <a:stretch>
+                      <a:fillRect/>
+                    </a:stretch>
+                  </pic:blipFill>
+                  <pic:spPr bwMode="auto">
+                    <a:xfrm>
+                      <a:off x="0" y="0"/>
+                      <a:ext cx="95250" cy="114300"/>
+                    </a:xfrm>
+                    <a:prstGeom prst="rect">
+                      <a:avLst/>
+                    </a:prstGeom>
+                    <a:noFill/>
+                    <a:ln w="9525">
+                      <a:noFill/>
+                      <a:miter lim="800000"/>
+                      <a:headEnd/>
+                      <a:tailEnd/>
+                    </a:ln>
+                  </pic:spPr>
+                </pic:pic>
+              </a:graphicData>
+            </a:graphic>
+          </wp:inline>
+        </w:drawing>
+      </w:r>
+      <w:r>
+        <w:rPr>
+          <w:rFonts w:ascii="Times New Roman" w:eastAsia="Times New Roman" w:hAnsi="Times New Roman" w:cs="Times New Roman"/>
+          <w:sz w:val="24"/>
+          <w:szCs w:val="24"/>
+          <w:lang w:eastAsia="en-IE"/>
+        </w:rPr>
+        <w:t>x = sum of x-values = x</w:t>
+      </w:r>
+      <w:r>
+        <w:rPr>
+          <w:rFonts w:ascii="Times New Roman" w:eastAsia="Times New Roman" w:hAnsi="Times New Roman" w:cs="Times New Roman"/>
+          <w:sz w:val="24"/>
+          <w:szCs w:val="24"/>
+          <w:vertAlign w:val="subscript"/>
+          <w:lang w:eastAsia="en-IE"/>
+        </w:rPr>
+        <w:t>1</w:t>
+      </w:r>
+      <w:r>
+        <w:rPr>
+          <w:rFonts w:ascii="Times New Roman" w:eastAsia="Times New Roman" w:hAnsi="Times New Roman" w:cs="Times New Roman"/>
+          <w:sz w:val="24"/>
+          <w:szCs w:val="24"/>
+          <w:lang w:eastAsia="en-IE"/>
+        </w:rPr>
+        <w:t xml:space="preserve"> + x</w:t>
+      </w:r>
+      <w:r>
+        <w:rPr>
+          <w:rFonts w:ascii="Times New Roman" w:eastAsia="Times New Roman" w:hAnsi="Times New Roman" w:cs="Times New Roman"/>
+          <w:sz w:val="24"/>
+          <w:szCs w:val="24"/>
+          <w:vertAlign w:val="subscript"/>
+          <w:lang w:eastAsia="en-IE"/>
+        </w:rPr>
+        <w:t>2</w:t>
+      </w:r>
+      <w:r>
+        <w:rPr>
+          <w:rFonts w:ascii="Times New Roman" w:eastAsia="Times New Roman" w:hAnsi="Times New Roman" w:cs="Times New Roman"/>
+          <w:sz w:val="24"/>
+          <w:szCs w:val="24"/>
+          <w:lang w:eastAsia="en-IE"/>
+        </w:rPr>
+        <w:t xml:space="preserve"> + . . . + </w:t>
+      </w:r>
+      <w:proofErr w:type="spellStart"/>
+      <w:r>
+        <w:rPr>
+          <w:rFonts w:ascii="Times New Roman" w:eastAsia="Times New Roman" w:hAnsi="Times New Roman" w:cs="Times New Roman"/>
+          <w:sz w:val="24"/>
+          <w:szCs w:val="24"/>
+          <w:lang w:eastAsia="en-IE"/>
+        </w:rPr>
+        <w:t>x</w:t>
+      </w:r>
+      <w:r>
+        <w:rPr>
+          <w:rFonts w:ascii="Times New Roman" w:eastAsia="Times New Roman" w:hAnsi="Times New Roman" w:cs="Times New Roman"/>
+          <w:sz w:val="24"/>
+          <w:szCs w:val="24"/>
+          <w:vertAlign w:val="subscript"/>
+          <w:lang w:eastAsia="en-IE"/>
+        </w:rPr>
+        <w:t>n</w:t>
+      </w:r>
+      <w:proofErr w:type="spellEnd"/>
+      <w:r>
+        <w:rPr>
+          <w:rFonts w:ascii="Times New Roman" w:eastAsia="Times New Roman" w:hAnsi="Times New Roman" w:cs="Times New Roman"/>
+          <w:sz w:val="24"/>
+          <w:szCs w:val="24"/>
+          <w:lang w:eastAsia="en-IE"/>
+        </w:rPr>
+        <w:t xml:space="preserve"> </w:t>
+      </w:r>
+      <w:r>
+        <w:rPr>
+          <w:rFonts w:ascii="Times New Roman" w:eastAsia="Times New Roman" w:hAnsi="Times New Roman" w:cs="Times New Roman"/>
+          <w:sz w:val="24"/>
+          <w:szCs w:val="24"/>
+          <w:lang w:eastAsia="en-IE"/>
+        </w:rPr>
+        <w:br/>
+      </w:r>
+      <w:r>
+        <w:rPr>
+          <w:rFonts w:ascii="Times New Roman" w:eastAsia="Times New Roman" w:hAnsi="Times New Roman" w:cs="Times New Roman"/>
+          <w:noProof/>
+          <w:sz w:val="24"/>
+          <w:szCs w:val="24"/>
+          <w:lang w:eastAsia="en-IE"/>
+        </w:rPr>
+        <w:lastRenderedPageBreak/>
+        <w:drawing>
+          <wp:inline distT="0" distB="0" distL="0" distR="0">
+            <wp:extent cx="95250" cy="114300"/>
+            <wp:effectExtent l="19050" t="0" r="0" b="0"/>
+            <wp:docPr id="153" name="Picture 153" descr="http://people.hofstra.edu/stefan_waner/calctopic1/SYMB/SIG.GIF"/>
+            <wp:cNvGraphicFramePr>
+              <a:graphicFrameLocks xmlns:a="http://schemas.openxmlformats.org/drawingml/2006/main" noChangeAspect="1"/>
+            </wp:cNvGraphicFramePr>
+            <a:graphic xmlns:a="http://schemas.openxmlformats.org/drawingml/2006/main">
+              <a:graphicData uri="http://schemas.openxmlformats.org/drawingml/2006/picture">
+                <pic:pic xmlns:pic="http://schemas.openxmlformats.org/drawingml/2006/picture">
+                  <pic:nvPicPr>
+                    <pic:cNvPr id="0" name="Picture 153" descr="http://people.hofstra.edu/stefan_waner/calctopic1/SYMB/SIG.GIF"/>
+                    <pic:cNvPicPr>
+                      <a:picLocks noChangeAspect="1" noChangeArrowheads="1"/>
+                    </pic:cNvPicPr>
+                  </pic:nvPicPr>
+                  <pic:blipFill>
+                    <a:blip r:embed="rId6" cstate="print"/>
+                    <a:srcRect/>
+                    <a:stretch>
+                      <a:fillRect/>
+                    </a:stretch>
+                  </pic:blipFill>
+                  <pic:spPr bwMode="auto">
+                    <a:xfrm>
+                      <a:off x="0" y="0"/>
+                      <a:ext cx="95250" cy="114300"/>
+                    </a:xfrm>
+                    <a:prstGeom prst="rect">
+                      <a:avLst/>
+                    </a:prstGeom>
+                    <a:noFill/>
+                    <a:ln w="9525">
+                      <a:noFill/>
+                      <a:miter lim="800000"/>
+                      <a:headEnd/>
+                      <a:tailEnd/>
+                    </a:ln>
+                  </pic:spPr>
+                </pic:pic>
+              </a:graphicData>
+            </a:graphic>
+          </wp:inline>
+        </w:drawing>
+      </w:r>
+      <w:r>
+        <w:rPr>
+          <w:rFonts w:ascii="Times New Roman" w:eastAsia="Times New Roman" w:hAnsi="Times New Roman" w:cs="Times New Roman"/>
+          <w:sz w:val="24"/>
+          <w:szCs w:val="24"/>
+          <w:lang w:eastAsia="en-IE"/>
+        </w:rPr>
+        <w:t>y = sum of y-values = y</w:t>
+      </w:r>
+      <w:r>
+        <w:rPr>
+          <w:rFonts w:ascii="Times New Roman" w:eastAsia="Times New Roman" w:hAnsi="Times New Roman" w:cs="Times New Roman"/>
+          <w:sz w:val="24"/>
+          <w:szCs w:val="24"/>
+          <w:vertAlign w:val="subscript"/>
+          <w:lang w:eastAsia="en-IE"/>
+        </w:rPr>
+        <w:t>1</w:t>
+      </w:r>
+      <w:r>
+        <w:rPr>
+          <w:rFonts w:ascii="Times New Roman" w:eastAsia="Times New Roman" w:hAnsi="Times New Roman" w:cs="Times New Roman"/>
+          <w:sz w:val="24"/>
+          <w:szCs w:val="24"/>
+          <w:lang w:eastAsia="en-IE"/>
+        </w:rPr>
+        <w:t xml:space="preserve"> + y</w:t>
+      </w:r>
+      <w:r>
+        <w:rPr>
+          <w:rFonts w:ascii="Times New Roman" w:eastAsia="Times New Roman" w:hAnsi="Times New Roman" w:cs="Times New Roman"/>
+          <w:sz w:val="24"/>
+          <w:szCs w:val="24"/>
+          <w:vertAlign w:val="subscript"/>
+          <w:lang w:eastAsia="en-IE"/>
+        </w:rPr>
+        <w:t>2</w:t>
+      </w:r>
+      <w:r>
+        <w:rPr>
+          <w:rFonts w:ascii="Times New Roman" w:eastAsia="Times New Roman" w:hAnsi="Times New Roman" w:cs="Times New Roman"/>
+          <w:sz w:val="24"/>
+          <w:szCs w:val="24"/>
+          <w:lang w:eastAsia="en-IE"/>
+        </w:rPr>
+        <w:t xml:space="preserve"> + . . . + </w:t>
+      </w:r>
+      <w:proofErr w:type="spellStart"/>
+      <w:r>
+        <w:rPr>
+          <w:rFonts w:ascii="Times New Roman" w:eastAsia="Times New Roman" w:hAnsi="Times New Roman" w:cs="Times New Roman"/>
+          <w:sz w:val="24"/>
+          <w:szCs w:val="24"/>
+          <w:lang w:eastAsia="en-IE"/>
+        </w:rPr>
+        <w:t>y</w:t>
+      </w:r>
+      <w:r>
+        <w:rPr>
+          <w:rFonts w:ascii="Times New Roman" w:eastAsia="Times New Roman" w:hAnsi="Times New Roman" w:cs="Times New Roman"/>
+          <w:sz w:val="24"/>
+          <w:szCs w:val="24"/>
+          <w:vertAlign w:val="subscript"/>
+          <w:lang w:eastAsia="en-IE"/>
+        </w:rPr>
+        <w:t>n</w:t>
+      </w:r>
+      <w:proofErr w:type="spellEnd"/>
+      <w:r>
+        <w:rPr>
+          <w:rFonts w:ascii="Times New Roman" w:eastAsia="Times New Roman" w:hAnsi="Times New Roman" w:cs="Times New Roman"/>
+          <w:sz w:val="24"/>
+          <w:szCs w:val="24"/>
+          <w:lang w:eastAsia="en-IE"/>
+        </w:rPr>
+        <w:t xml:space="preserve"> </w:t>
+      </w:r>
+      <w:r>
+        <w:rPr>
+          <w:rFonts w:ascii="Times New Roman" w:eastAsia="Times New Roman" w:hAnsi="Times New Roman" w:cs="Times New Roman"/>
+          <w:sz w:val="24"/>
+          <w:szCs w:val="24"/>
+          <w:lang w:eastAsia="en-IE"/>
+        </w:rPr>
+        <w:br/>
+      </w:r>
+      <w:r>
+        <w:rPr>
+          <w:rFonts w:ascii="Times New Roman" w:eastAsia="Times New Roman" w:hAnsi="Times New Roman" w:cs="Times New Roman"/>
+          <w:noProof/>
+          <w:sz w:val="24"/>
+          <w:szCs w:val="24"/>
+          <w:lang w:eastAsia="en-IE"/>
+        </w:rPr>
+        <w:drawing>
+          <wp:inline distT="0" distB="0" distL="0" distR="0">
+            <wp:extent cx="95250" cy="114300"/>
+            <wp:effectExtent l="19050" t="0" r="0" b="0"/>
+            <wp:docPr id="154" name="Picture 154" descr="http://people.hofstra.edu/stefan_waner/calctopic1/SYMB/SIG.GIF"/>
+            <wp:cNvGraphicFramePr>
+              <a:graphicFrameLocks xmlns:a="http://schemas.openxmlformats.org/drawingml/2006/main" noChangeAspect="1"/>
+            </wp:cNvGraphicFramePr>
+            <a:graphic xmlns:a="http://schemas.openxmlformats.org/drawingml/2006/main">
+              <a:graphicData uri="http://schemas.openxmlformats.org/drawingml/2006/picture">
+                <pic:pic xmlns:pic="http://schemas.openxmlformats.org/drawingml/2006/picture">
+                  <pic:nvPicPr>
+                    <pic:cNvPr id="0" name="Picture 154" descr="http://people.hofstra.edu/stefan_waner/calctopic1/SYMB/SIG.GIF"/>
+                    <pic:cNvPicPr>
+                      <a:picLocks noChangeAspect="1" noChangeArrowheads="1"/>
+                    </pic:cNvPicPr>
+                  </pic:nvPicPr>
+                  <pic:blipFill>
+                    <a:blip r:embed="rId6" cstate="print"/>
+                    <a:srcRect/>
+                    <a:stretch>
+                      <a:fillRect/>
+                    </a:stretch>
+                  </pic:blipFill>
+                  <pic:spPr bwMode="auto">
+                    <a:xfrm>
+                      <a:off x="0" y="0"/>
+                      <a:ext cx="95250" cy="114300"/>
+                    </a:xfrm>
+                    <a:prstGeom prst="rect">
+                      <a:avLst/>
+                    </a:prstGeom>
+                    <a:noFill/>
+                    <a:ln w="9525">
+                      <a:noFill/>
+                      <a:miter lim="800000"/>
+                      <a:headEnd/>
+                      <a:tailEnd/>
+                    </a:ln>
+                  </pic:spPr>
+                </pic:pic>
+              </a:graphicData>
+            </a:graphic>
+          </wp:inline>
+        </w:drawing>
+      </w:r>
+      <w:r>
+        <w:rPr>
+          <w:rFonts w:ascii="Times New Roman" w:eastAsia="Times New Roman" w:hAnsi="Times New Roman" w:cs="Times New Roman"/>
+          <w:sz w:val="24"/>
+          <w:szCs w:val="24"/>
+          <w:lang w:eastAsia="en-IE"/>
+        </w:rPr>
+        <w:t>x</w:t>
+      </w:r>
+      <w:r>
+        <w:rPr>
+          <w:rFonts w:ascii="Times New Roman" w:eastAsia="Times New Roman" w:hAnsi="Times New Roman" w:cs="Times New Roman"/>
+          <w:sz w:val="24"/>
+          <w:szCs w:val="24"/>
+          <w:vertAlign w:val="superscript"/>
+          <w:lang w:eastAsia="en-IE"/>
+        </w:rPr>
+        <w:t>2</w:t>
+      </w:r>
+      <w:r>
+        <w:rPr>
+          <w:rFonts w:ascii="Times New Roman" w:eastAsia="Times New Roman" w:hAnsi="Times New Roman" w:cs="Times New Roman"/>
+          <w:sz w:val="24"/>
+          <w:szCs w:val="24"/>
+          <w:lang w:eastAsia="en-IE"/>
+        </w:rPr>
+        <w:t xml:space="preserve"> = sum of squares of x-values = x</w:t>
+      </w:r>
+      <w:r>
+        <w:rPr>
+          <w:rFonts w:ascii="Times New Roman" w:eastAsia="Times New Roman" w:hAnsi="Times New Roman" w:cs="Times New Roman"/>
+          <w:sz w:val="24"/>
+          <w:szCs w:val="24"/>
+          <w:vertAlign w:val="subscript"/>
+          <w:lang w:eastAsia="en-IE"/>
+        </w:rPr>
+        <w:t>1</w:t>
+      </w:r>
+      <w:r>
+        <w:rPr>
+          <w:rFonts w:ascii="Times New Roman" w:eastAsia="Times New Roman" w:hAnsi="Times New Roman" w:cs="Times New Roman"/>
+          <w:sz w:val="24"/>
+          <w:szCs w:val="24"/>
+          <w:vertAlign w:val="superscript"/>
+          <w:lang w:eastAsia="en-IE"/>
+        </w:rPr>
+        <w:t>2</w:t>
+      </w:r>
+      <w:r>
+        <w:rPr>
+          <w:rFonts w:ascii="Times New Roman" w:eastAsia="Times New Roman" w:hAnsi="Times New Roman" w:cs="Times New Roman"/>
+          <w:sz w:val="24"/>
+          <w:szCs w:val="24"/>
+          <w:lang w:eastAsia="en-IE"/>
+        </w:rPr>
+        <w:t xml:space="preserve"> + x</w:t>
+      </w:r>
+      <w:r>
+        <w:rPr>
+          <w:rFonts w:ascii="Times New Roman" w:eastAsia="Times New Roman" w:hAnsi="Times New Roman" w:cs="Times New Roman"/>
+          <w:sz w:val="24"/>
+          <w:szCs w:val="24"/>
+          <w:vertAlign w:val="subscript"/>
+          <w:lang w:eastAsia="en-IE"/>
+        </w:rPr>
+        <w:t>2</w:t>
+      </w:r>
+      <w:r>
+        <w:rPr>
+          <w:rFonts w:ascii="Times New Roman" w:eastAsia="Times New Roman" w:hAnsi="Times New Roman" w:cs="Times New Roman"/>
+          <w:sz w:val="24"/>
+          <w:szCs w:val="24"/>
+          <w:vertAlign w:val="superscript"/>
+          <w:lang w:eastAsia="en-IE"/>
+        </w:rPr>
+        <w:t>2</w:t>
+      </w:r>
+      <w:r>
+        <w:rPr>
+          <w:rFonts w:ascii="Times New Roman" w:eastAsia="Times New Roman" w:hAnsi="Times New Roman" w:cs="Times New Roman"/>
+          <w:sz w:val="24"/>
+          <w:szCs w:val="24"/>
+          <w:lang w:eastAsia="en-IE"/>
+        </w:rPr>
+        <w:t>+ . . . + x</w:t>
+      </w:r>
+      <w:r>
+        <w:rPr>
+          <w:rFonts w:ascii="Times New Roman" w:eastAsia="Times New Roman" w:hAnsi="Times New Roman" w:cs="Times New Roman"/>
+          <w:sz w:val="24"/>
+          <w:szCs w:val="24"/>
+          <w:vertAlign w:val="subscript"/>
+          <w:lang w:eastAsia="en-IE"/>
+        </w:rPr>
+        <w:t>n</w:t>
+      </w:r>
+      <w:r>
+        <w:rPr>
+          <w:rFonts w:ascii="Times New Roman" w:eastAsia="Times New Roman" w:hAnsi="Times New Roman" w:cs="Times New Roman"/>
+          <w:sz w:val="24"/>
+          <w:szCs w:val="24"/>
+          <w:vertAlign w:val="superscript"/>
+          <w:lang w:eastAsia="en-IE"/>
+        </w:rPr>
+        <w:t>2</w:t>
+      </w:r>
+      <w:r>
+        <w:rPr>
+          <w:rFonts w:ascii="Times New Roman" w:eastAsia="Times New Roman" w:hAnsi="Times New Roman" w:cs="Times New Roman"/>
+          <w:sz w:val="24"/>
+          <w:szCs w:val="24"/>
+          <w:lang w:eastAsia="en-IE"/>
+        </w:rPr>
+        <w:t xml:space="preserve"> </w:t>
+      </w:r>
+    </w:p>
+    <w:p>
+      <w:r>
+        <w:t xml:space="preserve"> </w:t>
+      </w:r>
+      <w:r>
+        <w:t xml:space="preserve"> </w:t>
+      </w:r>
+    </w:p>
+    <w:p/>
+    <w:p/>
+    <w:p/>
     <w:sectPr>
       <w:pgSz w:w="11906" w:h="16838"/>
       <w:pgMar w:top="1440" w:right="1440" w:bottom="1440" w:left="1440" w:header="708" w:footer="708" w:gutter="0"/>
@@ -1054,29 +2907,8 @@
 </file>
 
 <file path=word/numbering.xml><?xml version="1.0" encoding="utf-8"?>
-<w:numbering xmlns:wpc="http://schemas.microsoft.com/office/word/2010/wordprocessingCanvas" xmlns:mc="http://schemas.openxmlformats.org/markup-compatibility/2006" xmlns:o="urn:schemas-microsoft-com:office:office" xmlns:r="http://schemas.openxmlformats.org/officeDocument/2006/relationships" xmlns:m="http://schemas.openxmlformats.org/officeDocument/2006/math" xmlns:v="urn:schemas-microsoft-com:vml" xmlns:wp14="http://schemas.microsoft.com/office/word/2010/wordprocessingDrawing" xmlns:wp="http://schemas.openxmlformats.org/drawingml/2006/wordprocessingDrawing" xmlns:w10="urn:schemas-microsoft-com:office:word" xmlns:w="http://schemas.openxmlformats.org/wordprocessingml/2006/main" xmlns:w14="http://schemas.microsoft.com/office/word/2010/wordml" xmlns:wpg="http://schemas.microsoft.com/office/word/2010/wordprocessingGroup" xmlns:wpi="http://schemas.microsoft.com/office/word/2010/wordprocessingInk" xmlns:wne="http://schemas.microsoft.com/office/word/2006/wordml" xmlns:wps="http://schemas.microsoft.com/office/word/2010/wordprocessingShape" mc:Ignorable="w14 wp14">
+<w:numbering xmlns:ve="http://schemas.openxmlformats.org/markup-compatibility/2006" xmlns:o="urn:schemas-microsoft-com:office:office" xmlns:r="http://schemas.openxmlformats.org/officeDocument/2006/relationships" xmlns:m="http://schemas.openxmlformats.org/officeDocument/2006/math" xmlns:v="urn:schemas-microsoft-com:vml" xmlns:wp="http://schemas.openxmlformats.org/drawingml/2006/wordprocessingDrawing" xmlns:w10="urn:schemas-microsoft-com:office:word" xmlns:w="http://schemas.openxmlformats.org/wordprocessingml/2006/main" xmlns:wne="http://schemas.microsoft.com/office/word/2006/wordml">
   <w:abstractNum w:abstractNumId="0">
-    <w:nsid w:val="FFFFFF89"/>
-    <w:multiLevelType w:val="singleLevel"/>
-    <w:tmpl w:val="9D5E98FA"/>
-    <w:lvl w:ilvl="0">
-      <w:start w:val="1"/>
-      <w:numFmt w:val="bullet"/>
-      <w:pStyle w:val="ListBullet"/>
-      <w:lvlText w:val=""/>
-      <w:lvlJc w:val="left"/>
-      <w:pPr>
-        <w:tabs>
-          <w:tab w:val="num" w:pos="360"/>
-        </w:tabs>
-        <w:ind w:left="360" w:hanging="360"/>
-      </w:pPr>
-      <w:rPr>
-        <w:rFonts w:ascii="Symbol" w:hAnsi="Symbol" w:hint="default"/>
-      </w:rPr>
-    </w:lvl>
-  </w:abstractNum>
-  <w:abstractNum w:abstractNumId="1">
     <w:nsid w:val="0387005E"/>
     <w:multiLevelType w:val="hybridMultilevel"/>
     <w:tmpl w:val="AC3E40F6"/>
@@ -1189,7 +3021,7 @@
       </w:rPr>
     </w:lvl>
   </w:abstractNum>
-  <w:abstractNum w:abstractNumId="2">
+  <w:abstractNum w:abstractNumId="1">
     <w:nsid w:val="165B4D04"/>
     <w:multiLevelType w:val="hybridMultilevel"/>
     <w:tmpl w:val="C32A9E52"/>
@@ -1302,233 +3134,7 @@
       </w:rPr>
     </w:lvl>
   </w:abstractNum>
-  <w:abstractNum w:abstractNumId="3">
-    <w:nsid w:val="3678520F"/>
-    <w:multiLevelType w:val="hybridMultilevel"/>
-    <w:tmpl w:val="B7EEB1AE"/>
-    <w:lvl w:ilvl="0" w:tplc="18090001">
-      <w:start w:val="1"/>
-      <w:numFmt w:val="bullet"/>
-      <w:lvlText w:val=""/>
-      <w:lvlJc w:val="left"/>
-      <w:pPr>
-        <w:ind w:left="720" w:hanging="360"/>
-      </w:pPr>
-      <w:rPr>
-        <w:rFonts w:ascii="Symbol" w:hAnsi="Symbol" w:hint="default"/>
-      </w:rPr>
-    </w:lvl>
-    <w:lvl w:ilvl="1" w:tplc="18090003" w:tentative="1">
-      <w:start w:val="1"/>
-      <w:numFmt w:val="bullet"/>
-      <w:lvlText w:val="o"/>
-      <w:lvlJc w:val="left"/>
-      <w:pPr>
-        <w:ind w:left="1440" w:hanging="360"/>
-      </w:pPr>
-      <w:rPr>
-        <w:rFonts w:ascii="Courier New" w:hAnsi="Courier New" w:cs="Courier New" w:hint="default"/>
-      </w:rPr>
-    </w:lvl>
-    <w:lvl w:ilvl="2" w:tplc="18090005" w:tentative="1">
-      <w:start w:val="1"/>
-      <w:numFmt w:val="bullet"/>
-      <w:lvlText w:val=""/>
-      <w:lvlJc w:val="left"/>
-      <w:pPr>
-        <w:ind w:left="2160" w:hanging="360"/>
-      </w:pPr>
-      <w:rPr>
-        <w:rFonts w:ascii="Wingdings" w:hAnsi="Wingdings" w:hint="default"/>
-      </w:rPr>
-    </w:lvl>
-    <w:lvl w:ilvl="3" w:tplc="18090001" w:tentative="1">
-      <w:start w:val="1"/>
-      <w:numFmt w:val="bullet"/>
-      <w:lvlText w:val=""/>
-      <w:lvlJc w:val="left"/>
-      <w:pPr>
-        <w:ind w:left="2880" w:hanging="360"/>
-      </w:pPr>
-      <w:rPr>
-        <w:rFonts w:ascii="Symbol" w:hAnsi="Symbol" w:hint="default"/>
-      </w:rPr>
-    </w:lvl>
-    <w:lvl w:ilvl="4" w:tplc="18090003" w:tentative="1">
-      <w:start w:val="1"/>
-      <w:numFmt w:val="bullet"/>
-      <w:lvlText w:val="o"/>
-      <w:lvlJc w:val="left"/>
-      <w:pPr>
-        <w:ind w:left="3600" w:hanging="360"/>
-      </w:pPr>
-      <w:rPr>
-        <w:rFonts w:ascii="Courier New" w:hAnsi="Courier New" w:cs="Courier New" w:hint="default"/>
-      </w:rPr>
-    </w:lvl>
-    <w:lvl w:ilvl="5" w:tplc="18090005" w:tentative="1">
-      <w:start w:val="1"/>
-      <w:numFmt w:val="bullet"/>
-      <w:lvlText w:val=""/>
-      <w:lvlJc w:val="left"/>
-      <w:pPr>
-        <w:ind w:left="4320" w:hanging="360"/>
-      </w:pPr>
-      <w:rPr>
-        <w:rFonts w:ascii="Wingdings" w:hAnsi="Wingdings" w:hint="default"/>
-      </w:rPr>
-    </w:lvl>
-    <w:lvl w:ilvl="6" w:tplc="18090001" w:tentative="1">
-      <w:start w:val="1"/>
-      <w:numFmt w:val="bullet"/>
-      <w:lvlText w:val=""/>
-      <w:lvlJc w:val="left"/>
-      <w:pPr>
-        <w:ind w:left="5040" w:hanging="360"/>
-      </w:pPr>
-      <w:rPr>
-        <w:rFonts w:ascii="Symbol" w:hAnsi="Symbol" w:hint="default"/>
-      </w:rPr>
-    </w:lvl>
-    <w:lvl w:ilvl="7" w:tplc="18090003" w:tentative="1">
-      <w:start w:val="1"/>
-      <w:numFmt w:val="bullet"/>
-      <w:lvlText w:val="o"/>
-      <w:lvlJc w:val="left"/>
-      <w:pPr>
-        <w:ind w:left="5760" w:hanging="360"/>
-      </w:pPr>
-      <w:rPr>
-        <w:rFonts w:ascii="Courier New" w:hAnsi="Courier New" w:cs="Courier New" w:hint="default"/>
-      </w:rPr>
-    </w:lvl>
-    <w:lvl w:ilvl="8" w:tplc="18090005" w:tentative="1">
-      <w:start w:val="1"/>
-      <w:numFmt w:val="bullet"/>
-      <w:lvlText w:val=""/>
-      <w:lvlJc w:val="left"/>
-      <w:pPr>
-        <w:ind w:left="6480" w:hanging="360"/>
-      </w:pPr>
-      <w:rPr>
-        <w:rFonts w:ascii="Wingdings" w:hAnsi="Wingdings" w:hint="default"/>
-      </w:rPr>
-    </w:lvl>
-  </w:abstractNum>
-  <w:abstractNum w:abstractNumId="4">
-    <w:nsid w:val="3ED00114"/>
-    <w:multiLevelType w:val="hybridMultilevel"/>
-    <w:tmpl w:val="1C50A1AE"/>
-    <w:lvl w:ilvl="0" w:tplc="18090001">
-      <w:start w:val="1"/>
-      <w:numFmt w:val="bullet"/>
-      <w:lvlText w:val=""/>
-      <w:lvlJc w:val="left"/>
-      <w:pPr>
-        <w:ind w:left="720" w:hanging="360"/>
-      </w:pPr>
-      <w:rPr>
-        <w:rFonts w:ascii="Symbol" w:hAnsi="Symbol" w:hint="default"/>
-      </w:rPr>
-    </w:lvl>
-    <w:lvl w:ilvl="1" w:tplc="18090003">
-      <w:start w:val="1"/>
-      <w:numFmt w:val="bullet"/>
-      <w:lvlText w:val="o"/>
-      <w:lvlJc w:val="left"/>
-      <w:pPr>
-        <w:ind w:left="1440" w:hanging="360"/>
-      </w:pPr>
-      <w:rPr>
-        <w:rFonts w:ascii="Courier New" w:hAnsi="Courier New" w:cs="Courier New" w:hint="default"/>
-      </w:rPr>
-    </w:lvl>
-    <w:lvl w:ilvl="2" w:tplc="18090005" w:tentative="1">
-      <w:start w:val="1"/>
-      <w:numFmt w:val="bullet"/>
-      <w:lvlText w:val=""/>
-      <w:lvlJc w:val="left"/>
-      <w:pPr>
-        <w:ind w:left="2160" w:hanging="360"/>
-      </w:pPr>
-      <w:rPr>
-        <w:rFonts w:ascii="Wingdings" w:hAnsi="Wingdings" w:hint="default"/>
-      </w:rPr>
-    </w:lvl>
-    <w:lvl w:ilvl="3" w:tplc="18090001" w:tentative="1">
-      <w:start w:val="1"/>
-      <w:numFmt w:val="bullet"/>
-      <w:lvlText w:val=""/>
-      <w:lvlJc w:val="left"/>
-      <w:pPr>
-        <w:ind w:left="2880" w:hanging="360"/>
-      </w:pPr>
-      <w:rPr>
-        <w:rFonts w:ascii="Symbol" w:hAnsi="Symbol" w:hint="default"/>
-      </w:rPr>
-    </w:lvl>
-    <w:lvl w:ilvl="4" w:tplc="18090003" w:tentative="1">
-      <w:start w:val="1"/>
-      <w:numFmt w:val="bullet"/>
-      <w:lvlText w:val="o"/>
-      <w:lvlJc w:val="left"/>
-      <w:pPr>
-        <w:ind w:left="3600" w:hanging="360"/>
-      </w:pPr>
-      <w:rPr>
-        <w:rFonts w:ascii="Courier New" w:hAnsi="Courier New" w:cs="Courier New" w:hint="default"/>
-      </w:rPr>
-    </w:lvl>
-    <w:lvl w:ilvl="5" w:tplc="18090005" w:tentative="1">
-      <w:start w:val="1"/>
-      <w:numFmt w:val="bullet"/>
-      <w:lvlText w:val=""/>
-      <w:lvlJc w:val="left"/>
-      <w:pPr>
-        <w:ind w:left="4320" w:hanging="360"/>
-      </w:pPr>
-      <w:rPr>
-        <w:rFonts w:ascii="Wingdings" w:hAnsi="Wingdings" w:hint="default"/>
-      </w:rPr>
-    </w:lvl>
-    <w:lvl w:ilvl="6" w:tplc="18090001" w:tentative="1">
-      <w:start w:val="1"/>
-      <w:numFmt w:val="bullet"/>
-      <w:lvlText w:val=""/>
-      <w:lvlJc w:val="left"/>
-      <w:pPr>
-        <w:ind w:left="5040" w:hanging="360"/>
-      </w:pPr>
-      <w:rPr>
-        <w:rFonts w:ascii="Symbol" w:hAnsi="Symbol" w:hint="default"/>
-      </w:rPr>
-    </w:lvl>
-    <w:lvl w:ilvl="7" w:tplc="18090003" w:tentative="1">
-      <w:start w:val="1"/>
-      <w:numFmt w:val="bullet"/>
-      <w:lvlText w:val="o"/>
-      <w:lvlJc w:val="left"/>
-      <w:pPr>
-        <w:ind w:left="5760" w:hanging="360"/>
-      </w:pPr>
-      <w:rPr>
-        <w:rFonts w:ascii="Courier New" w:hAnsi="Courier New" w:cs="Courier New" w:hint="default"/>
-      </w:rPr>
-    </w:lvl>
-    <w:lvl w:ilvl="8" w:tplc="18090005" w:tentative="1">
-      <w:start w:val="1"/>
-      <w:numFmt w:val="bullet"/>
-      <w:lvlText w:val=""/>
-      <w:lvlJc w:val="left"/>
-      <w:pPr>
-        <w:ind w:left="6480" w:hanging="360"/>
-      </w:pPr>
-      <w:rPr>
-        <w:rFonts w:ascii="Wingdings" w:hAnsi="Wingdings" w:hint="default"/>
-      </w:rPr>
-    </w:lvl>
-  </w:abstractNum>
-  <w:abstractNum w:abstractNumId="5">
+  <w:abstractNum w:abstractNumId="2">
     <w:nsid w:val="3F166BCE"/>
     <w:multiLevelType w:val="hybridMultilevel"/>
     <w:tmpl w:val="FE6870BC"/>
@@ -1641,7 +3247,7 @@
       </w:rPr>
     </w:lvl>
   </w:abstractNum>
-  <w:abstractNum w:abstractNumId="6">
+  <w:abstractNum w:abstractNumId="3">
     <w:nsid w:val="4E47439C"/>
     <w:multiLevelType w:val="hybridMultilevel"/>
     <w:tmpl w:val="EECA405C"/>
@@ -1754,7 +3360,7 @@
       </w:rPr>
     </w:lvl>
   </w:abstractNum>
-  <w:abstractNum w:abstractNumId="7">
+  <w:abstractNum w:abstractNumId="4">
     <w:nsid w:val="5A7867B8"/>
     <w:multiLevelType w:val="hybridMultilevel"/>
     <w:tmpl w:val="94E218B6"/>
@@ -1867,151 +3473,334 @@
       </w:rPr>
     </w:lvl>
   </w:abstractNum>
-  <w:abstractNum w:abstractNumId="8">
-    <w:nsid w:val="7AB43034"/>
-    <w:multiLevelType w:val="hybridMultilevel"/>
-    <w:tmpl w:val="EC8EA80E"/>
-    <w:lvl w:ilvl="0" w:tplc="18090001">
-      <w:start w:val="1"/>
-      <w:numFmt w:val="bullet"/>
-      <w:lvlText w:val=""/>
-      <w:lvlJc w:val="left"/>
-      <w:pPr>
-        <w:ind w:left="720" w:hanging="360"/>
-      </w:pPr>
-      <w:rPr>
-        <w:rFonts w:ascii="Symbol" w:hAnsi="Symbol" w:hint="default"/>
-      </w:rPr>
-    </w:lvl>
-    <w:lvl w:ilvl="1" w:tplc="18090003">
-      <w:start w:val="1"/>
-      <w:numFmt w:val="bullet"/>
-      <w:lvlText w:val="o"/>
-      <w:lvlJc w:val="left"/>
-      <w:pPr>
-        <w:ind w:left="1440" w:hanging="360"/>
-      </w:pPr>
-      <w:rPr>
-        <w:rFonts w:ascii="Courier New" w:hAnsi="Courier New" w:cs="Courier New" w:hint="default"/>
-      </w:rPr>
-    </w:lvl>
-    <w:lvl w:ilvl="2" w:tplc="18090005" w:tentative="1">
-      <w:start w:val="1"/>
-      <w:numFmt w:val="bullet"/>
-      <w:lvlText w:val=""/>
-      <w:lvlJc w:val="left"/>
-      <w:pPr>
-        <w:ind w:left="2160" w:hanging="360"/>
-      </w:pPr>
-      <w:rPr>
-        <w:rFonts w:ascii="Wingdings" w:hAnsi="Wingdings" w:hint="default"/>
-      </w:rPr>
-    </w:lvl>
-    <w:lvl w:ilvl="3" w:tplc="18090001" w:tentative="1">
-      <w:start w:val="1"/>
-      <w:numFmt w:val="bullet"/>
-      <w:lvlText w:val=""/>
-      <w:lvlJc w:val="left"/>
-      <w:pPr>
-        <w:ind w:left="2880" w:hanging="360"/>
-      </w:pPr>
-      <w:rPr>
-        <w:rFonts w:ascii="Symbol" w:hAnsi="Symbol" w:hint="default"/>
-      </w:rPr>
-    </w:lvl>
-    <w:lvl w:ilvl="4" w:tplc="18090003" w:tentative="1">
-      <w:start w:val="1"/>
-      <w:numFmt w:val="bullet"/>
-      <w:lvlText w:val="o"/>
-      <w:lvlJc w:val="left"/>
-      <w:pPr>
-        <w:ind w:left="3600" w:hanging="360"/>
-      </w:pPr>
-      <w:rPr>
-        <w:rFonts w:ascii="Courier New" w:hAnsi="Courier New" w:cs="Courier New" w:hint="default"/>
-      </w:rPr>
-    </w:lvl>
-    <w:lvl w:ilvl="5" w:tplc="18090005" w:tentative="1">
-      <w:start w:val="1"/>
-      <w:numFmt w:val="bullet"/>
-      <w:lvlText w:val=""/>
-      <w:lvlJc w:val="left"/>
-      <w:pPr>
-        <w:ind w:left="4320" w:hanging="360"/>
-      </w:pPr>
-      <w:rPr>
-        <w:rFonts w:ascii="Wingdings" w:hAnsi="Wingdings" w:hint="default"/>
-      </w:rPr>
-    </w:lvl>
-    <w:lvl w:ilvl="6" w:tplc="18090001" w:tentative="1">
-      <w:start w:val="1"/>
-      <w:numFmt w:val="bullet"/>
-      <w:lvlText w:val=""/>
-      <w:lvlJc w:val="left"/>
-      <w:pPr>
-        <w:ind w:left="5040" w:hanging="360"/>
-      </w:pPr>
-      <w:rPr>
-        <w:rFonts w:ascii="Symbol" w:hAnsi="Symbol" w:hint="default"/>
-      </w:rPr>
-    </w:lvl>
-    <w:lvl w:ilvl="7" w:tplc="18090003" w:tentative="1">
-      <w:start w:val="1"/>
-      <w:numFmt w:val="bullet"/>
-      <w:lvlText w:val="o"/>
-      <w:lvlJc w:val="left"/>
-      <w:pPr>
-        <w:ind w:left="5760" w:hanging="360"/>
-      </w:pPr>
-      <w:rPr>
-        <w:rFonts w:ascii="Courier New" w:hAnsi="Courier New" w:cs="Courier New" w:hint="default"/>
-      </w:rPr>
-    </w:lvl>
-    <w:lvl w:ilvl="8" w:tplc="18090005" w:tentative="1">
-      <w:start w:val="1"/>
-      <w:numFmt w:val="bullet"/>
-      <w:lvlText w:val=""/>
-      <w:lvlJc w:val="left"/>
-      <w:pPr>
-        <w:ind w:left="6480" w:hanging="360"/>
-      </w:pPr>
-      <w:rPr>
-        <w:rFonts w:ascii="Wingdings" w:hAnsi="Wingdings" w:hint="default"/>
-      </w:rPr>
-    </w:lvl>
-  </w:abstractNum>
   <w:num w:numId="1">
-    <w:abstractNumId w:val="7"/>
+    <w:abstractNumId w:val="4"/>
   </w:num>
   <w:num w:numId="2">
-    <w:abstractNumId w:val="6"/>
+    <w:abstractNumId w:val="3"/>
   </w:num>
   <w:num w:numId="3">
+    <w:abstractNumId w:val="0"/>
+  </w:num>
+  <w:num w:numId="4">
     <w:abstractNumId w:val="1"/>
   </w:num>
-  <w:num w:numId="4">
+  <w:num w:numId="5">
     <w:abstractNumId w:val="2"/>
-  </w:num>
-  <w:num w:numId="5">
-    <w:abstractNumId w:val="5"/>
-  </w:num>
-  <w:num w:numId="6">
-    <w:abstractNumId w:val="3"/>
-  </w:num>
-  <w:num w:numId="7">
-    <w:abstractNumId w:val="0"/>
-  </w:num>
-  <w:num w:numId="8">
-    <w:abstractNumId w:val="4"/>
-  </w:num>
-  <w:num w:numId="9">
-    <w:abstractNumId w:val="8"/>
   </w:num>
 </w:numbering>
 </file>
 
 <file path=word/styles.xml><?xml version="1.0" encoding="utf-8"?>
-<w:styles xmlns:mc="http://schemas.openxmlformats.org/markup-compatibility/2006" xmlns:r="http://schemas.openxmlformats.org/officeDocument/2006/relationships" xmlns:w="http://schemas.openxmlformats.org/wordprocessingml/2006/main" xmlns:w14="http://schemas.microsoft.com/office/word/2010/wordml" mc:Ignorable="w14">
+<w:styles xmlns:r="http://schemas.openxmlformats.org/officeDocument/2006/relationships" xmlns:w="http://schemas.openxmlformats.org/wordprocessingml/2006/main">
+  <w:docDefaults>
+    <w:rPrDefault>
+      <w:rPr>
+        <w:rFonts w:asciiTheme="minorHAnsi" w:eastAsiaTheme="minorHAnsi" w:hAnsiTheme="minorHAnsi" w:cstheme="minorBidi"/>
+        <w:sz w:val="22"/>
+        <w:szCs w:val="22"/>
+        <w:lang w:val="en-IE" w:eastAsia="en-US" w:bidi="ar-SA"/>
+      </w:rPr>
+    </w:rPrDefault>
+    <w:pPrDefault>
+      <w:pPr>
+        <w:spacing w:after="200" w:line="276" w:lineRule="auto"/>
+      </w:pPr>
+    </w:pPrDefault>
+  </w:docDefaults>
+  <w:latentStyles w:defLockedState="0" w:defUIPriority="99" w:defSemiHidden="1" w:defUnhideWhenUsed="1" w:defQFormat="0" w:count="267">
+    <w:lsdException w:name="Normal" w:semiHidden="0" w:uiPriority="0" w:unhideWhenUsed="0" w:qFormat="1"/>
+    <w:lsdException w:name="heading 1" w:semiHidden="0" w:uiPriority="9" w:unhideWhenUsed="0" w:qFormat="1"/>
+    <w:lsdException w:name="heading 2" w:uiPriority="9" w:qFormat="1"/>
+    <w:lsdException w:name="heading 3" w:uiPriority="9" w:qFormat="1"/>
+    <w:lsdException w:name="heading 4" w:uiPriority="9" w:qFormat="1"/>
+    <w:lsdException w:name="heading 5" w:uiPriority="9" w:qFormat="1"/>
+    <w:lsdException w:name="heading 6" w:uiPriority="9" w:qFormat="1"/>
+    <w:lsdException w:name="heading 7" w:uiPriority="9" w:qFormat="1"/>
+    <w:lsdException w:name="heading 8" w:uiPriority="9" w:qFormat="1"/>
+    <w:lsdException w:name="heading 9" w:uiPriority="9" w:qFormat="1"/>
+    <w:lsdException w:name="toc 1" w:uiPriority="39"/>
+    <w:lsdException w:name="toc 2" w:uiPriority="39"/>
+    <w:lsdException w:name="toc 3" w:uiPriority="39"/>
+    <w:lsdException w:name="toc 4" w:uiPriority="39"/>
+    <w:lsdException w:name="toc 5" w:uiPriority="39"/>
+    <w:lsdException w:name="toc 6" w:uiPriority="39"/>
+    <w:lsdException w:name="toc 7" w:uiPriority="39"/>
+    <w:lsdException w:name="toc 8" w:uiPriority="39"/>
+    <w:lsdException w:name="toc 9" w:uiPriority="39"/>
+    <w:lsdException w:name="caption" w:uiPriority="35" w:qFormat="1"/>
+    <w:lsdException w:name="Title" w:semiHidden="0" w:uiPriority="10" w:unhideWhenUsed="0" w:qFormat="1"/>
+    <w:lsdException w:name="Default Paragraph Font" w:uiPriority="1"/>
+    <w:lsdException w:name="Subtitle" w:semiHidden="0" w:uiPriority="11" w:unhideWhenUsed="0" w:qFormat="1"/>
+    <w:lsdException w:name="Strong" w:semiHidden="0" w:uiPriority="22" w:unhideWhenUsed="0" w:qFormat="1"/>
+    <w:lsdException w:name="Emphasis" w:semiHidden="0" w:uiPriority="20" w:unhideWhenUsed="0" w:qFormat="1"/>
+    <w:lsdException w:name="Table Grid" w:semiHidden="0" w:uiPriority="59" w:unhideWhenUsed="0"/>
+    <w:lsdException w:name="Placeholder Text" w:unhideWhenUsed="0"/>
+    <w:lsdException w:name="No Spacing" w:semiHidden="0" w:uiPriority="1" w:unhideWhenUsed="0" w:qFormat="1"/>
+    <w:lsdException w:name="Light Shading" w:semiHidden="0" w:uiPriority="60" w:unhideWhenUsed="0"/>
+    <w:lsdException w:name="Light List" w:semiHidden="0" w:uiPriority="61" w:unhideWhenUsed="0"/>
+    <w:lsdException w:name="Light Grid" w:semiHidden="0" w:uiPriority="62" w:unhideWhenUsed="0"/>
+    <w:lsdException w:name="Medium Shading 1" w:semiHidden="0" w:uiPriority="63" w:unhideWhenUsed="0"/>
+    <w:lsdException w:name="Medium Shading 2" w:semiHidden="0" w:uiPriority="64" w:unhideWhenUsed="0"/>
+    <w:lsdException w:name="Medium List 1" w:semiHidden="0" w:uiPriority="65" w:unhideWhenUsed="0"/>
+    <w:lsdException w:name="Medium List 2" w:semiHidden="0" w:uiPriority="66" w:unhideWhenUsed="0"/>
+    <w:lsdException w:name="Medium Grid 1" w:semiHidden="0" w:uiPriority="67" w:unhideWhenUsed="0"/>
+    <w:lsdException w:name="Medium Grid 2" w:semiHidden="0" w:uiPriority="68" w:unhideWhenUsed="0"/>
+    <w:lsdException w:name="Medium Grid 3" w:semiHidden="0" w:uiPriority="69" w:unhideWhenUsed="0"/>
+    <w:lsdException w:name="Dark List" w:semiHidden="0" w:uiPriority="70" w:unhideWhenUsed="0"/>
+    <w:lsdException w:name="Colorful Shading" w:semiHidden="0" w:uiPriority="71" w:unhideWhenUsed="0"/>
+    <w:lsdException w:name="Colorful List" w:semiHidden="0" w:uiPriority="72" w:unhideWhenUsed="0"/>
+    <w:lsdException w:name="Colorful Grid" w:semiHidden="0" w:uiPriority="73" w:unhideWhenUsed="0"/>
+    <w:lsdException w:name="Light Shading Accent 1" w:semiHidden="0" w:uiPriority="60" w:unhideWhenUsed="0"/>
+    <w:lsdException w:name="Light List Accent 1" w:semiHidden="0" w:uiPriority="61" w:unhideWhenUsed="0"/>
+    <w:lsdException w:name="Light Grid Accent 1" w:semiHidden="0" w:uiPriority="62" w:unhideWhenUsed="0"/>
+    <w:lsdException w:name="Medium Shading 1 Accent 1" w:semiHidden="0" w:uiPriority="63" w:unhideWhenUsed="0"/>
+    <w:lsdException w:name="Medium Shading 2 Accent 1" w:semiHidden="0" w:uiPriority="64" w:unhideWhenUsed="0"/>
+    <w:lsdException w:name="Medium List 1 Accent 1" w:semiHidden="0" w:uiPriority="65" w:unhideWhenUsed="0"/>
+    <w:lsdException w:name="Revision" w:unhideWhenUsed="0"/>
+    <w:lsdException w:name="List Paragraph" w:semiHidden="0" w:uiPriority="34" w:unhideWhenUsed="0" w:qFormat="1"/>
+    <w:lsdException w:name="Quote" w:semiHidden="0" w:uiPriority="29" w:unhideWhenUsed="0" w:qFormat="1"/>
+    <w:lsdException w:name="Intense Quote" w:semiHidden="0" w:uiPriority="30" w:unhideWhenUsed="0" w:qFormat="1"/>
+    <w:lsdException w:name="Medium List 2 Accent 1" w:semiHidden="0" w:uiPriority="66" w:unhideWhenUsed="0"/>
+    <w:lsdException w:name="Medium Grid 1 Accent 1" w:semiHidden="0" w:uiPriority="67" w:unhideWhenUsed="0"/>
+    <w:lsdException w:name="Medium Grid 2 Accent 1" w:semiHidden="0" w:uiPriority="68" w:unhideWhenUsed="0"/>
+    <w:lsdException w:name="Medium Grid 3 Accent 1" w:semiHidden="0" w:uiPriority="69" w:unhideWhenUsed="0"/>
+    <w:lsdException w:name="Dark List Accent 1" w:semiHidden="0" w:uiPriority="70" w:unhideWhenUsed="0"/>
+    <w:lsdException w:name="Colorful Shading Accent 1" w:semiHidden="0" w:uiPriority="71" w:unhideWhenUsed="0"/>
+    <w:lsdException w:name="Colorful List Accent 1" w:semiHidden="0" w:uiPriority="72" w:unhideWhenUsed="0"/>
+    <w:lsdException w:name="Colorful Grid Accent 1" w:semiHidden="0" w:uiPriority="73" w:unhideWhenUsed="0"/>
+    <w:lsdException w:name="Light Shading Accent 2" w:semiHidden="0" w:uiPriority="60" w:unhideWhenUsed="0"/>
+    <w:lsdException w:name="Light List Accent 2" w:semiHidden="0" w:uiPriority="61" w:unhideWhenUsed="0"/>
+    <w:lsdException w:name="Light Grid Accent 2" w:semiHidden="0" w:uiPriority="62" w:unhideWhenUsed="0"/>
+    <w:lsdException w:name="Medium Shading 1 Accent 2" w:semiHidden="0" w:uiPriority="63" w:unhideWhenUsed="0"/>
+    <w:lsdException w:name="Medium Shading 2 Accent 2" w:semiHidden="0" w:uiPriority="64" w:unhideWhenUsed="0"/>
+    <w:lsdException w:name="Medium List 1 Accent 2" w:semiHidden="0" w:uiPriority="65" w:unhideWhenUsed="0"/>
+    <w:lsdException w:name="Medium List 2 Accent 2" w:semiHidden="0" w:uiPriority="66" w:unhideWhenUsed="0"/>
+    <w:lsdException w:name="Medium Grid 1 Accent 2" w:semiHidden="0" w:uiPriority="67" w:unhideWhenUsed="0"/>
+    <w:lsdException w:name="Medium Grid 2 Accent 2" w:semiHidden="0" w:uiPriority="68" w:unhideWhenUsed="0"/>
+    <w:lsdException w:name="Medium Grid 3 Accent 2" w:semiHidden="0" w:uiPriority="69" w:unhideWhenUsed="0"/>
+    <w:lsdException w:name="Dark List Accent 2" w:semiHidden="0" w:uiPriority="70" w:unhideWhenUsed="0"/>
+    <w:lsdException w:name="Colorful Shading Accent 2" w:semiHidden="0" w:uiPriority="71" w:unhideWhenUsed="0"/>
+    <w:lsdException w:name="Colorful List Accent 2" w:semiHidden="0" w:uiPriority="72" w:unhideWhenUsed="0"/>
+    <w:lsdException w:name="Colorful Grid Accent 2" w:semiHidden="0" w:uiPriority="73" w:unhideWhenUsed="0"/>
+    <w:lsdException w:name="Light Shading Accent 3" w:semiHidden="0" w:uiPriority="60" w:unhideWhenUsed="0"/>
+    <w:lsdException w:name="Light List Accent 3" w:semiHidden="0" w:uiPriority="61" w:unhideWhenUsed="0"/>
+    <w:lsdException w:name="Light Grid Accent 3" w:semiHidden="0" w:uiPriority="62" w:unhideWhenUsed="0"/>
+    <w:lsdException w:name="Medium Shading 1 Accent 3" w:semiHidden="0" w:uiPriority="63" w:unhideWhenUsed="0"/>
+    <w:lsdException w:name="Medium Shading 2 Accent 3" w:semiHidden="0" w:uiPriority="64" w:unhideWhenUsed="0"/>
+    <w:lsdException w:name="Medium List 1 Accent 3" w:semiHidden="0" w:uiPriority="65" w:unhideWhenUsed="0"/>
+    <w:lsdException w:name="Medium List 2 Accent 3" w:semiHidden="0" w:uiPriority="66" w:unhideWhenUsed="0"/>
+    <w:lsdException w:name="Medium Grid 1 Accent 3" w:semiHidden="0" w:uiPriority="67" w:unhideWhenUsed="0"/>
+    <w:lsdException w:name="Medium Grid 2 Accent 3" w:semiHidden="0" w:uiPriority="68" w:unhideWhenUsed="0"/>
+    <w:lsdException w:name="Medium Grid 3 Accent 3" w:semiHidden="0" w:uiPriority="69" w:unhideWhenUsed="0"/>
+    <w:lsdException w:name="Dark List Accent 3" w:semiHidden="0" w:uiPriority="70" w:unhideWhenUsed="0"/>
+    <w:lsdException w:name="Colorful Shading Accent 3" w:semiHidden="0" w:uiPriority="71" w:unhideWhenUsed="0"/>
+    <w:lsdException w:name="Colorful List Accent 3" w:semiHidden="0" w:uiPriority="72" w:unhideWhenUsed="0"/>
+    <w:lsdException w:name="Colorful Grid Accent 3" w:semiHidden="0" w:uiPriority="73" w:unhideWhenUsed="0"/>
+    <w:lsdException w:name="Light Shading Accent 4" w:semiHidden="0" w:uiPriority="60" w:unhideWhenUsed="0"/>
+    <w:lsdException w:name="Light List Accent 4" w:semiHidden="0" w:uiPriority="61" w:unhideWhenUsed="0"/>
+    <w:lsdException w:name="Light Grid Accent 4" w:semiHidden="0" w:uiPriority="62" w:unhideWhenUsed="0"/>
+    <w:lsdException w:name="Medium Shading 1 Accent 4" w:semiHidden="0" w:uiPriority="63" w:unhideWhenUsed="0"/>
+    <w:lsdException w:name="Medium Shading 2 Accent 4" w:semiHidden="0" w:uiPriority="64" w:unhideWhenUsed="0"/>
+    <w:lsdException w:name="Medium List 1 Accent 4" w:semiHidden="0" w:uiPriority="65" w:unhideWhenUsed="0"/>
+    <w:lsdException w:name="Medium List 2 Accent 4" w:semiHidden="0" w:uiPriority="66" w:unhideWhenUsed="0"/>
+    <w:lsdException w:name="Medium Grid 1 Accent 4" w:semiHidden="0" w:uiPriority="67" w:unhideWhenUsed="0"/>
+    <w:lsdException w:name="Medium Grid 2 Accent 4" w:semiHidden="0" w:uiPriority="68" w:unhideWhenUsed="0"/>
+    <w:lsdException w:name="Medium Grid 3 Accent 4" w:semiHidden="0" w:uiPriority="69" w:unhideWhenUsed="0"/>
+    <w:lsdException w:name="Dark List Accent 4" w:semiHidden="0" w:uiPriority="70" w:unhideWhenUsed="0"/>
+    <w:lsdException w:name="Colorful Shading Accent 4" w:semiHidden="0" w:uiPriority="71" w:unhideWhenUsed="0"/>
+    <w:lsdException w:name="Colorful List Accent 4" w:semiHidden="0" w:uiPriority="72" w:unhideWhenUsed="0"/>
+    <w:lsdException w:name="Colorful Grid Accent 4" w:semiHidden="0" w:uiPriority="73" w:unhideWhenUsed="0"/>
+    <w:lsdException w:name="Light Shading Accent 5" w:semiHidden="0" w:uiPriority="60" w:unhideWhenUsed="0"/>
+    <w:lsdException w:name="Light List Accent 5" w:semiHidden="0" w:uiPriority="61" w:unhideWhenUsed="0"/>
+    <w:lsdException w:name="Light Grid Accent 5" w:semiHidden="0" w:uiPriority="62" w:unhideWhenUsed="0"/>
+    <w:lsdException w:name="Medium Shading 1 Accent 5" w:semiHidden="0" w:uiPriority="63" w:unhideWhenUsed="0"/>
+    <w:lsdException w:name="Medium Shading 2 Accent 5" w:semiHidden="0" w:uiPriority="64" w:unhideWhenUsed="0"/>
+    <w:lsdException w:name="Medium List 1 Accent 5" w:semiHidden="0" w:uiPriority="65" w:unhideWhenUsed="0"/>
+    <w:lsdException w:name="Medium List 2 Accent 5" w:semiHidden="0" w:uiPriority="66" w:unhideWhenUsed="0"/>
+    <w:lsdException w:name="Medium Grid 1 Accent 5" w:semiHidden="0" w:uiPriority="67" w:unhideWhenUsed="0"/>
+    <w:lsdException w:name="Medium Grid 2 Accent 5" w:semiHidden="0" w:uiPriority="68" w:unhideWhenUsed="0"/>
+    <w:lsdException w:name="Medium Grid 3 Accent 5" w:semiHidden="0" w:uiPriority="69" w:unhideWhenUsed="0"/>
+    <w:lsdException w:name="Dark List Accent 5" w:semiHidden="0" w:uiPriority="70" w:unhideWhenUsed="0"/>
+    <w:lsdException w:name="Colorful Shading Accent 5" w:semiHidden="0" w:uiPriority="71" w:unhideWhenUsed="0"/>
+    <w:lsdException w:name="Colorful List Accent 5" w:semiHidden="0" w:uiPriority="72" w:unhideWhenUsed="0"/>
+    <w:lsdException w:name="Colorful Grid Accent 5" w:semiHidden="0" w:uiPriority="73" w:unhideWhenUsed="0"/>
+    <w:lsdException w:name="Light Shading Accent 6" w:semiHidden="0" w:uiPriority="60" w:unhideWhenUsed="0"/>
+    <w:lsdException w:name="Light List Accent 6" w:semiHidden="0" w:uiPriority="61" w:unhideWhenUsed="0"/>
+    <w:lsdException w:name="Light Grid Accent 6" w:semiHidden="0" w:uiPriority="62" w:unhideWhenUsed="0"/>
+    <w:lsdException w:name="Medium Shading 1 Accent 6" w:semiHidden="0" w:uiPriority="63" w:unhideWhenUsed="0"/>
+    <w:lsdException w:name="Medium Shading 2 Accent 6" w:semiHidden="0" w:uiPriority="64" w:unhideWhenUsed="0"/>
+    <w:lsdException w:name="Medium List 1 Accent 6" w:semiHidden="0" w:uiPriority="65" w:unhideWhenUsed="0"/>
+    <w:lsdException w:name="Medium List 2 Accent 6" w:semiHidden="0" w:uiPriority="66" w:unhideWhenUsed="0"/>
+    <w:lsdException w:name="Medium Grid 1 Accent 6" w:semiHidden="0" w:uiPriority="67" w:unhideWhenUsed="0"/>
+    <w:lsdException w:name="Medium Grid 2 Accent 6" w:semiHidden="0" w:uiPriority="68" w:unhideWhenUsed="0"/>
+    <w:lsdException w:name="Medium Grid 3 Accent 6" w:semiHidden="0" w:uiPriority="69" w:unhideWhenUsed="0"/>
+    <w:lsdException w:name="Dark List Accent 6" w:semiHidden="0" w:uiPriority="70" w:unhideWhenUsed="0"/>
+    <w:lsdException w:name="Colorful Shading Accent 6" w:semiHidden="0" w:uiPriority="71" w:unhideWhenUsed="0"/>
+    <w:lsdException w:name="Colorful List Accent 6" w:semiHidden="0" w:uiPriority="72" w:unhideWhenUsed="0"/>
+    <w:lsdException w:name="Colorful Grid Accent 6" w:semiHidden="0" w:uiPriority="73" w:unhideWhenUsed="0"/>
+    <w:lsdException w:name="Subtle Emphasis" w:semiHidden="0" w:uiPriority="19" w:unhideWhenUsed="0" w:qFormat="1"/>
+    <w:lsdException w:name="Intense Emphasis" w:semiHidden="0" w:uiPriority="21" w:unhideWhenUsed="0" w:qFormat="1"/>
+    <w:lsdException w:name="Subtle Reference" w:semiHidden="0" w:uiPriority="31" w:unhideWhenUsed="0" w:qFormat="1"/>
+    <w:lsdException w:name="Intense Reference" w:semiHidden="0" w:uiPriority="32" w:unhideWhenUsed="0" w:qFormat="1"/>
+    <w:lsdException w:name="Book Title" w:semiHidden="0" w:uiPriority="33" w:unhideWhenUsed="0" w:qFormat="1"/>
+    <w:lsdException w:name="Bibliography" w:uiPriority="37"/>
+    <w:lsdException w:name="TOC Heading" w:uiPriority="39" w:qFormat="1"/>
+  </w:latentStyles>
+  <w:style w:type="paragraph" w:default="1" w:styleId="Normal">
+    <w:name w:val="Normal"/>
+    <w:qFormat/>
+    <w:rsid w:val="00991187"/>
+  </w:style>
+  <w:style w:type="paragraph" w:styleId="Heading1">
+    <w:name w:val="heading 1"/>
+    <w:basedOn w:val="Normal"/>
+    <w:next w:val="Normal"/>
+    <w:link w:val="Heading1Char"/>
+    <w:uiPriority w:val="9"/>
+    <w:qFormat/>
+    <w:rsid w:val="000420B4"/>
+    <w:pPr>
+      <w:keepNext/>
+      <w:keepLines/>
+      <w:spacing w:before="480" w:after="0"/>
+      <w:outlineLvl w:val="0"/>
+    </w:pPr>
+    <w:rPr>
+      <w:rFonts w:asciiTheme="majorHAnsi" w:eastAsiaTheme="majorEastAsia" w:hAnsiTheme="majorHAnsi" w:cstheme="majorBidi"/>
+      <w:b/>
+      <w:bCs/>
+      <w:color w:val="365F91" w:themeColor="accent1" w:themeShade="BF"/>
+      <w:sz w:val="28"/>
+      <w:szCs w:val="28"/>
+    </w:rPr>
+  </w:style>
+  <w:style w:type="character" w:default="1" w:styleId="DefaultParagraphFont">
+    <w:name w:val="Default Paragraph Font"/>
+    <w:uiPriority w:val="1"/>
+    <w:semiHidden/>
+    <w:unhideWhenUsed/>
+  </w:style>
+  <w:style w:type="table" w:default="1" w:styleId="TableNormal">
+    <w:name w:val="Normal Table"/>
+    <w:uiPriority w:val="99"/>
+    <w:semiHidden/>
+    <w:unhideWhenUsed/>
+    <w:qFormat/>
+    <w:tblPr>
+      <w:tblInd w:w="0" w:type="dxa"/>
+      <w:tblCellMar>
+        <w:top w:w="0" w:type="dxa"/>
+        <w:left w:w="108" w:type="dxa"/>
+        <w:bottom w:w="0" w:type="dxa"/>
+        <w:right w:w="108" w:type="dxa"/>
+      </w:tblCellMar>
+    </w:tblPr>
+  </w:style>
+  <w:style w:type="numbering" w:default="1" w:styleId="NoList">
+    <w:name w:val="No List"/>
+    <w:uiPriority w:val="99"/>
+    <w:semiHidden/>
+    <w:unhideWhenUsed/>
+  </w:style>
+  <w:style w:type="character" w:customStyle="1" w:styleId="Heading1Char">
+    <w:name w:val="Heading 1 Char"/>
+    <w:basedOn w:val="DefaultParagraphFont"/>
+    <w:link w:val="Heading1"/>
+    <w:uiPriority w:val="9"/>
+    <w:rsid w:val="000420B4"/>
+    <w:rPr>
+      <w:rFonts w:asciiTheme="majorHAnsi" w:eastAsiaTheme="majorEastAsia" w:hAnsiTheme="majorHAnsi" w:cstheme="majorBidi"/>
+      <w:b/>
+      <w:bCs/>
+      <w:color w:val="365F91" w:themeColor="accent1" w:themeShade="BF"/>
+      <w:sz w:val="28"/>
+      <w:szCs w:val="28"/>
+    </w:rPr>
+  </w:style>
+  <w:style w:type="paragraph" w:styleId="ListParagraph">
+    <w:name w:val="List Paragraph"/>
+    <w:basedOn w:val="Normal"/>
+    <w:uiPriority w:val="34"/>
+    <w:qFormat/>
+    <w:rsid w:val="000420B4"/>
+    <w:pPr>
+      <w:ind w:left="720"/>
+      <w:contextualSpacing/>
+    </w:pPr>
+  </w:style>
+  <w:style w:type="paragraph" w:styleId="NoSpacing">
+    <w:name w:val="No Spacing"/>
+    <w:uiPriority w:val="1"/>
+    <w:qFormat/>
+    <w:rsid w:val="00D75455"/>
+    <w:pPr>
+      <w:spacing w:after="0" w:line="240" w:lineRule="auto"/>
+    </w:pPr>
+  </w:style>
+  <w:style w:type="paragraph" w:styleId="NormalWeb">
+    <w:name w:val="Normal (Web)"/>
+    <w:basedOn w:val="Normal"/>
+    <w:uiPriority w:val="99"/>
+    <w:semiHidden/>
+    <w:unhideWhenUsed/>
+    <w:rsid w:val="00F15729"/>
+    <w:pPr>
+      <w:spacing w:before="100" w:beforeAutospacing="1" w:after="100" w:afterAutospacing="1" w:line="240" w:lineRule="auto"/>
+    </w:pPr>
+    <w:rPr>
+      <w:rFonts w:ascii="Times New Roman" w:eastAsia="Times New Roman" w:hAnsi="Times New Roman" w:cs="Times New Roman"/>
+      <w:sz w:val="24"/>
+      <w:szCs w:val="24"/>
+      <w:lang w:eastAsia="en-IE"/>
+    </w:rPr>
+  </w:style>
+  <w:style w:type="paragraph" w:styleId="BalloonText">
+    <w:name w:val="Balloon Text"/>
+    <w:basedOn w:val="Normal"/>
+    <w:link w:val="BalloonTextChar"/>
+    <w:uiPriority w:val="99"/>
+    <w:semiHidden/>
+    <w:unhideWhenUsed/>
+    <w:rsid w:val="00F15729"/>
+    <w:pPr>
+      <w:spacing w:after="0" w:line="240" w:lineRule="auto"/>
+    </w:pPr>
+    <w:rPr>
+      <w:rFonts w:ascii="Tahoma" w:hAnsi="Tahoma" w:cs="Tahoma"/>
+      <w:sz w:val="16"/>
+      <w:szCs w:val="16"/>
+    </w:rPr>
+  </w:style>
+  <w:style w:type="character" w:customStyle="1" w:styleId="BalloonTextChar">
+    <w:name w:val="Balloon Text Char"/>
+    <w:basedOn w:val="DefaultParagraphFont"/>
+    <w:link w:val="BalloonText"/>
+    <w:uiPriority w:val="99"/>
+    <w:semiHidden/>
+    <w:rsid w:val="00F15729"/>
+    <w:rPr>
+      <w:rFonts w:ascii="Tahoma" w:hAnsi="Tahoma" w:cs="Tahoma"/>
+      <w:sz w:val="16"/>
+      <w:szCs w:val="16"/>
+    </w:rPr>
+  </w:style>
+  <w:style w:type="character" w:styleId="Hyperlink">
+    <w:name w:val="Hyperlink"/>
+    <w:basedOn w:val="DefaultParagraphFont"/>
+    <w:uiPriority w:val="99"/>
+    <w:unhideWhenUsed/>
+    <w:rsid w:val="00F15729"/>
+    <w:rPr>
+      <w:color w:val="0000FF" w:themeColor="hyperlink"/>
+      <w:u w:val="single"/>
+    </w:rPr>
+  </w:style>
+</w:styles>
+</file>
+
+<file path=word/stylesWithEffects.xml><?xml version="1.0" encoding="utf-8"?>
+<w:styles xmlns:wpc="http://schemas.microsoft.com/office/word/2010/wordprocessingCanvas" xmlns:mc="http://schemas.openxmlformats.org/markup-compatibility/2006" xmlns:o="urn:schemas-microsoft-com:office:office" xmlns:r="http://schemas.openxmlformats.org/officeDocument/2006/relationships" xmlns:m="http://schemas.openxmlformats.org/officeDocument/2006/math" xmlns:v="urn:schemas-microsoft-com:vml" xmlns:wp14="http://schemas.microsoft.com/office/word/2010/wordprocessingDrawing" xmlns:wp="http://schemas.openxmlformats.org/drawingml/2006/wordprocessingDrawing" xmlns:w10="urn:schemas-microsoft-com:office:word" xmlns:w="http://schemas.openxmlformats.org/wordprocessingml/2006/main" xmlns:w14="http://schemas.microsoft.com/office/word/2010/wordml" xmlns:wpg="http://schemas.microsoft.com/office/word/2010/wordprocessingGroup" xmlns:wpi="http://schemas.microsoft.com/office/word/2010/wordprocessingInk" xmlns:wne="http://schemas.microsoft.com/office/word/2006/wordml" xmlns:wps="http://schemas.microsoft.com/office/word/2010/wordprocessingShape" mc:Ignorable="w14 wp14">
   <w:docDefaults>
     <w:rPrDefault>
       <w:rPr>
@@ -2253,280 +4042,6 @@
     <w:rsid w:val="00D75455"/>
     <w:pPr>
       <w:spacing w:after="0" w:line="240" w:lineRule="auto"/>
-    </w:pPr>
-  </w:style>
-  <w:style w:type="paragraph" w:styleId="ListBullet">
-    <w:name w:val="List Bullet"/>
-    <w:basedOn w:val="Normal"/>
-    <w:uiPriority w:val="99"/>
-    <w:unhideWhenUsed/>
-    <w:rsid w:val="00BE54A5"/>
-    <w:pPr>
-      <w:numPr>
-        <w:numId w:val="7"/>
-      </w:numPr>
-      <w:contextualSpacing/>
-    </w:pPr>
-  </w:style>
-</w:styles>
-</file>
-
-<file path=word/stylesWithEffects.xml><?xml version="1.0" encoding="utf-8"?>
-<w:styles xmlns:wpc="http://schemas.microsoft.com/office/word/2010/wordprocessingCanvas" xmlns:mc="http://schemas.openxmlformats.org/markup-compatibility/2006" xmlns:o="urn:schemas-microsoft-com:office:office" xmlns:r="http://schemas.openxmlformats.org/officeDocument/2006/relationships" xmlns:m="http://schemas.openxmlformats.org/officeDocument/2006/math" xmlns:v="urn:schemas-microsoft-com:vml" xmlns:wp14="http://schemas.microsoft.com/office/word/2010/wordprocessingDrawing" xmlns:wp="http://schemas.openxmlformats.org/drawingml/2006/wordprocessingDrawing" xmlns:w10="urn:schemas-microsoft-com:office:word" xmlns:w="http://schemas.openxmlformats.org/wordprocessingml/2006/main" xmlns:w14="http://schemas.microsoft.com/office/word/2010/wordml" xmlns:wpg="http://schemas.microsoft.com/office/word/2010/wordprocessingGroup" xmlns:wpi="http://schemas.microsoft.com/office/word/2010/wordprocessingInk" xmlns:wne="http://schemas.microsoft.com/office/word/2006/wordml" xmlns:wps="http://schemas.microsoft.com/office/word/2010/wordprocessingShape" mc:Ignorable="w14 wp14">
-  <w:docDefaults>
-    <w:rPrDefault>
-      <w:rPr>
-        <w:rFonts w:asciiTheme="minorHAnsi" w:eastAsiaTheme="minorHAnsi" w:hAnsiTheme="minorHAnsi" w:cstheme="minorBidi"/>
-        <w:sz w:val="22"/>
-        <w:szCs w:val="22"/>
-        <w:lang w:val="en-IE" w:eastAsia="en-US" w:bidi="ar-SA"/>
-      </w:rPr>
-    </w:rPrDefault>
-    <w:pPrDefault>
-      <w:pPr>
-        <w:spacing w:after="200" w:line="276" w:lineRule="auto"/>
-      </w:pPr>
-    </w:pPrDefault>
-  </w:docDefaults>
-  <w:latentStyles w:defLockedState="0" w:defUIPriority="99" w:defSemiHidden="1" w:defUnhideWhenUsed="1" w:defQFormat="0" w:count="267">
-    <w:lsdException w:name="Normal" w:semiHidden="0" w:uiPriority="0" w:unhideWhenUsed="0" w:qFormat="1"/>
-    <w:lsdException w:name="heading 1" w:semiHidden="0" w:uiPriority="9" w:unhideWhenUsed="0" w:qFormat="1"/>
-    <w:lsdException w:name="heading 2" w:uiPriority="9" w:qFormat="1"/>
-    <w:lsdException w:name="heading 3" w:uiPriority="9" w:qFormat="1"/>
-    <w:lsdException w:name="heading 4" w:uiPriority="9" w:qFormat="1"/>
-    <w:lsdException w:name="heading 5" w:uiPriority="9" w:qFormat="1"/>
-    <w:lsdException w:name="heading 6" w:uiPriority="9" w:qFormat="1"/>
-    <w:lsdException w:name="heading 7" w:uiPriority="9" w:qFormat="1"/>
-    <w:lsdException w:name="heading 8" w:uiPriority="9" w:qFormat="1"/>
-    <w:lsdException w:name="heading 9" w:uiPriority="9" w:qFormat="1"/>
-    <w:lsdException w:name="toc 1" w:uiPriority="39"/>
-    <w:lsdException w:name="toc 2" w:uiPriority="39"/>
-    <w:lsdException w:name="toc 3" w:uiPriority="39"/>
-    <w:lsdException w:name="toc 4" w:uiPriority="39"/>
-    <w:lsdException w:name="toc 5" w:uiPriority="39"/>
-    <w:lsdException w:name="toc 6" w:uiPriority="39"/>
-    <w:lsdException w:name="toc 7" w:uiPriority="39"/>
-    <w:lsdException w:name="toc 8" w:uiPriority="39"/>
-    <w:lsdException w:name="toc 9" w:uiPriority="39"/>
-    <w:lsdException w:name="caption" w:uiPriority="35" w:qFormat="1"/>
-    <w:lsdException w:name="Title" w:semiHidden="0" w:uiPriority="10" w:unhideWhenUsed="0" w:qFormat="1"/>
-    <w:lsdException w:name="Default Paragraph Font" w:uiPriority="1"/>
-    <w:lsdException w:name="Subtitle" w:semiHidden="0" w:uiPriority="11" w:unhideWhenUsed="0" w:qFormat="1"/>
-    <w:lsdException w:name="Strong" w:semiHidden="0" w:uiPriority="22" w:unhideWhenUsed="0" w:qFormat="1"/>
-    <w:lsdException w:name="Emphasis" w:semiHidden="0" w:uiPriority="20" w:unhideWhenUsed="0" w:qFormat="1"/>
-    <w:lsdException w:name="Table Grid" w:semiHidden="0" w:uiPriority="59" w:unhideWhenUsed="0"/>
-    <w:lsdException w:name="Placeholder Text" w:unhideWhenUsed="0"/>
-    <w:lsdException w:name="No Spacing" w:semiHidden="0" w:uiPriority="1" w:unhideWhenUsed="0" w:qFormat="1"/>
-    <w:lsdException w:name="Light Shading" w:semiHidden="0" w:uiPriority="60" w:unhideWhenUsed="0"/>
-    <w:lsdException w:name="Light List" w:semiHidden="0" w:uiPriority="61" w:unhideWhenUsed="0"/>
-    <w:lsdException w:name="Light Grid" w:semiHidden="0" w:uiPriority="62" w:unhideWhenUsed="0"/>
-    <w:lsdException w:name="Medium Shading 1" w:semiHidden="0" w:uiPriority="63" w:unhideWhenUsed="0"/>
-    <w:lsdException w:name="Medium Shading 2" w:semiHidden="0" w:uiPriority="64" w:unhideWhenUsed="0"/>
-    <w:lsdException w:name="Medium List 1" w:semiHidden="0" w:uiPriority="65" w:unhideWhenUsed="0"/>
-    <w:lsdException w:name="Medium List 2" w:semiHidden="0" w:uiPriority="66" w:unhideWhenUsed="0"/>
-    <w:lsdException w:name="Medium Grid 1" w:semiHidden="0" w:uiPriority="67" w:unhideWhenUsed="0"/>
-    <w:lsdException w:name="Medium Grid 2" w:semiHidden="0" w:uiPriority="68" w:unhideWhenUsed="0"/>
-    <w:lsdException w:name="Medium Grid 3" w:semiHidden="0" w:uiPriority="69" w:unhideWhenUsed="0"/>
-    <w:lsdException w:name="Dark List" w:semiHidden="0" w:uiPriority="70" w:unhideWhenUsed="0"/>
-    <w:lsdException w:name="Colorful Shading" w:semiHidden="0" w:uiPriority="71" w:unhideWhenUsed="0"/>
-    <w:lsdException w:name="Colorful List" w:semiHidden="0" w:uiPriority="72" w:unhideWhenUsed="0"/>
-    <w:lsdException w:name="Colorful Grid" w:semiHidden="0" w:uiPriority="73" w:unhideWhenUsed="0"/>
-    <w:lsdException w:name="Light Shading Accent 1" w:semiHidden="0" w:uiPriority="60" w:unhideWhenUsed="0"/>
-    <w:lsdException w:name="Light List Accent 1" w:semiHidden="0" w:uiPriority="61" w:unhideWhenUsed="0"/>
-    <w:lsdException w:name="Light Grid Accent 1" w:semiHidden="0" w:uiPriority="62" w:unhideWhenUsed="0"/>
-    <w:lsdException w:name="Medium Shading 1 Accent 1" w:semiHidden="0" w:uiPriority="63" w:unhideWhenUsed="0"/>
-    <w:lsdException w:name="Medium Shading 2 Accent 1" w:semiHidden="0" w:uiPriority="64" w:unhideWhenUsed="0"/>
-    <w:lsdException w:name="Medium List 1 Accent 1" w:semiHidden="0" w:uiPriority="65" w:unhideWhenUsed="0"/>
-    <w:lsdException w:name="Revision" w:unhideWhenUsed="0"/>
-    <w:lsdException w:name="List Paragraph" w:semiHidden="0" w:uiPriority="34" w:unhideWhenUsed="0" w:qFormat="1"/>
-    <w:lsdException w:name="Quote" w:semiHidden="0" w:uiPriority="29" w:unhideWhenUsed="0" w:qFormat="1"/>
-    <w:lsdException w:name="Intense Quote" w:semiHidden="0" w:uiPriority="30" w:unhideWhenUsed="0" w:qFormat="1"/>
-    <w:lsdException w:name="Medium List 2 Accent 1" w:semiHidden="0" w:uiPriority="66" w:unhideWhenUsed="0"/>
-    <w:lsdException w:name="Medium Grid 1 Accent 1" w:semiHidden="0" w:uiPriority="67" w:unhideWhenUsed="0"/>
-    <w:lsdException w:name="Medium Grid 2 Accent 1" w:semiHidden="0" w:uiPriority="68" w:unhideWhenUsed="0"/>
-    <w:lsdException w:name="Medium Grid 3 Accent 1" w:semiHidden="0" w:uiPriority="69" w:unhideWhenUsed="0"/>
-    <w:lsdException w:name="Dark List Accent 1" w:semiHidden="0" w:uiPriority="70" w:unhideWhenUsed="0"/>
-    <w:lsdException w:name="Colorful Shading Accent 1" w:semiHidden="0" w:uiPriority="71" w:unhideWhenUsed="0"/>
-    <w:lsdException w:name="Colorful List Accent 1" w:semiHidden="0" w:uiPriority="72" w:unhideWhenUsed="0"/>
-    <w:lsdException w:name="Colorful Grid Accent 1" w:semiHidden="0" w:uiPriority="73" w:unhideWhenUsed="0"/>
-    <w:lsdException w:name="Light Shading Accent 2" w:semiHidden="0" w:uiPriority="60" w:unhideWhenUsed="0"/>
-    <w:lsdException w:name="Light List Accent 2" w:semiHidden="0" w:uiPriority="61" w:unhideWhenUsed="0"/>
-    <w:lsdException w:name="Light Grid Accent 2" w:semiHidden="0" w:uiPriority="62" w:unhideWhenUsed="0"/>
-    <w:lsdException w:name="Medium Shading 1 Accent 2" w:semiHidden="0" w:uiPriority="63" w:unhideWhenUsed="0"/>
-    <w:lsdException w:name="Medium Shading 2 Accent 2" w:semiHidden="0" w:uiPriority="64" w:unhideWhenUsed="0"/>
-    <w:lsdException w:name="Medium List 1 Accent 2" w:semiHidden="0" w:uiPriority="65" w:unhideWhenUsed="0"/>
-    <w:lsdException w:name="Medium List 2 Accent 2" w:semiHidden="0" w:uiPriority="66" w:unhideWhenUsed="0"/>
-    <w:lsdException w:name="Medium Grid 1 Accent 2" w:semiHidden="0" w:uiPriority="67" w:unhideWhenUsed="0"/>
-    <w:lsdException w:name="Medium Grid 2 Accent 2" w:semiHidden="0" w:uiPriority="68" w:unhideWhenUsed="0"/>
-    <w:lsdException w:name="Medium Grid 3 Accent 2" w:semiHidden="0" w:uiPriority="69" w:unhideWhenUsed="0"/>
-    <w:lsdException w:name="Dark List Accent 2" w:semiHidden="0" w:uiPriority="70" w:unhideWhenUsed="0"/>
-    <w:lsdException w:name="Colorful Shading Accent 2" w:semiHidden="0" w:uiPriority="71" w:unhideWhenUsed="0"/>
-    <w:lsdException w:name="Colorful List Accent 2" w:semiHidden="0" w:uiPriority="72" w:unhideWhenUsed="0"/>
-    <w:lsdException w:name="Colorful Grid Accent 2" w:semiHidden="0" w:uiPriority="73" w:unhideWhenUsed="0"/>
-    <w:lsdException w:name="Light Shading Accent 3" w:semiHidden="0" w:uiPriority="60" w:unhideWhenUsed="0"/>
-    <w:lsdException w:name="Light List Accent 3" w:semiHidden="0" w:uiPriority="61" w:unhideWhenUsed="0"/>
-    <w:lsdException w:name="Light Grid Accent 3" w:semiHidden="0" w:uiPriority="62" w:unhideWhenUsed="0"/>
-    <w:lsdException w:name="Medium Shading 1 Accent 3" w:semiHidden="0" w:uiPriority="63" w:unhideWhenUsed="0"/>
-    <w:lsdException w:name="Medium Shading 2 Accent 3" w:semiHidden="0" w:uiPriority="64" w:unhideWhenUsed="0"/>
-    <w:lsdException w:name="Medium List 1 Accent 3" w:semiHidden="0" w:uiPriority="65" w:unhideWhenUsed="0"/>
-    <w:lsdException w:name="Medium List 2 Accent 3" w:semiHidden="0" w:uiPriority="66" w:unhideWhenUsed="0"/>
-    <w:lsdException w:name="Medium Grid 1 Accent 3" w:semiHidden="0" w:uiPriority="67" w:unhideWhenUsed="0"/>
-    <w:lsdException w:name="Medium Grid 2 Accent 3" w:semiHidden="0" w:uiPriority="68" w:unhideWhenUsed="0"/>
-    <w:lsdException w:name="Medium Grid 3 Accent 3" w:semiHidden="0" w:uiPriority="69" w:unhideWhenUsed="0"/>
-    <w:lsdException w:name="Dark List Accent 3" w:semiHidden="0" w:uiPriority="70" w:unhideWhenUsed="0"/>
-    <w:lsdException w:name="Colorful Shading Accent 3" w:semiHidden="0" w:uiPriority="71" w:unhideWhenUsed="0"/>
-    <w:lsdException w:name="Colorful List Accent 3" w:semiHidden="0" w:uiPriority="72" w:unhideWhenUsed="0"/>
-    <w:lsdException w:name="Colorful Grid Accent 3" w:semiHidden="0" w:uiPriority="73" w:unhideWhenUsed="0"/>
-    <w:lsdException w:name="Light Shading Accent 4" w:semiHidden="0" w:uiPriority="60" w:unhideWhenUsed="0"/>
-    <w:lsdException w:name="Light List Accent 4" w:semiHidden="0" w:uiPriority="61" w:unhideWhenUsed="0"/>
-    <w:lsdException w:name="Light Grid Accent 4" w:semiHidden="0" w:uiPriority="62" w:unhideWhenUsed="0"/>
-    <w:lsdException w:name="Medium Shading 1 Accent 4" w:semiHidden="0" w:uiPriority="63" w:unhideWhenUsed="0"/>
-    <w:lsdException w:name="Medium Shading 2 Accent 4" w:semiHidden="0" w:uiPriority="64" w:unhideWhenUsed="0"/>
-    <w:lsdException w:name="Medium List 1 Accent 4" w:semiHidden="0" w:uiPriority="65" w:unhideWhenUsed="0"/>
-    <w:lsdException w:name="Medium List 2 Accent 4" w:semiHidden="0" w:uiPriority="66" w:unhideWhenUsed="0"/>
-    <w:lsdException w:name="Medium Grid 1 Accent 4" w:semiHidden="0" w:uiPriority="67" w:unhideWhenUsed="0"/>
-    <w:lsdException w:name="Medium Grid 2 Accent 4" w:semiHidden="0" w:uiPriority="68" w:unhideWhenUsed="0"/>
-    <w:lsdException w:name="Medium Grid 3 Accent 4" w:semiHidden="0" w:uiPriority="69" w:unhideWhenUsed="0"/>
-    <w:lsdException w:name="Dark List Accent 4" w:semiHidden="0" w:uiPriority="70" w:unhideWhenUsed="0"/>
-    <w:lsdException w:name="Colorful Shading Accent 4" w:semiHidden="0" w:uiPriority="71" w:unhideWhenUsed="0"/>
-    <w:lsdException w:name="Colorful List Accent 4" w:semiHidden="0" w:uiPriority="72" w:unhideWhenUsed="0"/>
-    <w:lsdException w:name="Colorful Grid Accent 4" w:semiHidden="0" w:uiPriority="73" w:unhideWhenUsed="0"/>
-    <w:lsdException w:name="Light Shading Accent 5" w:semiHidden="0" w:uiPriority="60" w:unhideWhenUsed="0"/>
-    <w:lsdException w:name="Light List Accent 5" w:semiHidden="0" w:uiPriority="61" w:unhideWhenUsed="0"/>
-    <w:lsdException w:name="Light Grid Accent 5" w:semiHidden="0" w:uiPriority="62" w:unhideWhenUsed="0"/>
-    <w:lsdException w:name="Medium Shading 1 Accent 5" w:semiHidden="0" w:uiPriority="63" w:unhideWhenUsed="0"/>
-    <w:lsdException w:name="Medium Shading 2 Accent 5" w:semiHidden="0" w:uiPriority="64" w:unhideWhenUsed="0"/>
-    <w:lsdException w:name="Medium List 1 Accent 5" w:semiHidden="0" w:uiPriority="65" w:unhideWhenUsed="0"/>
-    <w:lsdException w:name="Medium List 2 Accent 5" w:semiHidden="0" w:uiPriority="66" w:unhideWhenUsed="0"/>
-    <w:lsdException w:name="Medium Grid 1 Accent 5" w:semiHidden="0" w:uiPriority="67" w:unhideWhenUsed="0"/>
-    <w:lsdException w:name="Medium Grid 2 Accent 5" w:semiHidden="0" w:uiPriority="68" w:unhideWhenUsed="0"/>
-    <w:lsdException w:name="Medium Grid 3 Accent 5" w:semiHidden="0" w:uiPriority="69" w:unhideWhenUsed="0"/>
-    <w:lsdException w:name="Dark List Accent 5" w:semiHidden="0" w:uiPriority="70" w:unhideWhenUsed="0"/>
-    <w:lsdException w:name="Colorful Shading Accent 5" w:semiHidden="0" w:uiPriority="71" w:unhideWhenUsed="0"/>
-    <w:lsdException w:name="Colorful List Accent 5" w:semiHidden="0" w:uiPriority="72" w:unhideWhenUsed="0"/>
-    <w:lsdException w:name="Colorful Grid Accent 5" w:semiHidden="0" w:uiPriority="73" w:unhideWhenUsed="0"/>
-    <w:lsdException w:name="Light Shading Accent 6" w:semiHidden="0" w:uiPriority="60" w:unhideWhenUsed="0"/>
-    <w:lsdException w:name="Light List Accent 6" w:semiHidden="0" w:uiPriority="61" w:unhideWhenUsed="0"/>
-    <w:lsdException w:name="Light Grid Accent 6" w:semiHidden="0" w:uiPriority="62" w:unhideWhenUsed="0"/>
-    <w:lsdException w:name="Medium Shading 1 Accent 6" w:semiHidden="0" w:uiPriority="63" w:unhideWhenUsed="0"/>
-    <w:lsdException w:name="Medium Shading 2 Accent 6" w:semiHidden="0" w:uiPriority="64" w:unhideWhenUsed="0"/>
-    <w:lsdException w:name="Medium List 1 Accent 6" w:semiHidden="0" w:uiPriority="65" w:unhideWhenUsed="0"/>
-    <w:lsdException w:name="Medium List 2 Accent 6" w:semiHidden="0" w:uiPriority="66" w:unhideWhenUsed="0"/>
-    <w:lsdException w:name="Medium Grid 1 Accent 6" w:semiHidden="0" w:uiPriority="67" w:unhideWhenUsed="0"/>
-    <w:lsdException w:name="Medium Grid 2 Accent 6" w:semiHidden="0" w:uiPriority="68" w:unhideWhenUsed="0"/>
-    <w:lsdException w:name="Medium Grid 3 Accent 6" w:semiHidden="0" w:uiPriority="69" w:unhideWhenUsed="0"/>
-    <w:lsdException w:name="Dark List Accent 6" w:semiHidden="0" w:uiPriority="70" w:unhideWhenUsed="0"/>
-    <w:lsdException w:name="Colorful Shading Accent 6" w:semiHidden="0" w:uiPriority="71" w:unhideWhenUsed="0"/>
-    <w:lsdException w:name="Colorful List Accent 6" w:semiHidden="0" w:uiPriority="72" w:unhideWhenUsed="0"/>
-    <w:lsdException w:name="Colorful Grid Accent 6" w:semiHidden="0" w:uiPriority="73" w:unhideWhenUsed="0"/>
-    <w:lsdException w:name="Subtle Emphasis" w:semiHidden="0" w:uiPriority="19" w:unhideWhenUsed="0" w:qFormat="1"/>
-    <w:lsdException w:name="Intense Emphasis" w:semiHidden="0" w:uiPriority="21" w:unhideWhenUsed="0" w:qFormat="1"/>
-    <w:lsdException w:name="Subtle Reference" w:semiHidden="0" w:uiPriority="31" w:unhideWhenUsed="0" w:qFormat="1"/>
-    <w:lsdException w:name="Intense Reference" w:semiHidden="0" w:uiPriority="32" w:unhideWhenUsed="0" w:qFormat="1"/>
-    <w:lsdException w:name="Book Title" w:semiHidden="0" w:uiPriority="33" w:unhideWhenUsed="0" w:qFormat="1"/>
-    <w:lsdException w:name="Bibliography" w:uiPriority="37"/>
-    <w:lsdException w:name="TOC Heading" w:uiPriority="39" w:qFormat="1"/>
-  </w:latentStyles>
-  <w:style w:type="paragraph" w:default="1" w:styleId="Normal">
-    <w:name w:val="Normal"/>
-    <w:qFormat/>
-  </w:style>
-  <w:style w:type="paragraph" w:styleId="Heading1">
-    <w:name w:val="heading 1"/>
-    <w:basedOn w:val="Normal"/>
-    <w:next w:val="Normal"/>
-    <w:link w:val="Heading1Char"/>
-    <w:uiPriority w:val="9"/>
-    <w:qFormat/>
-    <w:rsid w:val="000420B4"/>
-    <w:pPr>
-      <w:keepNext/>
-      <w:keepLines/>
-      <w:spacing w:before="480" w:after="0"/>
-      <w:outlineLvl w:val="0"/>
-    </w:pPr>
-    <w:rPr>
-      <w:rFonts w:asciiTheme="majorHAnsi" w:eastAsiaTheme="majorEastAsia" w:hAnsiTheme="majorHAnsi" w:cstheme="majorBidi"/>
-      <w:b/>
-      <w:bCs/>
-      <w:color w:val="365F91" w:themeColor="accent1" w:themeShade="BF"/>
-      <w:sz w:val="28"/>
-      <w:szCs w:val="28"/>
-    </w:rPr>
-  </w:style>
-  <w:style w:type="character" w:default="1" w:styleId="DefaultParagraphFont">
-    <w:name w:val="Default Paragraph Font"/>
-    <w:uiPriority w:val="1"/>
-    <w:semiHidden/>
-    <w:unhideWhenUsed/>
-  </w:style>
-  <w:style w:type="table" w:default="1" w:styleId="TableNormal">
-    <w:name w:val="Normal Table"/>
-    <w:uiPriority w:val="99"/>
-    <w:semiHidden/>
-    <w:unhideWhenUsed/>
-    <w:tblPr>
-      <w:tblInd w:w="0" w:type="dxa"/>
-      <w:tblCellMar>
-        <w:top w:w="0" w:type="dxa"/>
-        <w:left w:w="108" w:type="dxa"/>
-        <w:bottom w:w="0" w:type="dxa"/>
-        <w:right w:w="108" w:type="dxa"/>
-      </w:tblCellMar>
-    </w:tblPr>
-  </w:style>
-  <w:style w:type="numbering" w:default="1" w:styleId="NoList">
-    <w:name w:val="No List"/>
-    <w:uiPriority w:val="99"/>
-    <w:semiHidden/>
-    <w:unhideWhenUsed/>
-  </w:style>
-  <w:style w:type="character" w:customStyle="1" w:styleId="Heading1Char">
-    <w:name w:val="Heading 1 Char"/>
-    <w:basedOn w:val="DefaultParagraphFont"/>
-    <w:link w:val="Heading1"/>
-    <w:uiPriority w:val="9"/>
-    <w:rsid w:val="000420B4"/>
-    <w:rPr>
-      <w:rFonts w:asciiTheme="majorHAnsi" w:eastAsiaTheme="majorEastAsia" w:hAnsiTheme="majorHAnsi" w:cstheme="majorBidi"/>
-      <w:b/>
-      <w:bCs/>
-      <w:color w:val="365F91" w:themeColor="accent1" w:themeShade="BF"/>
-      <w:sz w:val="28"/>
-      <w:szCs w:val="28"/>
-    </w:rPr>
-  </w:style>
-  <w:style w:type="paragraph" w:styleId="ListParagraph">
-    <w:name w:val="List Paragraph"/>
-    <w:basedOn w:val="Normal"/>
-    <w:uiPriority w:val="34"/>
-    <w:qFormat/>
-    <w:rsid w:val="000420B4"/>
-    <w:pPr>
-      <w:ind w:left="720"/>
-      <w:contextualSpacing/>
-    </w:pPr>
-  </w:style>
-  <w:style w:type="paragraph" w:styleId="NoSpacing">
-    <w:name w:val="No Spacing"/>
-    <w:uiPriority w:val="1"/>
-    <w:qFormat/>
-    <w:rsid w:val="00D75455"/>
-    <w:pPr>
-      <w:spacing w:after="0" w:line="240" w:lineRule="auto"/>
-    </w:pPr>
-  </w:style>
-  <w:style w:type="paragraph" w:styleId="ListBullet">
-    <w:name w:val="List Bullet"/>
-    <w:basedOn w:val="Normal"/>
-    <w:uiPriority w:val="99"/>
-    <w:unhideWhenUsed/>
-    <w:rsid w:val="00BE54A5"/>
-    <w:pPr>
-      <w:numPr>
-        <w:numId w:val="7"/>
-      </w:numPr>
-      <w:contextualSpacing/>
     </w:pPr>
   </w:style>
 </w:styles>

</xml_diff>